<commit_message>
report is nearly finished
</commit_message>
<xml_diff>
--- a/Final-Group-Project-Report/Group4ProjectReport.docx
+++ b/Final-Group-Project-Report/Group4ProjectReport.docx
@@ -355,27 +355,15 @@
         <w:t>(</w:t>
       </w:r>
       <w:r>
-        <w:t>Saxena &amp;</w:t>
-      </w:r>
-      <w:r>
-        <w:t xml:space="preserve"> </w:t>
+        <w:t xml:space="preserve">Saxena &amp; </w:t>
       </w:r>
       <w:proofErr w:type="spellStart"/>
       <w:r>
-        <w:t>R</w:t>
-      </w:r>
-      <w:r>
-        <w:t>arr</w:t>
+        <w:t>Rarr</w:t>
       </w:r>
       <w:proofErr w:type="spellEnd"/>
       <w:r>
-        <w:t>,</w:t>
-      </w:r>
-      <w:r>
-        <w:t xml:space="preserve"> V.</w:t>
-      </w:r>
-      <w:r>
-        <w:t xml:space="preserve"> 2019</w:t>
+        <w:t>, V. 2019</w:t>
       </w:r>
       <w:r>
         <w:rPr>
@@ -397,13 +385,7 @@
         <w:ind w:firstLine="720"/>
       </w:pPr>
       <w:r>
-        <w:t>For this project we decided to build a fruit classification network</w:t>
-      </w:r>
-      <w:r>
-        <w:t xml:space="preserve"> using a 2-dimentional CNN architecture</w:t>
-      </w:r>
-      <w:r>
-        <w:t>.</w:t>
+        <w:t>For this project we decided to build a fruit classification network using a 2-dimentional CNN architecture.</w:t>
       </w:r>
       <w:r>
         <w:t xml:space="preserve"> The CNN was built in Python using </w:t>
@@ -460,10 +442,7 @@
         <w:t>, 2012)</w:t>
       </w:r>
       <w:r>
-        <w:t>.</w:t>
-      </w:r>
-      <w:r>
-        <w:t xml:space="preserve"> </w:t>
+        <w:t xml:space="preserve">. </w:t>
       </w:r>
     </w:p>
     <w:p>
@@ -497,21 +476,7 @@
       </w:pPr>
       <w:r>
         <w:tab/>
-      </w:r>
-      <w:r>
-        <w:t>A Kaggle dataset with over 20,000 images of 3</w:t>
-      </w:r>
-      <w:r>
-        <w:t>3</w:t>
-      </w:r>
-      <w:r>
-        <w:t xml:space="preserve"> types of fruit w</w:t>
-      </w:r>
-      <w:r>
-        <w:t xml:space="preserve">ere </w:t>
-      </w:r>
-      <w:r>
-        <w:t>used</w:t>
+        <w:t>A Kaggle dataset with over 20,000 images of 33 types of fruit were used</w:t>
       </w:r>
       <w:r>
         <w:t xml:space="preserve"> (Kaggle.com, 2017)</w:t>
@@ -725,19 +690,7 @@
         <w:t xml:space="preserve"> </w:t>
       </w:r>
       <w:r>
-        <w:t xml:space="preserve">Figure </w:t>
-      </w:r>
-      <w:r>
-        <w:t>2</w:t>
-      </w:r>
-      <w:r>
-        <w:t xml:space="preserve"> contains 1 mini-batch of images in the </w:t>
-      </w:r>
-      <w:r>
-        <w:t xml:space="preserve">Fruits_data_subset1 </w:t>
-      </w:r>
-      <w:r>
-        <w:t>dataset.</w:t>
+        <w:t>Figure 2 contains 1 mini-batch of images in the Fruits_data_subset1 dataset.</w:t>
       </w:r>
     </w:p>
     <w:p>
@@ -750,13 +703,81 @@
       </w:pPr>
       <w:r>
         <w:rPr>
+          <w:noProof/>
           <w:sz w:val="22"/>
           <w:szCs w:val="22"/>
         </w:rPr>
         <w:drawing>
-          <wp:inline distT="0" distB="0" distL="0" distR="0" wp14:anchorId="6193533F" wp14:editId="65FBBDD7">
-            <wp:extent cx="3116580" cy="3048000"/>
-            <wp:effectExtent l="0" t="0" r="7620" b="0"/>
+          <wp:anchor distT="0" distB="0" distL="114300" distR="114300" simplePos="0" relativeHeight="251658240" behindDoc="1" locked="0" layoutInCell="1" allowOverlap="1" wp14:anchorId="6D80E79B" wp14:editId="4B9DA906">
+            <wp:simplePos x="0" y="0"/>
+            <wp:positionH relativeFrom="column">
+              <wp:posOffset>3329940</wp:posOffset>
+            </wp:positionH>
+            <wp:positionV relativeFrom="paragraph">
+              <wp:posOffset>9525</wp:posOffset>
+            </wp:positionV>
+            <wp:extent cx="3162300" cy="3009900"/>
+            <wp:effectExtent l="0" t="0" r="0" b="0"/>
+            <wp:wrapTight wrapText="bothSides">
+              <wp:wrapPolygon edited="0">
+                <wp:start x="0" y="0"/>
+                <wp:lineTo x="0" y="21463"/>
+                <wp:lineTo x="21470" y="21463"/>
+                <wp:lineTo x="21470" y="0"/>
+                <wp:lineTo x="0" y="0"/>
+              </wp:wrapPolygon>
+            </wp:wrapTight>
+            <wp:docPr id="2" name="Picture 2"/>
+            <wp:cNvGraphicFramePr>
+              <a:graphicFrameLocks xmlns:a="http://schemas.openxmlformats.org/drawingml/2006/main" noChangeAspect="1"/>
+            </wp:cNvGraphicFramePr>
+            <a:graphic xmlns:a="http://schemas.openxmlformats.org/drawingml/2006/main">
+              <a:graphicData uri="http://schemas.openxmlformats.org/drawingml/2006/picture">
+                <pic:pic xmlns:pic="http://schemas.openxmlformats.org/drawingml/2006/picture">
+                  <pic:nvPicPr>
+                    <pic:cNvPr id="1" name=""/>
+                    <pic:cNvPicPr/>
+                  </pic:nvPicPr>
+                  <pic:blipFill>
+                    <a:blip r:embed="rId4">
+                      <a:extLst>
+                        <a:ext uri="{28A0092B-C50C-407E-A947-70E740481C1C}">
+                          <a14:useLocalDpi xmlns:a14="http://schemas.microsoft.com/office/drawing/2010/main" val="0"/>
+                        </a:ext>
+                      </a:extLst>
+                    </a:blip>
+                    <a:stretch>
+                      <a:fillRect/>
+                    </a:stretch>
+                  </pic:blipFill>
+                  <pic:spPr>
+                    <a:xfrm>
+                      <a:off x="0" y="0"/>
+                      <a:ext cx="3162300" cy="3009900"/>
+                    </a:xfrm>
+                    <a:prstGeom prst="rect">
+                      <a:avLst/>
+                    </a:prstGeom>
+                  </pic:spPr>
+                </pic:pic>
+              </a:graphicData>
+            </a:graphic>
+            <wp14:sizeRelH relativeFrom="margin">
+              <wp14:pctWidth>0</wp14:pctWidth>
+            </wp14:sizeRelH>
+          </wp:anchor>
+        </w:drawing>
+      </w:r>
+      <w:r>
+        <w:rPr>
+          <w:noProof/>
+          <w:sz w:val="22"/>
+          <w:szCs w:val="22"/>
+        </w:rPr>
+        <w:drawing>
+          <wp:inline distT="0" distB="0" distL="0" distR="0" wp14:anchorId="6193533F" wp14:editId="6D6FD00C">
+            <wp:extent cx="3108960" cy="3048000"/>
+            <wp:effectExtent l="0" t="0" r="0" b="0"/>
             <wp:docPr id="1" name="Picture 1"/>
             <wp:cNvGraphicFramePr>
               <a:graphicFrameLocks xmlns:a="http://schemas.openxmlformats.org/drawingml/2006/main" noChangeAspect="1"/>
@@ -769,7 +790,7 @@
                     <pic:cNvPicPr/>
                   </pic:nvPicPr>
                   <pic:blipFill>
-                    <a:blip r:embed="rId4"/>
+                    <a:blip r:embed="rId5"/>
                     <a:stretch>
                       <a:fillRect/>
                     </a:stretch>
@@ -777,7 +798,7 @@
                   <pic:spPr>
                     <a:xfrm>
                       <a:off x="0" y="0"/>
-                      <a:ext cx="3116580" cy="3048000"/>
+                      <a:ext cx="3108960" cy="3048000"/>
                     </a:xfrm>
                     <a:prstGeom prst="rect">
                       <a:avLst/>
@@ -800,10 +821,48 @@
       </w:pPr>
       <w:r>
         <w:rPr>
+          <w:b/>
           <w:sz w:val="22"/>
           <w:szCs w:val="22"/>
         </w:rPr>
-        <w:t>Figure 1. A mini batch of data from overall dataset</w:t>
+        <w:t>Figure 1.</w:t>
+      </w:r>
+      <w:r>
+        <w:rPr>
+          <w:sz w:val="22"/>
+          <w:szCs w:val="22"/>
+        </w:rPr>
+        <w:t xml:space="preserve"> A mini batch of data from overall dataset</w:t>
+      </w:r>
+      <w:r>
+        <w:rPr>
+          <w:sz w:val="22"/>
+          <w:szCs w:val="22"/>
+        </w:rPr>
+        <w:tab/>
+        <w:t xml:space="preserve">    </w:t>
+      </w:r>
+      <w:r>
+        <w:rPr>
+          <w:b/>
+          <w:sz w:val="22"/>
+          <w:szCs w:val="22"/>
+        </w:rPr>
+        <w:t xml:space="preserve">Figure 2. </w:t>
+      </w:r>
+      <w:r>
+        <w:rPr>
+          <w:sz w:val="22"/>
+          <w:szCs w:val="22"/>
+        </w:rPr>
+        <w:t>Mini batch from f</w:t>
+      </w:r>
+      <w:r>
+        <w:rPr>
+          <w:sz w:val="22"/>
+          <w:szCs w:val="22"/>
+        </w:rPr>
+        <w:t>ruits_data_subset1</w:t>
       </w:r>
     </w:p>
     <w:p>
@@ -959,10 +1018,7 @@
       </w:r>
       <w:proofErr w:type="spellEnd"/>
       <w:r>
-        <w:t>, 2015)</w:t>
-      </w:r>
-      <w:r>
-        <w:t>.</w:t>
+        <w:t>, 2015).</w:t>
       </w:r>
       <w:r>
         <w:t xml:space="preserve"> </w:t>
@@ -1182,33 +1238,4148 @@
     </w:p>
     <w:p>
       <w:pPr>
-        <w:spacing w:line="720" w:lineRule="auto"/>
+        <w:spacing w:line="480" w:lineRule="auto"/>
       </w:pPr>
       <w:r>
         <w:tab/>
         <w:t>To begin with, we trained and tested our model on a subset of the overall data. As briefly mentioned above, this data</w:t>
       </w:r>
       <w:r>
-        <w:t xml:space="preserve">set was called </w:t>
-      </w:r>
-      <w:r>
-        <w:t>‘fruits_data_subset1’</w:t>
-      </w:r>
-      <w:r>
-        <w:t xml:space="preserve"> and only included pictures of red apples, cherries, grapes, kiwi’s, and quinces. These particular fruits were strategically chosen because they look very different and it should be relatively easy for a CNN to distinguish the difference. </w:t>
-      </w:r>
+        <w:t>set was called ‘fruits_data_subset1’ and only included pictures of red apples, cherries, grapes, kiwi’s, and quinces. These particular fruits were strategically chosen because they look very different</w:t>
+      </w:r>
+      <w:r>
+        <w:t xml:space="preserve"> from one another</w:t>
+      </w:r>
+      <w:r>
+        <w:t xml:space="preserve"> and it should be relatively easy for a CNN to distinguish the difference. </w:t>
+      </w:r>
+      <w:r>
+        <w:t>Also, we were worried about latency given that the overall dataset would be training and testing on over 20,000 images. Essentially, we wanted to get our network working properly before running on a more complex dataset.</w:t>
+      </w:r>
+    </w:p>
+    <w:p>
+      <w:pPr>
+        <w:spacing w:line="480" w:lineRule="auto"/>
+      </w:pPr>
+      <w:r>
+        <w:lastRenderedPageBreak/>
+        <w:tab/>
+      </w:r>
+      <w:r>
+        <w:t xml:space="preserve">Once our model was running properly, we trained and tested on the overall dataset. This dataset included all images for all 33 fruit classes. As expected, the model took much longer to train and test. </w:t>
+      </w:r>
+    </w:p>
+    <w:p>
+      <w:pPr>
+        <w:spacing w:line="480" w:lineRule="auto"/>
+        <w:rPr>
+          <w:sz w:val="22"/>
+          <w:szCs w:val="22"/>
+        </w:rPr>
+      </w:pPr>
+      <w:r>
+        <w:rPr>
+          <w:highlight w:val="yellow"/>
+        </w:rPr>
+        <w:t>***Might Need to add more***</w:t>
+      </w:r>
+    </w:p>
+    <w:p>
+      <w:pPr>
+        <w:pStyle w:val="Heading1"/>
+        <w:spacing w:line="480" w:lineRule="auto"/>
+      </w:pPr>
+      <w:r>
+        <w:t>Results</w:t>
+      </w:r>
+    </w:p>
+    <w:p>
+      <w:pPr>
+        <w:spacing w:line="480" w:lineRule="auto"/>
+      </w:pPr>
+      <w:r>
+        <w:rPr>
+          <w:highlight w:val="yellow"/>
+        </w:rPr>
+        <w:t>***Add some text and figures about the model performance</w:t>
+      </w:r>
+      <w:r>
+        <w:rPr>
+          <w:highlight w:val="yellow"/>
+        </w:rPr>
+        <w:t xml:space="preserve"> for both models</w:t>
+      </w:r>
+      <w:r>
+        <w:rPr>
+          <w:highlight w:val="yellow"/>
+        </w:rPr>
+        <w:t>***</w:t>
+      </w:r>
+    </w:p>
+    <w:p>
+      <w:pPr>
+        <w:spacing w:line="480" w:lineRule="auto"/>
+      </w:pPr>
+      <w:r>
+        <w:rPr>
+          <w:highlight w:val="yellow"/>
+        </w:rPr>
+        <w:t>***Maybe a graph th</w:t>
+      </w:r>
+      <w:r>
+        <w:rPr>
+          <w:highlight w:val="yellow"/>
+        </w:rPr>
+        <w:t xml:space="preserve">at </w:t>
+      </w:r>
+      <w:r>
+        <w:rPr>
+          <w:highlight w:val="yellow"/>
+        </w:rPr>
+        <w:t>has loss with respect to epochs***</w:t>
+      </w:r>
+    </w:p>
+    <w:p>
+      <w:pPr>
+        <w:spacing w:line="480" w:lineRule="auto"/>
+        <w:rPr>
+          <w:sz w:val="22"/>
+          <w:szCs w:val="22"/>
+        </w:rPr>
+      </w:pPr>
+      <w:r>
+        <w:rPr>
+          <w:sz w:val="22"/>
+          <w:szCs w:val="22"/>
+        </w:rPr>
+        <w:t xml:space="preserve">After just 6 epochs our first model reaches 100%. Figure 3 is the confusion matrix associated with the </w:t>
+      </w:r>
+      <w:r>
+        <w:rPr>
+          <w:sz w:val="22"/>
+          <w:szCs w:val="22"/>
+        </w:rPr>
+        <w:t>5-fruit</w:t>
+      </w:r>
+      <w:r>
+        <w:rPr>
+          <w:sz w:val="22"/>
+          <w:szCs w:val="22"/>
+        </w:rPr>
+        <w:t xml:space="preserve"> class model.</w:t>
+      </w:r>
+    </w:p>
+    <w:tbl>
+      <w:tblPr>
+        <w:tblpPr w:leftFromText="180" w:rightFromText="180" w:vertAnchor="text" w:horzAnchor="margin" w:tblpXSpec="center" w:tblpY="18"/>
+        <w:tblW w:w="5835" w:type="dxa"/>
+        <w:tblLook w:val="04A0" w:firstRow="1" w:lastRow="0" w:firstColumn="1" w:lastColumn="0" w:noHBand="0" w:noVBand="1"/>
+      </w:tblPr>
+      <w:tblGrid>
+        <w:gridCol w:w="1350"/>
+        <w:gridCol w:w="735"/>
+        <w:gridCol w:w="960"/>
+        <w:gridCol w:w="960"/>
+        <w:gridCol w:w="960"/>
+        <w:gridCol w:w="960"/>
+      </w:tblGrid>
+      <w:tr>
+        <w:trPr>
+          <w:trHeight w:val="300"/>
+        </w:trPr>
+        <w:tc>
+          <w:tcPr>
+            <w:tcW w:w="1350" w:type="dxa"/>
+            <w:tcBorders>
+              <w:top w:val="nil"/>
+              <w:left w:val="nil"/>
+              <w:bottom w:val="nil"/>
+              <w:right w:val="nil"/>
+            </w:tcBorders>
+            <w:shd w:val="clear" w:color="auto" w:fill="auto"/>
+            <w:noWrap/>
+            <w:vAlign w:val="bottom"/>
+            <w:hideMark/>
+          </w:tcPr>
+          <w:p>
+            <w:pPr>
+              <w:rPr>
+                <w:rFonts w:ascii="Times New Roman" w:eastAsia="Times New Roman" w:hAnsi="Times New Roman" w:cs="Times New Roman"/>
+              </w:rPr>
+            </w:pPr>
+          </w:p>
+        </w:tc>
+        <w:tc>
+          <w:tcPr>
+            <w:tcW w:w="645" w:type="dxa"/>
+            <w:tcBorders>
+              <w:top w:val="single" w:sz="8" w:space="0" w:color="auto"/>
+              <w:left w:val="single" w:sz="8" w:space="0" w:color="auto"/>
+              <w:bottom w:val="single" w:sz="8" w:space="0" w:color="auto"/>
+              <w:right w:val="nil"/>
+            </w:tcBorders>
+            <w:shd w:val="clear" w:color="auto" w:fill="auto"/>
+            <w:noWrap/>
+            <w:vAlign w:val="bottom"/>
+            <w:hideMark/>
+          </w:tcPr>
+          <w:p>
+            <w:pPr>
+              <w:jc w:val="center"/>
+              <w:rPr>
+                <w:rFonts w:ascii="Calibri" w:eastAsia="Times New Roman" w:hAnsi="Calibri" w:cs="Calibri"/>
+                <w:color w:val="000000"/>
+                <w:sz w:val="22"/>
+                <w:szCs w:val="22"/>
+              </w:rPr>
+            </w:pPr>
+            <w:r>
+              <w:rPr>
+                <w:rFonts w:ascii="Calibri" w:eastAsia="Times New Roman" w:hAnsi="Calibri" w:cs="Calibri"/>
+                <w:color w:val="000000"/>
+                <w:sz w:val="22"/>
+                <w:szCs w:val="22"/>
+              </w:rPr>
+              <w:t>Apple Red</w:t>
+            </w:r>
+            <w:r>
+              <w:rPr>
+                <w:rFonts w:ascii="Calibri" w:eastAsia="Times New Roman" w:hAnsi="Calibri" w:cs="Calibri"/>
+                <w:color w:val="000000"/>
+                <w:sz w:val="22"/>
+                <w:szCs w:val="22"/>
+              </w:rPr>
+              <w:t xml:space="preserve"> 1</w:t>
+            </w:r>
+          </w:p>
+        </w:tc>
+        <w:tc>
+          <w:tcPr>
+            <w:tcW w:w="960" w:type="dxa"/>
+            <w:tcBorders>
+              <w:top w:val="single" w:sz="8" w:space="0" w:color="auto"/>
+              <w:left w:val="nil"/>
+              <w:bottom w:val="single" w:sz="8" w:space="0" w:color="auto"/>
+              <w:right w:val="nil"/>
+            </w:tcBorders>
+            <w:shd w:val="clear" w:color="auto" w:fill="auto"/>
+            <w:noWrap/>
+            <w:vAlign w:val="bottom"/>
+            <w:hideMark/>
+          </w:tcPr>
+          <w:p>
+            <w:pPr>
+              <w:jc w:val="center"/>
+              <w:rPr>
+                <w:rFonts w:ascii="Calibri" w:eastAsia="Times New Roman" w:hAnsi="Calibri" w:cs="Calibri"/>
+                <w:color w:val="000000"/>
+                <w:sz w:val="22"/>
+                <w:szCs w:val="22"/>
+              </w:rPr>
+            </w:pPr>
+            <w:r>
+              <w:rPr>
+                <w:rFonts w:ascii="Calibri" w:eastAsia="Times New Roman" w:hAnsi="Calibri" w:cs="Calibri"/>
+                <w:color w:val="000000"/>
+                <w:sz w:val="22"/>
+                <w:szCs w:val="22"/>
+              </w:rPr>
+              <w:t>Cherry</w:t>
+            </w:r>
+          </w:p>
+        </w:tc>
+        <w:tc>
+          <w:tcPr>
+            <w:tcW w:w="960" w:type="dxa"/>
+            <w:tcBorders>
+              <w:top w:val="single" w:sz="8" w:space="0" w:color="auto"/>
+              <w:left w:val="nil"/>
+              <w:bottom w:val="single" w:sz="8" w:space="0" w:color="auto"/>
+              <w:right w:val="nil"/>
+            </w:tcBorders>
+            <w:shd w:val="clear" w:color="auto" w:fill="auto"/>
+            <w:noWrap/>
+            <w:vAlign w:val="bottom"/>
+            <w:hideMark/>
+          </w:tcPr>
+          <w:p>
+            <w:pPr>
+              <w:jc w:val="center"/>
+              <w:rPr>
+                <w:rFonts w:ascii="Calibri" w:eastAsia="Times New Roman" w:hAnsi="Calibri" w:cs="Calibri"/>
+                <w:color w:val="000000"/>
+                <w:sz w:val="22"/>
+                <w:szCs w:val="22"/>
+              </w:rPr>
+            </w:pPr>
+            <w:r>
+              <w:rPr>
+                <w:rFonts w:ascii="Calibri" w:eastAsia="Times New Roman" w:hAnsi="Calibri" w:cs="Calibri"/>
+                <w:color w:val="000000"/>
+                <w:sz w:val="22"/>
+                <w:szCs w:val="22"/>
+              </w:rPr>
+              <w:t>Grape</w:t>
+            </w:r>
+          </w:p>
+        </w:tc>
+        <w:tc>
+          <w:tcPr>
+            <w:tcW w:w="960" w:type="dxa"/>
+            <w:tcBorders>
+              <w:top w:val="single" w:sz="8" w:space="0" w:color="auto"/>
+              <w:left w:val="nil"/>
+              <w:bottom w:val="single" w:sz="8" w:space="0" w:color="auto"/>
+              <w:right w:val="nil"/>
+            </w:tcBorders>
+            <w:shd w:val="clear" w:color="auto" w:fill="auto"/>
+            <w:noWrap/>
+            <w:vAlign w:val="bottom"/>
+            <w:hideMark/>
+          </w:tcPr>
+          <w:p>
+            <w:pPr>
+              <w:jc w:val="center"/>
+              <w:rPr>
+                <w:rFonts w:ascii="Calibri" w:eastAsia="Times New Roman" w:hAnsi="Calibri" w:cs="Calibri"/>
+                <w:color w:val="000000"/>
+                <w:sz w:val="22"/>
+                <w:szCs w:val="22"/>
+              </w:rPr>
+            </w:pPr>
+            <w:r>
+              <w:rPr>
+                <w:rFonts w:ascii="Calibri" w:eastAsia="Times New Roman" w:hAnsi="Calibri" w:cs="Calibri"/>
+                <w:color w:val="000000"/>
+                <w:sz w:val="22"/>
+                <w:szCs w:val="22"/>
+              </w:rPr>
+              <w:t>Kiwi</w:t>
+            </w:r>
+          </w:p>
+        </w:tc>
+        <w:tc>
+          <w:tcPr>
+            <w:tcW w:w="960" w:type="dxa"/>
+            <w:tcBorders>
+              <w:top w:val="single" w:sz="8" w:space="0" w:color="auto"/>
+              <w:left w:val="nil"/>
+              <w:bottom w:val="single" w:sz="8" w:space="0" w:color="auto"/>
+              <w:right w:val="single" w:sz="8" w:space="0" w:color="auto"/>
+            </w:tcBorders>
+            <w:shd w:val="clear" w:color="auto" w:fill="auto"/>
+            <w:noWrap/>
+            <w:vAlign w:val="bottom"/>
+            <w:hideMark/>
+          </w:tcPr>
+          <w:p>
+            <w:pPr>
+              <w:jc w:val="center"/>
+              <w:rPr>
+                <w:rFonts w:ascii="Calibri" w:eastAsia="Times New Roman" w:hAnsi="Calibri" w:cs="Calibri"/>
+                <w:color w:val="000000"/>
+                <w:sz w:val="22"/>
+                <w:szCs w:val="22"/>
+              </w:rPr>
+            </w:pPr>
+            <w:r>
+              <w:rPr>
+                <w:rFonts w:ascii="Calibri" w:eastAsia="Times New Roman" w:hAnsi="Calibri" w:cs="Calibri"/>
+                <w:color w:val="000000"/>
+                <w:sz w:val="22"/>
+                <w:szCs w:val="22"/>
+              </w:rPr>
+              <w:t>Quince</w:t>
+            </w:r>
+          </w:p>
+        </w:tc>
+      </w:tr>
+      <w:tr>
+        <w:trPr>
+          <w:trHeight w:val="288"/>
+        </w:trPr>
+        <w:tc>
+          <w:tcPr>
+            <w:tcW w:w="1350" w:type="dxa"/>
+            <w:tcBorders>
+              <w:top w:val="single" w:sz="8" w:space="0" w:color="auto"/>
+              <w:left w:val="single" w:sz="8" w:space="0" w:color="auto"/>
+              <w:bottom w:val="nil"/>
+              <w:right w:val="single" w:sz="8" w:space="0" w:color="auto"/>
+            </w:tcBorders>
+            <w:shd w:val="clear" w:color="auto" w:fill="auto"/>
+            <w:noWrap/>
+            <w:vAlign w:val="bottom"/>
+            <w:hideMark/>
+          </w:tcPr>
+          <w:p>
+            <w:pPr>
+              <w:rPr>
+                <w:rFonts w:ascii="Calibri" w:eastAsia="Times New Roman" w:hAnsi="Calibri" w:cs="Calibri"/>
+                <w:color w:val="000000"/>
+                <w:sz w:val="22"/>
+                <w:szCs w:val="22"/>
+              </w:rPr>
+            </w:pPr>
+            <w:r>
+              <w:rPr>
+                <w:rFonts w:ascii="Calibri" w:eastAsia="Times New Roman" w:hAnsi="Calibri" w:cs="Calibri"/>
+                <w:color w:val="000000"/>
+                <w:sz w:val="22"/>
+                <w:szCs w:val="22"/>
+              </w:rPr>
+              <w:t>Apple Red</w:t>
+            </w:r>
+            <w:r>
+              <w:rPr>
+                <w:rFonts w:ascii="Calibri" w:eastAsia="Times New Roman" w:hAnsi="Calibri" w:cs="Calibri"/>
+                <w:color w:val="000000"/>
+                <w:sz w:val="22"/>
+                <w:szCs w:val="22"/>
+              </w:rPr>
+              <w:t xml:space="preserve"> 1</w:t>
+            </w:r>
+          </w:p>
+        </w:tc>
+        <w:tc>
+          <w:tcPr>
+            <w:tcW w:w="645" w:type="dxa"/>
+            <w:tcBorders>
+              <w:top w:val="nil"/>
+              <w:left w:val="nil"/>
+              <w:bottom w:val="nil"/>
+              <w:right w:val="nil"/>
+            </w:tcBorders>
+            <w:shd w:val="clear" w:color="auto" w:fill="auto"/>
+            <w:noWrap/>
+            <w:vAlign w:val="bottom"/>
+            <w:hideMark/>
+          </w:tcPr>
+          <w:p>
+            <w:pPr>
+              <w:jc w:val="right"/>
+              <w:rPr>
+                <w:rFonts w:ascii="Calibri" w:eastAsia="Times New Roman" w:hAnsi="Calibri" w:cs="Calibri"/>
+                <w:b/>
+                <w:color w:val="000000"/>
+                <w:sz w:val="22"/>
+                <w:szCs w:val="22"/>
+              </w:rPr>
+            </w:pPr>
+            <w:r>
+              <w:rPr>
+                <w:rFonts w:ascii="Calibri" w:eastAsia="Times New Roman" w:hAnsi="Calibri" w:cs="Calibri"/>
+                <w:b/>
+                <w:color w:val="000000"/>
+                <w:sz w:val="22"/>
+                <w:szCs w:val="22"/>
+              </w:rPr>
+              <w:t>164</w:t>
+            </w:r>
+          </w:p>
+        </w:tc>
+        <w:tc>
+          <w:tcPr>
+            <w:tcW w:w="960" w:type="dxa"/>
+            <w:tcBorders>
+              <w:top w:val="nil"/>
+              <w:left w:val="nil"/>
+              <w:bottom w:val="nil"/>
+              <w:right w:val="nil"/>
+            </w:tcBorders>
+            <w:shd w:val="clear" w:color="auto" w:fill="auto"/>
+            <w:noWrap/>
+            <w:vAlign w:val="bottom"/>
+            <w:hideMark/>
+          </w:tcPr>
+          <w:p>
+            <w:pPr>
+              <w:jc w:val="right"/>
+              <w:rPr>
+                <w:rFonts w:ascii="Calibri" w:eastAsia="Times New Roman" w:hAnsi="Calibri" w:cs="Calibri"/>
+                <w:color w:val="000000"/>
+                <w:sz w:val="22"/>
+                <w:szCs w:val="22"/>
+              </w:rPr>
+            </w:pPr>
+            <w:r>
+              <w:rPr>
+                <w:rFonts w:ascii="Calibri" w:eastAsia="Times New Roman" w:hAnsi="Calibri" w:cs="Calibri"/>
+                <w:color w:val="000000"/>
+                <w:sz w:val="22"/>
+                <w:szCs w:val="22"/>
+              </w:rPr>
+              <w:t>0</w:t>
+            </w:r>
+          </w:p>
+        </w:tc>
+        <w:tc>
+          <w:tcPr>
+            <w:tcW w:w="960" w:type="dxa"/>
+            <w:tcBorders>
+              <w:top w:val="nil"/>
+              <w:left w:val="nil"/>
+              <w:bottom w:val="nil"/>
+              <w:right w:val="nil"/>
+            </w:tcBorders>
+            <w:shd w:val="clear" w:color="auto" w:fill="auto"/>
+            <w:noWrap/>
+            <w:vAlign w:val="bottom"/>
+            <w:hideMark/>
+          </w:tcPr>
+          <w:p>
+            <w:pPr>
+              <w:jc w:val="right"/>
+              <w:rPr>
+                <w:rFonts w:ascii="Calibri" w:eastAsia="Times New Roman" w:hAnsi="Calibri" w:cs="Calibri"/>
+                <w:color w:val="000000"/>
+                <w:sz w:val="22"/>
+                <w:szCs w:val="22"/>
+              </w:rPr>
+            </w:pPr>
+            <w:r>
+              <w:rPr>
+                <w:rFonts w:ascii="Calibri" w:eastAsia="Times New Roman" w:hAnsi="Calibri" w:cs="Calibri"/>
+                <w:color w:val="000000"/>
+                <w:sz w:val="22"/>
+                <w:szCs w:val="22"/>
+              </w:rPr>
+              <w:t>0</w:t>
+            </w:r>
+          </w:p>
+        </w:tc>
+        <w:tc>
+          <w:tcPr>
+            <w:tcW w:w="960" w:type="dxa"/>
+            <w:tcBorders>
+              <w:top w:val="nil"/>
+              <w:left w:val="nil"/>
+              <w:bottom w:val="nil"/>
+              <w:right w:val="nil"/>
+            </w:tcBorders>
+            <w:shd w:val="clear" w:color="auto" w:fill="auto"/>
+            <w:noWrap/>
+            <w:vAlign w:val="bottom"/>
+            <w:hideMark/>
+          </w:tcPr>
+          <w:p>
+            <w:pPr>
+              <w:jc w:val="right"/>
+              <w:rPr>
+                <w:rFonts w:ascii="Calibri" w:eastAsia="Times New Roman" w:hAnsi="Calibri" w:cs="Calibri"/>
+                <w:color w:val="000000"/>
+                <w:sz w:val="22"/>
+                <w:szCs w:val="22"/>
+              </w:rPr>
+            </w:pPr>
+            <w:r>
+              <w:rPr>
+                <w:rFonts w:ascii="Calibri" w:eastAsia="Times New Roman" w:hAnsi="Calibri" w:cs="Calibri"/>
+                <w:color w:val="000000"/>
+                <w:sz w:val="22"/>
+                <w:szCs w:val="22"/>
+              </w:rPr>
+              <w:t>0</w:t>
+            </w:r>
+          </w:p>
+        </w:tc>
+        <w:tc>
+          <w:tcPr>
+            <w:tcW w:w="960" w:type="dxa"/>
+            <w:tcBorders>
+              <w:top w:val="nil"/>
+              <w:left w:val="nil"/>
+              <w:bottom w:val="nil"/>
+              <w:right w:val="single" w:sz="8" w:space="0" w:color="auto"/>
+            </w:tcBorders>
+            <w:shd w:val="clear" w:color="auto" w:fill="auto"/>
+            <w:noWrap/>
+            <w:vAlign w:val="bottom"/>
+            <w:hideMark/>
+          </w:tcPr>
+          <w:p>
+            <w:pPr>
+              <w:jc w:val="right"/>
+              <w:rPr>
+                <w:rFonts w:ascii="Calibri" w:eastAsia="Times New Roman" w:hAnsi="Calibri" w:cs="Calibri"/>
+                <w:color w:val="000000"/>
+                <w:sz w:val="22"/>
+                <w:szCs w:val="22"/>
+              </w:rPr>
+            </w:pPr>
+            <w:r>
+              <w:rPr>
+                <w:rFonts w:ascii="Calibri" w:eastAsia="Times New Roman" w:hAnsi="Calibri" w:cs="Calibri"/>
+                <w:color w:val="000000"/>
+                <w:sz w:val="22"/>
+                <w:szCs w:val="22"/>
+              </w:rPr>
+              <w:t>0</w:t>
+            </w:r>
+          </w:p>
+        </w:tc>
+      </w:tr>
+      <w:tr>
+        <w:trPr>
+          <w:trHeight w:val="288"/>
+        </w:trPr>
+        <w:tc>
+          <w:tcPr>
+            <w:tcW w:w="1350" w:type="dxa"/>
+            <w:tcBorders>
+              <w:top w:val="nil"/>
+              <w:left w:val="single" w:sz="8" w:space="0" w:color="auto"/>
+              <w:bottom w:val="nil"/>
+              <w:right w:val="single" w:sz="8" w:space="0" w:color="auto"/>
+            </w:tcBorders>
+            <w:shd w:val="clear" w:color="auto" w:fill="auto"/>
+            <w:noWrap/>
+            <w:vAlign w:val="bottom"/>
+            <w:hideMark/>
+          </w:tcPr>
+          <w:p>
+            <w:pPr>
+              <w:rPr>
+                <w:rFonts w:ascii="Calibri" w:eastAsia="Times New Roman" w:hAnsi="Calibri" w:cs="Calibri"/>
+                <w:color w:val="000000"/>
+                <w:sz w:val="22"/>
+                <w:szCs w:val="22"/>
+              </w:rPr>
+            </w:pPr>
+            <w:r>
+              <w:rPr>
+                <w:rFonts w:ascii="Calibri" w:eastAsia="Times New Roman" w:hAnsi="Calibri" w:cs="Calibri"/>
+                <w:color w:val="000000"/>
+                <w:sz w:val="22"/>
+                <w:szCs w:val="22"/>
+              </w:rPr>
+              <w:t>Cherry</w:t>
+            </w:r>
+          </w:p>
+        </w:tc>
+        <w:tc>
+          <w:tcPr>
+            <w:tcW w:w="645" w:type="dxa"/>
+            <w:tcBorders>
+              <w:top w:val="nil"/>
+              <w:left w:val="nil"/>
+              <w:bottom w:val="nil"/>
+              <w:right w:val="nil"/>
+            </w:tcBorders>
+            <w:shd w:val="clear" w:color="auto" w:fill="auto"/>
+            <w:noWrap/>
+            <w:vAlign w:val="bottom"/>
+            <w:hideMark/>
+          </w:tcPr>
+          <w:p>
+            <w:pPr>
+              <w:jc w:val="right"/>
+              <w:rPr>
+                <w:rFonts w:ascii="Calibri" w:eastAsia="Times New Roman" w:hAnsi="Calibri" w:cs="Calibri"/>
+                <w:color w:val="000000"/>
+                <w:sz w:val="22"/>
+                <w:szCs w:val="22"/>
+              </w:rPr>
+            </w:pPr>
+            <w:r>
+              <w:rPr>
+                <w:rFonts w:ascii="Calibri" w:eastAsia="Times New Roman" w:hAnsi="Calibri" w:cs="Calibri"/>
+                <w:color w:val="000000"/>
+                <w:sz w:val="22"/>
+                <w:szCs w:val="22"/>
+              </w:rPr>
+              <w:t>0</w:t>
+            </w:r>
+          </w:p>
+        </w:tc>
+        <w:tc>
+          <w:tcPr>
+            <w:tcW w:w="960" w:type="dxa"/>
+            <w:tcBorders>
+              <w:top w:val="nil"/>
+              <w:left w:val="nil"/>
+              <w:bottom w:val="nil"/>
+              <w:right w:val="nil"/>
+            </w:tcBorders>
+            <w:shd w:val="clear" w:color="auto" w:fill="auto"/>
+            <w:noWrap/>
+            <w:vAlign w:val="bottom"/>
+            <w:hideMark/>
+          </w:tcPr>
+          <w:p>
+            <w:pPr>
+              <w:jc w:val="right"/>
+              <w:rPr>
+                <w:rFonts w:ascii="Calibri" w:eastAsia="Times New Roman" w:hAnsi="Calibri" w:cs="Calibri"/>
+                <w:b/>
+                <w:color w:val="000000"/>
+                <w:sz w:val="22"/>
+                <w:szCs w:val="22"/>
+              </w:rPr>
+            </w:pPr>
+            <w:r>
+              <w:rPr>
+                <w:rFonts w:ascii="Calibri" w:eastAsia="Times New Roman" w:hAnsi="Calibri" w:cs="Calibri"/>
+                <w:b/>
+                <w:color w:val="000000"/>
+                <w:sz w:val="22"/>
+                <w:szCs w:val="22"/>
+              </w:rPr>
+              <w:t>164</w:t>
+            </w:r>
+          </w:p>
+        </w:tc>
+        <w:tc>
+          <w:tcPr>
+            <w:tcW w:w="960" w:type="dxa"/>
+            <w:tcBorders>
+              <w:top w:val="nil"/>
+              <w:left w:val="nil"/>
+              <w:bottom w:val="nil"/>
+              <w:right w:val="nil"/>
+            </w:tcBorders>
+            <w:shd w:val="clear" w:color="auto" w:fill="auto"/>
+            <w:noWrap/>
+            <w:vAlign w:val="bottom"/>
+            <w:hideMark/>
+          </w:tcPr>
+          <w:p>
+            <w:pPr>
+              <w:jc w:val="right"/>
+              <w:rPr>
+                <w:rFonts w:ascii="Calibri" w:eastAsia="Times New Roman" w:hAnsi="Calibri" w:cs="Calibri"/>
+                <w:color w:val="000000"/>
+                <w:sz w:val="22"/>
+                <w:szCs w:val="22"/>
+              </w:rPr>
+            </w:pPr>
+            <w:r>
+              <w:rPr>
+                <w:rFonts w:ascii="Calibri" w:eastAsia="Times New Roman" w:hAnsi="Calibri" w:cs="Calibri"/>
+                <w:color w:val="000000"/>
+                <w:sz w:val="22"/>
+                <w:szCs w:val="22"/>
+              </w:rPr>
+              <w:t>0</w:t>
+            </w:r>
+          </w:p>
+        </w:tc>
+        <w:tc>
+          <w:tcPr>
+            <w:tcW w:w="960" w:type="dxa"/>
+            <w:tcBorders>
+              <w:top w:val="nil"/>
+              <w:left w:val="nil"/>
+              <w:bottom w:val="nil"/>
+              <w:right w:val="nil"/>
+            </w:tcBorders>
+            <w:shd w:val="clear" w:color="auto" w:fill="auto"/>
+            <w:noWrap/>
+            <w:vAlign w:val="bottom"/>
+            <w:hideMark/>
+          </w:tcPr>
+          <w:p>
+            <w:pPr>
+              <w:jc w:val="right"/>
+              <w:rPr>
+                <w:rFonts w:ascii="Calibri" w:eastAsia="Times New Roman" w:hAnsi="Calibri" w:cs="Calibri"/>
+                <w:color w:val="000000"/>
+                <w:sz w:val="22"/>
+                <w:szCs w:val="22"/>
+              </w:rPr>
+            </w:pPr>
+            <w:r>
+              <w:rPr>
+                <w:rFonts w:ascii="Calibri" w:eastAsia="Times New Roman" w:hAnsi="Calibri" w:cs="Calibri"/>
+                <w:color w:val="000000"/>
+                <w:sz w:val="22"/>
+                <w:szCs w:val="22"/>
+              </w:rPr>
+              <w:t>0</w:t>
+            </w:r>
+          </w:p>
+        </w:tc>
+        <w:tc>
+          <w:tcPr>
+            <w:tcW w:w="960" w:type="dxa"/>
+            <w:tcBorders>
+              <w:top w:val="nil"/>
+              <w:left w:val="nil"/>
+              <w:bottom w:val="nil"/>
+              <w:right w:val="single" w:sz="8" w:space="0" w:color="auto"/>
+            </w:tcBorders>
+            <w:shd w:val="clear" w:color="auto" w:fill="auto"/>
+            <w:noWrap/>
+            <w:vAlign w:val="bottom"/>
+            <w:hideMark/>
+          </w:tcPr>
+          <w:p>
+            <w:pPr>
+              <w:jc w:val="right"/>
+              <w:rPr>
+                <w:rFonts w:ascii="Calibri" w:eastAsia="Times New Roman" w:hAnsi="Calibri" w:cs="Calibri"/>
+                <w:color w:val="000000"/>
+                <w:sz w:val="22"/>
+                <w:szCs w:val="22"/>
+              </w:rPr>
+            </w:pPr>
+            <w:r>
+              <w:rPr>
+                <w:rFonts w:ascii="Calibri" w:eastAsia="Times New Roman" w:hAnsi="Calibri" w:cs="Calibri"/>
+                <w:color w:val="000000"/>
+                <w:sz w:val="22"/>
+                <w:szCs w:val="22"/>
+              </w:rPr>
+              <w:t>0</w:t>
+            </w:r>
+          </w:p>
+        </w:tc>
+      </w:tr>
+      <w:tr>
+        <w:trPr>
+          <w:trHeight w:val="288"/>
+        </w:trPr>
+        <w:tc>
+          <w:tcPr>
+            <w:tcW w:w="1350" w:type="dxa"/>
+            <w:tcBorders>
+              <w:top w:val="nil"/>
+              <w:left w:val="single" w:sz="8" w:space="0" w:color="auto"/>
+              <w:bottom w:val="nil"/>
+              <w:right w:val="single" w:sz="8" w:space="0" w:color="auto"/>
+            </w:tcBorders>
+            <w:shd w:val="clear" w:color="auto" w:fill="auto"/>
+            <w:noWrap/>
+            <w:vAlign w:val="bottom"/>
+            <w:hideMark/>
+          </w:tcPr>
+          <w:p>
+            <w:pPr>
+              <w:rPr>
+                <w:rFonts w:ascii="Calibri" w:eastAsia="Times New Roman" w:hAnsi="Calibri" w:cs="Calibri"/>
+                <w:color w:val="000000"/>
+                <w:sz w:val="22"/>
+                <w:szCs w:val="22"/>
+              </w:rPr>
+            </w:pPr>
+            <w:r>
+              <w:rPr>
+                <w:rFonts w:ascii="Calibri" w:eastAsia="Times New Roman" w:hAnsi="Calibri" w:cs="Calibri"/>
+                <w:color w:val="000000"/>
+                <w:sz w:val="22"/>
+                <w:szCs w:val="22"/>
+              </w:rPr>
+              <w:t>Grape</w:t>
+            </w:r>
+          </w:p>
+        </w:tc>
+        <w:tc>
+          <w:tcPr>
+            <w:tcW w:w="645" w:type="dxa"/>
+            <w:tcBorders>
+              <w:top w:val="nil"/>
+              <w:left w:val="nil"/>
+              <w:bottom w:val="nil"/>
+              <w:right w:val="nil"/>
+            </w:tcBorders>
+            <w:shd w:val="clear" w:color="auto" w:fill="auto"/>
+            <w:noWrap/>
+            <w:vAlign w:val="bottom"/>
+            <w:hideMark/>
+          </w:tcPr>
+          <w:p>
+            <w:pPr>
+              <w:jc w:val="right"/>
+              <w:rPr>
+                <w:rFonts w:ascii="Calibri" w:eastAsia="Times New Roman" w:hAnsi="Calibri" w:cs="Calibri"/>
+                <w:color w:val="000000"/>
+                <w:sz w:val="22"/>
+                <w:szCs w:val="22"/>
+              </w:rPr>
+            </w:pPr>
+            <w:r>
+              <w:rPr>
+                <w:rFonts w:ascii="Calibri" w:eastAsia="Times New Roman" w:hAnsi="Calibri" w:cs="Calibri"/>
+                <w:color w:val="000000"/>
+                <w:sz w:val="22"/>
+                <w:szCs w:val="22"/>
+              </w:rPr>
+              <w:t>0</w:t>
+            </w:r>
+          </w:p>
+        </w:tc>
+        <w:tc>
+          <w:tcPr>
+            <w:tcW w:w="960" w:type="dxa"/>
+            <w:tcBorders>
+              <w:top w:val="nil"/>
+              <w:left w:val="nil"/>
+              <w:bottom w:val="nil"/>
+              <w:right w:val="nil"/>
+            </w:tcBorders>
+            <w:shd w:val="clear" w:color="auto" w:fill="auto"/>
+            <w:noWrap/>
+            <w:vAlign w:val="bottom"/>
+            <w:hideMark/>
+          </w:tcPr>
+          <w:p>
+            <w:pPr>
+              <w:jc w:val="right"/>
+              <w:rPr>
+                <w:rFonts w:ascii="Calibri" w:eastAsia="Times New Roman" w:hAnsi="Calibri" w:cs="Calibri"/>
+                <w:color w:val="000000"/>
+                <w:sz w:val="22"/>
+                <w:szCs w:val="22"/>
+              </w:rPr>
+            </w:pPr>
+            <w:r>
+              <w:rPr>
+                <w:rFonts w:ascii="Calibri" w:eastAsia="Times New Roman" w:hAnsi="Calibri" w:cs="Calibri"/>
+                <w:color w:val="000000"/>
+                <w:sz w:val="22"/>
+                <w:szCs w:val="22"/>
+              </w:rPr>
+              <w:t>0</w:t>
+            </w:r>
+          </w:p>
+        </w:tc>
+        <w:tc>
+          <w:tcPr>
+            <w:tcW w:w="960" w:type="dxa"/>
+            <w:tcBorders>
+              <w:top w:val="nil"/>
+              <w:left w:val="nil"/>
+              <w:bottom w:val="nil"/>
+              <w:right w:val="nil"/>
+            </w:tcBorders>
+            <w:shd w:val="clear" w:color="auto" w:fill="auto"/>
+            <w:noWrap/>
+            <w:vAlign w:val="bottom"/>
+            <w:hideMark/>
+          </w:tcPr>
+          <w:p>
+            <w:pPr>
+              <w:jc w:val="right"/>
+              <w:rPr>
+                <w:rFonts w:ascii="Calibri" w:eastAsia="Times New Roman" w:hAnsi="Calibri" w:cs="Calibri"/>
+                <w:b/>
+                <w:color w:val="000000"/>
+                <w:sz w:val="22"/>
+                <w:szCs w:val="22"/>
+              </w:rPr>
+            </w:pPr>
+            <w:r>
+              <w:rPr>
+                <w:rFonts w:ascii="Calibri" w:eastAsia="Times New Roman" w:hAnsi="Calibri" w:cs="Calibri"/>
+                <w:b/>
+                <w:color w:val="000000"/>
+                <w:sz w:val="22"/>
+                <w:szCs w:val="22"/>
+              </w:rPr>
+              <w:t>164</w:t>
+            </w:r>
+          </w:p>
+        </w:tc>
+        <w:tc>
+          <w:tcPr>
+            <w:tcW w:w="960" w:type="dxa"/>
+            <w:tcBorders>
+              <w:top w:val="nil"/>
+              <w:left w:val="nil"/>
+              <w:bottom w:val="nil"/>
+              <w:right w:val="nil"/>
+            </w:tcBorders>
+            <w:shd w:val="clear" w:color="auto" w:fill="auto"/>
+            <w:noWrap/>
+            <w:vAlign w:val="bottom"/>
+            <w:hideMark/>
+          </w:tcPr>
+          <w:p>
+            <w:pPr>
+              <w:jc w:val="right"/>
+              <w:rPr>
+                <w:rFonts w:ascii="Calibri" w:eastAsia="Times New Roman" w:hAnsi="Calibri" w:cs="Calibri"/>
+                <w:color w:val="000000"/>
+                <w:sz w:val="22"/>
+                <w:szCs w:val="22"/>
+              </w:rPr>
+            </w:pPr>
+            <w:r>
+              <w:rPr>
+                <w:rFonts w:ascii="Calibri" w:eastAsia="Times New Roman" w:hAnsi="Calibri" w:cs="Calibri"/>
+                <w:color w:val="000000"/>
+                <w:sz w:val="22"/>
+                <w:szCs w:val="22"/>
+              </w:rPr>
+              <w:t>0</w:t>
+            </w:r>
+          </w:p>
+        </w:tc>
+        <w:tc>
+          <w:tcPr>
+            <w:tcW w:w="960" w:type="dxa"/>
+            <w:tcBorders>
+              <w:top w:val="nil"/>
+              <w:left w:val="nil"/>
+              <w:bottom w:val="nil"/>
+              <w:right w:val="single" w:sz="8" w:space="0" w:color="auto"/>
+            </w:tcBorders>
+            <w:shd w:val="clear" w:color="auto" w:fill="auto"/>
+            <w:noWrap/>
+            <w:vAlign w:val="bottom"/>
+            <w:hideMark/>
+          </w:tcPr>
+          <w:p>
+            <w:pPr>
+              <w:jc w:val="right"/>
+              <w:rPr>
+                <w:rFonts w:ascii="Calibri" w:eastAsia="Times New Roman" w:hAnsi="Calibri" w:cs="Calibri"/>
+                <w:color w:val="000000"/>
+                <w:sz w:val="22"/>
+                <w:szCs w:val="22"/>
+              </w:rPr>
+            </w:pPr>
+            <w:r>
+              <w:rPr>
+                <w:rFonts w:ascii="Calibri" w:eastAsia="Times New Roman" w:hAnsi="Calibri" w:cs="Calibri"/>
+                <w:color w:val="000000"/>
+                <w:sz w:val="22"/>
+                <w:szCs w:val="22"/>
+              </w:rPr>
+              <w:t>0</w:t>
+            </w:r>
+          </w:p>
+        </w:tc>
+      </w:tr>
+      <w:tr>
+        <w:trPr>
+          <w:trHeight w:val="288"/>
+        </w:trPr>
+        <w:tc>
+          <w:tcPr>
+            <w:tcW w:w="1350" w:type="dxa"/>
+            <w:tcBorders>
+              <w:top w:val="nil"/>
+              <w:left w:val="single" w:sz="8" w:space="0" w:color="auto"/>
+              <w:bottom w:val="nil"/>
+              <w:right w:val="single" w:sz="8" w:space="0" w:color="auto"/>
+            </w:tcBorders>
+            <w:shd w:val="clear" w:color="auto" w:fill="auto"/>
+            <w:noWrap/>
+            <w:vAlign w:val="bottom"/>
+            <w:hideMark/>
+          </w:tcPr>
+          <w:p>
+            <w:pPr>
+              <w:rPr>
+                <w:rFonts w:ascii="Calibri" w:eastAsia="Times New Roman" w:hAnsi="Calibri" w:cs="Calibri"/>
+                <w:color w:val="000000"/>
+                <w:sz w:val="22"/>
+                <w:szCs w:val="22"/>
+              </w:rPr>
+            </w:pPr>
+            <w:r>
+              <w:rPr>
+                <w:rFonts w:ascii="Calibri" w:eastAsia="Times New Roman" w:hAnsi="Calibri" w:cs="Calibri"/>
+                <w:color w:val="000000"/>
+                <w:sz w:val="22"/>
+                <w:szCs w:val="22"/>
+              </w:rPr>
+              <w:t>Kiwi</w:t>
+            </w:r>
+          </w:p>
+        </w:tc>
+        <w:tc>
+          <w:tcPr>
+            <w:tcW w:w="645" w:type="dxa"/>
+            <w:tcBorders>
+              <w:top w:val="nil"/>
+              <w:left w:val="nil"/>
+              <w:bottom w:val="nil"/>
+              <w:right w:val="nil"/>
+            </w:tcBorders>
+            <w:shd w:val="clear" w:color="auto" w:fill="auto"/>
+            <w:noWrap/>
+            <w:vAlign w:val="bottom"/>
+            <w:hideMark/>
+          </w:tcPr>
+          <w:p>
+            <w:pPr>
+              <w:jc w:val="right"/>
+              <w:rPr>
+                <w:rFonts w:ascii="Calibri" w:eastAsia="Times New Roman" w:hAnsi="Calibri" w:cs="Calibri"/>
+                <w:color w:val="000000"/>
+                <w:sz w:val="22"/>
+                <w:szCs w:val="22"/>
+              </w:rPr>
+            </w:pPr>
+            <w:r>
+              <w:rPr>
+                <w:rFonts w:ascii="Calibri" w:eastAsia="Times New Roman" w:hAnsi="Calibri" w:cs="Calibri"/>
+                <w:color w:val="000000"/>
+                <w:sz w:val="22"/>
+                <w:szCs w:val="22"/>
+              </w:rPr>
+              <w:t>0</w:t>
+            </w:r>
+          </w:p>
+        </w:tc>
+        <w:tc>
+          <w:tcPr>
+            <w:tcW w:w="960" w:type="dxa"/>
+            <w:tcBorders>
+              <w:top w:val="nil"/>
+              <w:left w:val="nil"/>
+              <w:bottom w:val="nil"/>
+              <w:right w:val="nil"/>
+            </w:tcBorders>
+            <w:shd w:val="clear" w:color="auto" w:fill="auto"/>
+            <w:noWrap/>
+            <w:vAlign w:val="bottom"/>
+            <w:hideMark/>
+          </w:tcPr>
+          <w:p>
+            <w:pPr>
+              <w:jc w:val="right"/>
+              <w:rPr>
+                <w:rFonts w:ascii="Calibri" w:eastAsia="Times New Roman" w:hAnsi="Calibri" w:cs="Calibri"/>
+                <w:color w:val="000000"/>
+                <w:sz w:val="22"/>
+                <w:szCs w:val="22"/>
+              </w:rPr>
+            </w:pPr>
+            <w:r>
+              <w:rPr>
+                <w:rFonts w:ascii="Calibri" w:eastAsia="Times New Roman" w:hAnsi="Calibri" w:cs="Calibri"/>
+                <w:color w:val="000000"/>
+                <w:sz w:val="22"/>
+                <w:szCs w:val="22"/>
+              </w:rPr>
+              <w:t>0</w:t>
+            </w:r>
+          </w:p>
+        </w:tc>
+        <w:tc>
+          <w:tcPr>
+            <w:tcW w:w="960" w:type="dxa"/>
+            <w:tcBorders>
+              <w:top w:val="nil"/>
+              <w:left w:val="nil"/>
+              <w:bottom w:val="nil"/>
+              <w:right w:val="nil"/>
+            </w:tcBorders>
+            <w:shd w:val="clear" w:color="auto" w:fill="auto"/>
+            <w:noWrap/>
+            <w:vAlign w:val="bottom"/>
+            <w:hideMark/>
+          </w:tcPr>
+          <w:p>
+            <w:pPr>
+              <w:jc w:val="right"/>
+              <w:rPr>
+                <w:rFonts w:ascii="Calibri" w:eastAsia="Times New Roman" w:hAnsi="Calibri" w:cs="Calibri"/>
+                <w:color w:val="000000"/>
+                <w:sz w:val="22"/>
+                <w:szCs w:val="22"/>
+              </w:rPr>
+            </w:pPr>
+            <w:r>
+              <w:rPr>
+                <w:rFonts w:ascii="Calibri" w:eastAsia="Times New Roman" w:hAnsi="Calibri" w:cs="Calibri"/>
+                <w:color w:val="000000"/>
+                <w:sz w:val="22"/>
+                <w:szCs w:val="22"/>
+              </w:rPr>
+              <w:t>0</w:t>
+            </w:r>
+          </w:p>
+        </w:tc>
+        <w:tc>
+          <w:tcPr>
+            <w:tcW w:w="960" w:type="dxa"/>
+            <w:tcBorders>
+              <w:top w:val="nil"/>
+              <w:left w:val="nil"/>
+              <w:bottom w:val="nil"/>
+              <w:right w:val="nil"/>
+            </w:tcBorders>
+            <w:shd w:val="clear" w:color="auto" w:fill="auto"/>
+            <w:noWrap/>
+            <w:vAlign w:val="bottom"/>
+            <w:hideMark/>
+          </w:tcPr>
+          <w:p>
+            <w:pPr>
+              <w:jc w:val="right"/>
+              <w:rPr>
+                <w:rFonts w:ascii="Calibri" w:eastAsia="Times New Roman" w:hAnsi="Calibri" w:cs="Calibri"/>
+                <w:b/>
+                <w:color w:val="000000"/>
+                <w:sz w:val="22"/>
+                <w:szCs w:val="22"/>
+              </w:rPr>
+            </w:pPr>
+            <w:r>
+              <w:rPr>
+                <w:rFonts w:ascii="Calibri" w:eastAsia="Times New Roman" w:hAnsi="Calibri" w:cs="Calibri"/>
+                <w:b/>
+                <w:color w:val="000000"/>
+                <w:sz w:val="22"/>
+                <w:szCs w:val="22"/>
+              </w:rPr>
+              <w:t>156</w:t>
+            </w:r>
+          </w:p>
+        </w:tc>
+        <w:tc>
+          <w:tcPr>
+            <w:tcW w:w="960" w:type="dxa"/>
+            <w:tcBorders>
+              <w:top w:val="nil"/>
+              <w:left w:val="nil"/>
+              <w:bottom w:val="nil"/>
+              <w:right w:val="single" w:sz="8" w:space="0" w:color="auto"/>
+            </w:tcBorders>
+            <w:shd w:val="clear" w:color="auto" w:fill="auto"/>
+            <w:noWrap/>
+            <w:vAlign w:val="bottom"/>
+            <w:hideMark/>
+          </w:tcPr>
+          <w:p>
+            <w:pPr>
+              <w:jc w:val="right"/>
+              <w:rPr>
+                <w:rFonts w:ascii="Calibri" w:eastAsia="Times New Roman" w:hAnsi="Calibri" w:cs="Calibri"/>
+                <w:color w:val="000000"/>
+                <w:sz w:val="22"/>
+                <w:szCs w:val="22"/>
+              </w:rPr>
+            </w:pPr>
+            <w:r>
+              <w:rPr>
+                <w:rFonts w:ascii="Calibri" w:eastAsia="Times New Roman" w:hAnsi="Calibri" w:cs="Calibri"/>
+                <w:color w:val="000000"/>
+                <w:sz w:val="22"/>
+                <w:szCs w:val="22"/>
+              </w:rPr>
+              <w:t>0</w:t>
+            </w:r>
+          </w:p>
+        </w:tc>
+      </w:tr>
+      <w:tr>
+        <w:trPr>
+          <w:trHeight w:val="300"/>
+        </w:trPr>
+        <w:tc>
+          <w:tcPr>
+            <w:tcW w:w="1350" w:type="dxa"/>
+            <w:tcBorders>
+              <w:top w:val="nil"/>
+              <w:left w:val="single" w:sz="8" w:space="0" w:color="auto"/>
+              <w:bottom w:val="single" w:sz="8" w:space="0" w:color="auto"/>
+              <w:right w:val="single" w:sz="8" w:space="0" w:color="auto"/>
+            </w:tcBorders>
+            <w:shd w:val="clear" w:color="auto" w:fill="auto"/>
+            <w:noWrap/>
+            <w:vAlign w:val="bottom"/>
+            <w:hideMark/>
+          </w:tcPr>
+          <w:p>
+            <w:pPr>
+              <w:rPr>
+                <w:rFonts w:ascii="Calibri" w:eastAsia="Times New Roman" w:hAnsi="Calibri" w:cs="Calibri"/>
+                <w:color w:val="000000"/>
+                <w:sz w:val="22"/>
+                <w:szCs w:val="22"/>
+              </w:rPr>
+            </w:pPr>
+            <w:r>
+              <w:rPr>
+                <w:rFonts w:ascii="Calibri" w:eastAsia="Times New Roman" w:hAnsi="Calibri" w:cs="Calibri"/>
+                <w:color w:val="000000"/>
+                <w:sz w:val="22"/>
+                <w:szCs w:val="22"/>
+              </w:rPr>
+              <w:t>Quince</w:t>
+            </w:r>
+          </w:p>
+        </w:tc>
+        <w:tc>
+          <w:tcPr>
+            <w:tcW w:w="645" w:type="dxa"/>
+            <w:tcBorders>
+              <w:top w:val="nil"/>
+              <w:left w:val="nil"/>
+              <w:bottom w:val="single" w:sz="8" w:space="0" w:color="auto"/>
+              <w:right w:val="nil"/>
+            </w:tcBorders>
+            <w:shd w:val="clear" w:color="auto" w:fill="auto"/>
+            <w:noWrap/>
+            <w:vAlign w:val="bottom"/>
+            <w:hideMark/>
+          </w:tcPr>
+          <w:p>
+            <w:pPr>
+              <w:jc w:val="right"/>
+              <w:rPr>
+                <w:rFonts w:ascii="Calibri" w:eastAsia="Times New Roman" w:hAnsi="Calibri" w:cs="Calibri"/>
+                <w:color w:val="000000"/>
+                <w:sz w:val="22"/>
+                <w:szCs w:val="22"/>
+              </w:rPr>
+            </w:pPr>
+            <w:r>
+              <w:rPr>
+                <w:rFonts w:ascii="Calibri" w:eastAsia="Times New Roman" w:hAnsi="Calibri" w:cs="Calibri"/>
+                <w:color w:val="000000"/>
+                <w:sz w:val="22"/>
+                <w:szCs w:val="22"/>
+              </w:rPr>
+              <w:t>0</w:t>
+            </w:r>
+          </w:p>
+        </w:tc>
+        <w:tc>
+          <w:tcPr>
+            <w:tcW w:w="960" w:type="dxa"/>
+            <w:tcBorders>
+              <w:top w:val="nil"/>
+              <w:left w:val="nil"/>
+              <w:bottom w:val="single" w:sz="8" w:space="0" w:color="auto"/>
+              <w:right w:val="nil"/>
+            </w:tcBorders>
+            <w:shd w:val="clear" w:color="auto" w:fill="auto"/>
+            <w:noWrap/>
+            <w:vAlign w:val="bottom"/>
+            <w:hideMark/>
+          </w:tcPr>
+          <w:p>
+            <w:pPr>
+              <w:jc w:val="right"/>
+              <w:rPr>
+                <w:rFonts w:ascii="Calibri" w:eastAsia="Times New Roman" w:hAnsi="Calibri" w:cs="Calibri"/>
+                <w:color w:val="000000"/>
+                <w:sz w:val="22"/>
+                <w:szCs w:val="22"/>
+              </w:rPr>
+            </w:pPr>
+            <w:r>
+              <w:rPr>
+                <w:rFonts w:ascii="Calibri" w:eastAsia="Times New Roman" w:hAnsi="Calibri" w:cs="Calibri"/>
+                <w:color w:val="000000"/>
+                <w:sz w:val="22"/>
+                <w:szCs w:val="22"/>
+              </w:rPr>
+              <w:t>0</w:t>
+            </w:r>
+          </w:p>
+        </w:tc>
+        <w:tc>
+          <w:tcPr>
+            <w:tcW w:w="960" w:type="dxa"/>
+            <w:tcBorders>
+              <w:top w:val="nil"/>
+              <w:left w:val="nil"/>
+              <w:bottom w:val="single" w:sz="8" w:space="0" w:color="auto"/>
+              <w:right w:val="nil"/>
+            </w:tcBorders>
+            <w:shd w:val="clear" w:color="auto" w:fill="auto"/>
+            <w:noWrap/>
+            <w:vAlign w:val="bottom"/>
+            <w:hideMark/>
+          </w:tcPr>
+          <w:p>
+            <w:pPr>
+              <w:jc w:val="right"/>
+              <w:rPr>
+                <w:rFonts w:ascii="Calibri" w:eastAsia="Times New Roman" w:hAnsi="Calibri" w:cs="Calibri"/>
+                <w:color w:val="000000"/>
+                <w:sz w:val="22"/>
+                <w:szCs w:val="22"/>
+              </w:rPr>
+            </w:pPr>
+            <w:r>
+              <w:rPr>
+                <w:rFonts w:ascii="Calibri" w:eastAsia="Times New Roman" w:hAnsi="Calibri" w:cs="Calibri"/>
+                <w:color w:val="000000"/>
+                <w:sz w:val="22"/>
+                <w:szCs w:val="22"/>
+              </w:rPr>
+              <w:t>0</w:t>
+            </w:r>
+          </w:p>
+        </w:tc>
+        <w:tc>
+          <w:tcPr>
+            <w:tcW w:w="960" w:type="dxa"/>
+            <w:tcBorders>
+              <w:top w:val="nil"/>
+              <w:left w:val="nil"/>
+              <w:bottom w:val="single" w:sz="8" w:space="0" w:color="auto"/>
+              <w:right w:val="nil"/>
+            </w:tcBorders>
+            <w:shd w:val="clear" w:color="auto" w:fill="auto"/>
+            <w:noWrap/>
+            <w:vAlign w:val="bottom"/>
+            <w:hideMark/>
+          </w:tcPr>
+          <w:p>
+            <w:pPr>
+              <w:jc w:val="right"/>
+              <w:rPr>
+                <w:rFonts w:ascii="Calibri" w:eastAsia="Times New Roman" w:hAnsi="Calibri" w:cs="Calibri"/>
+                <w:color w:val="000000"/>
+                <w:sz w:val="22"/>
+                <w:szCs w:val="22"/>
+              </w:rPr>
+            </w:pPr>
+            <w:r>
+              <w:rPr>
+                <w:rFonts w:ascii="Calibri" w:eastAsia="Times New Roman" w:hAnsi="Calibri" w:cs="Calibri"/>
+                <w:color w:val="000000"/>
+                <w:sz w:val="22"/>
+                <w:szCs w:val="22"/>
+              </w:rPr>
+              <w:t>0</w:t>
+            </w:r>
+          </w:p>
+        </w:tc>
+        <w:tc>
+          <w:tcPr>
+            <w:tcW w:w="960" w:type="dxa"/>
+            <w:tcBorders>
+              <w:top w:val="nil"/>
+              <w:left w:val="nil"/>
+              <w:bottom w:val="single" w:sz="8" w:space="0" w:color="auto"/>
+              <w:right w:val="single" w:sz="8" w:space="0" w:color="auto"/>
+            </w:tcBorders>
+            <w:shd w:val="clear" w:color="auto" w:fill="auto"/>
+            <w:noWrap/>
+            <w:vAlign w:val="bottom"/>
+            <w:hideMark/>
+          </w:tcPr>
+          <w:p>
+            <w:pPr>
+              <w:jc w:val="right"/>
+              <w:rPr>
+                <w:rFonts w:ascii="Calibri" w:eastAsia="Times New Roman" w:hAnsi="Calibri" w:cs="Calibri"/>
+                <w:b/>
+                <w:color w:val="000000"/>
+                <w:sz w:val="22"/>
+                <w:szCs w:val="22"/>
+              </w:rPr>
+            </w:pPr>
+            <w:r>
+              <w:rPr>
+                <w:rFonts w:ascii="Calibri" w:eastAsia="Times New Roman" w:hAnsi="Calibri" w:cs="Calibri"/>
+                <w:b/>
+                <w:color w:val="000000"/>
+                <w:sz w:val="22"/>
+                <w:szCs w:val="22"/>
+              </w:rPr>
+              <w:t>166</w:t>
+            </w:r>
+          </w:p>
+        </w:tc>
+      </w:tr>
+    </w:tbl>
+    <w:p>
+      <w:pPr>
+        <w:spacing w:line="480" w:lineRule="auto"/>
+        <w:rPr>
+          <w:sz w:val="22"/>
+          <w:szCs w:val="22"/>
+        </w:rPr>
+      </w:pPr>
+      <w:r>
+        <w:rPr>
+          <w:sz w:val="22"/>
+          <w:szCs w:val="22"/>
+        </w:rPr>
+        <w:t xml:space="preserve"> </w:t>
+      </w:r>
+    </w:p>
+    <w:p>
+      <w:pPr>
+        <w:spacing w:line="480" w:lineRule="auto"/>
+        <w:rPr>
+          <w:b/>
+          <w:sz w:val="22"/>
+          <w:szCs w:val="22"/>
+        </w:rPr>
+      </w:pPr>
+    </w:p>
+    <w:p>
+      <w:pPr>
+        <w:spacing w:line="480" w:lineRule="auto"/>
+        <w:rPr>
+          <w:b/>
+          <w:sz w:val="22"/>
+          <w:szCs w:val="22"/>
+        </w:rPr>
+      </w:pPr>
+    </w:p>
+    <w:p>
+      <w:pPr>
+        <w:spacing w:line="480" w:lineRule="auto"/>
+        <w:rPr>
+          <w:b/>
+          <w:sz w:val="22"/>
+          <w:szCs w:val="22"/>
+        </w:rPr>
+      </w:pPr>
+    </w:p>
+    <w:p>
+      <w:pPr>
+        <w:spacing w:line="480" w:lineRule="auto"/>
+        <w:ind w:left="1440"/>
+        <w:rPr>
+          <w:sz w:val="22"/>
+          <w:szCs w:val="22"/>
+        </w:rPr>
+      </w:pPr>
+      <w:r>
+        <w:rPr>
+          <w:b/>
+          <w:sz w:val="22"/>
+          <w:szCs w:val="22"/>
+        </w:rPr>
+        <w:t xml:space="preserve">       Figure 3. </w:t>
+      </w:r>
+      <w:r>
+        <w:rPr>
+          <w:sz w:val="22"/>
+          <w:szCs w:val="22"/>
+        </w:rPr>
+        <w:t>Confusion matrix for fruit_data_subset1</w:t>
+      </w:r>
+    </w:p>
+    <w:p>
+      <w:pPr>
+        <w:spacing w:line="480" w:lineRule="auto"/>
+        <w:rPr>
+          <w:sz w:val="22"/>
+          <w:szCs w:val="22"/>
+        </w:rPr>
+      </w:pPr>
+    </w:p>
+    <w:p>
+      <w:pPr>
+        <w:spacing w:line="480" w:lineRule="auto"/>
+        <w:rPr>
+          <w:sz w:val="22"/>
+          <w:szCs w:val="22"/>
+        </w:rPr>
+      </w:pPr>
+      <w:r>
+        <w:rPr>
+          <w:sz w:val="22"/>
+          <w:szCs w:val="22"/>
+        </w:rPr>
+        <w:t>Again after 6 epochs our second model reaches an accuracy of 97%. Figure 4 is a table representation of the number of fruit class misclassifications.</w:t>
+      </w:r>
+    </w:p>
+    <w:tbl>
+      <w:tblPr>
+        <w:tblW w:w="9900" w:type="dxa"/>
+        <w:tblLook w:val="04A0" w:firstRow="1" w:lastRow="0" w:firstColumn="1" w:lastColumn="0" w:noHBand="0" w:noVBand="1"/>
+      </w:tblPr>
+      <w:tblGrid>
+        <w:gridCol w:w="1360"/>
+        <w:gridCol w:w="1140"/>
+        <w:gridCol w:w="1640"/>
+        <w:gridCol w:w="1051"/>
+        <w:gridCol w:w="960"/>
+        <w:gridCol w:w="960"/>
+        <w:gridCol w:w="960"/>
+        <w:gridCol w:w="1092"/>
+        <w:gridCol w:w="960"/>
+      </w:tblGrid>
+      <w:tr>
+        <w:trPr>
+          <w:trHeight w:val="300"/>
+        </w:trPr>
+        <w:tc>
+          <w:tcPr>
+            <w:tcW w:w="1360" w:type="dxa"/>
+            <w:tcBorders>
+              <w:top w:val="nil"/>
+              <w:left w:val="nil"/>
+              <w:bottom w:val="nil"/>
+              <w:right w:val="nil"/>
+            </w:tcBorders>
+            <w:shd w:val="clear" w:color="auto" w:fill="auto"/>
+            <w:noWrap/>
+            <w:vAlign w:val="bottom"/>
+            <w:hideMark/>
+          </w:tcPr>
+          <w:p>
+            <w:pPr>
+              <w:rPr>
+                <w:rFonts w:ascii="Times New Roman" w:eastAsia="Times New Roman" w:hAnsi="Times New Roman" w:cs="Times New Roman"/>
+              </w:rPr>
+            </w:pPr>
+          </w:p>
+        </w:tc>
+        <w:tc>
+          <w:tcPr>
+            <w:tcW w:w="1140" w:type="dxa"/>
+            <w:tcBorders>
+              <w:top w:val="single" w:sz="8" w:space="0" w:color="auto"/>
+              <w:left w:val="single" w:sz="8" w:space="0" w:color="auto"/>
+              <w:bottom w:val="single" w:sz="8" w:space="0" w:color="auto"/>
+              <w:right w:val="nil"/>
+            </w:tcBorders>
+            <w:shd w:val="clear" w:color="auto" w:fill="auto"/>
+            <w:noWrap/>
+            <w:vAlign w:val="center"/>
+            <w:hideMark/>
+          </w:tcPr>
+          <w:p>
+            <w:pPr>
+              <w:jc w:val="center"/>
+              <w:rPr>
+                <w:rFonts w:ascii="Calibri" w:eastAsia="Times New Roman" w:hAnsi="Calibri" w:cs="Calibri"/>
+                <w:color w:val="000000"/>
+                <w:sz w:val="22"/>
+                <w:szCs w:val="22"/>
+              </w:rPr>
+            </w:pPr>
+            <w:r>
+              <w:rPr>
+                <w:rFonts w:ascii="Calibri" w:eastAsia="Times New Roman" w:hAnsi="Calibri" w:cs="Calibri"/>
+                <w:color w:val="000000"/>
+                <w:sz w:val="22"/>
+                <w:szCs w:val="22"/>
+              </w:rPr>
+              <w:t>Apple Red</w:t>
+            </w:r>
+            <w:r>
+              <w:rPr>
+                <w:rFonts w:ascii="Calibri" w:eastAsia="Times New Roman" w:hAnsi="Calibri" w:cs="Calibri"/>
+                <w:color w:val="000000"/>
+                <w:sz w:val="22"/>
+                <w:szCs w:val="22"/>
+              </w:rPr>
+              <w:t xml:space="preserve"> 1</w:t>
+            </w:r>
+          </w:p>
+        </w:tc>
+        <w:tc>
+          <w:tcPr>
+            <w:tcW w:w="1640" w:type="dxa"/>
+            <w:tcBorders>
+              <w:top w:val="single" w:sz="8" w:space="0" w:color="auto"/>
+              <w:left w:val="nil"/>
+              <w:bottom w:val="single" w:sz="8" w:space="0" w:color="auto"/>
+              <w:right w:val="nil"/>
+            </w:tcBorders>
+            <w:shd w:val="clear" w:color="auto" w:fill="auto"/>
+            <w:noWrap/>
+            <w:vAlign w:val="center"/>
+            <w:hideMark/>
+          </w:tcPr>
+          <w:p>
+            <w:pPr>
+              <w:jc w:val="center"/>
+              <w:rPr>
+                <w:rFonts w:ascii="Calibri" w:eastAsia="Times New Roman" w:hAnsi="Calibri" w:cs="Calibri"/>
+                <w:color w:val="000000"/>
+                <w:sz w:val="22"/>
+                <w:szCs w:val="22"/>
+              </w:rPr>
+            </w:pPr>
+            <w:r>
+              <w:rPr>
+                <w:rFonts w:ascii="Calibri" w:eastAsia="Times New Roman" w:hAnsi="Calibri" w:cs="Calibri"/>
+                <w:color w:val="000000"/>
+                <w:sz w:val="22"/>
+                <w:szCs w:val="22"/>
+              </w:rPr>
+              <w:t>Apple Red Yellow</w:t>
+            </w:r>
+          </w:p>
+        </w:tc>
+        <w:tc>
+          <w:tcPr>
+            <w:tcW w:w="960" w:type="dxa"/>
+            <w:tcBorders>
+              <w:top w:val="single" w:sz="8" w:space="0" w:color="auto"/>
+              <w:left w:val="nil"/>
+              <w:bottom w:val="single" w:sz="8" w:space="0" w:color="auto"/>
+              <w:right w:val="nil"/>
+            </w:tcBorders>
+            <w:shd w:val="clear" w:color="auto" w:fill="auto"/>
+            <w:noWrap/>
+            <w:vAlign w:val="center"/>
+            <w:hideMark/>
+          </w:tcPr>
+          <w:p>
+            <w:pPr>
+              <w:jc w:val="center"/>
+              <w:rPr>
+                <w:rFonts w:ascii="Calibri" w:eastAsia="Times New Roman" w:hAnsi="Calibri" w:cs="Calibri"/>
+                <w:color w:val="000000"/>
+                <w:sz w:val="22"/>
+                <w:szCs w:val="22"/>
+              </w:rPr>
+            </w:pPr>
+            <w:r>
+              <w:rPr>
+                <w:rFonts w:ascii="Calibri" w:eastAsia="Times New Roman" w:hAnsi="Calibri" w:cs="Calibri"/>
+                <w:color w:val="000000"/>
+                <w:sz w:val="22"/>
+                <w:szCs w:val="22"/>
+              </w:rPr>
+              <w:t>Braeburn</w:t>
+            </w:r>
+          </w:p>
+        </w:tc>
+        <w:tc>
+          <w:tcPr>
+            <w:tcW w:w="960" w:type="dxa"/>
+            <w:tcBorders>
+              <w:top w:val="single" w:sz="8" w:space="0" w:color="auto"/>
+              <w:left w:val="nil"/>
+              <w:bottom w:val="single" w:sz="8" w:space="0" w:color="auto"/>
+              <w:right w:val="nil"/>
+            </w:tcBorders>
+            <w:shd w:val="clear" w:color="auto" w:fill="auto"/>
+            <w:noWrap/>
+            <w:vAlign w:val="center"/>
+            <w:hideMark/>
+          </w:tcPr>
+          <w:p>
+            <w:pPr>
+              <w:jc w:val="center"/>
+              <w:rPr>
+                <w:rFonts w:ascii="Calibri" w:eastAsia="Times New Roman" w:hAnsi="Calibri" w:cs="Calibri"/>
+                <w:color w:val="000000"/>
+                <w:sz w:val="22"/>
+                <w:szCs w:val="22"/>
+              </w:rPr>
+            </w:pPr>
+            <w:r>
+              <w:rPr>
+                <w:rFonts w:ascii="Calibri" w:eastAsia="Times New Roman" w:hAnsi="Calibri" w:cs="Calibri"/>
+                <w:color w:val="000000"/>
+                <w:sz w:val="22"/>
+                <w:szCs w:val="22"/>
+              </w:rPr>
+              <w:t>Cherry</w:t>
+            </w:r>
+          </w:p>
+        </w:tc>
+        <w:tc>
+          <w:tcPr>
+            <w:tcW w:w="960" w:type="dxa"/>
+            <w:tcBorders>
+              <w:top w:val="single" w:sz="8" w:space="0" w:color="auto"/>
+              <w:left w:val="nil"/>
+              <w:bottom w:val="single" w:sz="8" w:space="0" w:color="auto"/>
+              <w:right w:val="nil"/>
+            </w:tcBorders>
+            <w:shd w:val="clear" w:color="auto" w:fill="auto"/>
+            <w:noWrap/>
+            <w:vAlign w:val="center"/>
+            <w:hideMark/>
+          </w:tcPr>
+          <w:p>
+            <w:pPr>
+              <w:jc w:val="center"/>
+              <w:rPr>
+                <w:rFonts w:ascii="Calibri" w:eastAsia="Times New Roman" w:hAnsi="Calibri" w:cs="Calibri"/>
+                <w:color w:val="000000"/>
+                <w:sz w:val="22"/>
+                <w:szCs w:val="22"/>
+              </w:rPr>
+            </w:pPr>
+            <w:r>
+              <w:rPr>
+                <w:rFonts w:ascii="Calibri" w:eastAsia="Times New Roman" w:hAnsi="Calibri" w:cs="Calibri"/>
+                <w:color w:val="000000"/>
+                <w:sz w:val="22"/>
+                <w:szCs w:val="22"/>
+              </w:rPr>
+              <w:t>Golden 3</w:t>
+            </w:r>
+          </w:p>
+        </w:tc>
+        <w:tc>
+          <w:tcPr>
+            <w:tcW w:w="960" w:type="dxa"/>
+            <w:tcBorders>
+              <w:top w:val="single" w:sz="8" w:space="0" w:color="auto"/>
+              <w:left w:val="nil"/>
+              <w:bottom w:val="single" w:sz="8" w:space="0" w:color="auto"/>
+              <w:right w:val="nil"/>
+            </w:tcBorders>
+            <w:shd w:val="clear" w:color="auto" w:fill="auto"/>
+            <w:noWrap/>
+            <w:vAlign w:val="center"/>
+            <w:hideMark/>
+          </w:tcPr>
+          <w:p>
+            <w:pPr>
+              <w:jc w:val="center"/>
+              <w:rPr>
+                <w:rFonts w:ascii="Calibri" w:eastAsia="Times New Roman" w:hAnsi="Calibri" w:cs="Calibri"/>
+                <w:color w:val="000000"/>
+                <w:sz w:val="22"/>
+                <w:szCs w:val="22"/>
+              </w:rPr>
+            </w:pPr>
+            <w:r>
+              <w:rPr>
+                <w:rFonts w:ascii="Calibri" w:eastAsia="Times New Roman" w:hAnsi="Calibri" w:cs="Calibri"/>
+                <w:color w:val="000000"/>
+                <w:sz w:val="22"/>
+                <w:szCs w:val="22"/>
+              </w:rPr>
+              <w:t>Granny Smith</w:t>
+            </w:r>
+          </w:p>
+        </w:tc>
+        <w:tc>
+          <w:tcPr>
+            <w:tcW w:w="960" w:type="dxa"/>
+            <w:tcBorders>
+              <w:top w:val="single" w:sz="8" w:space="0" w:color="auto"/>
+              <w:left w:val="nil"/>
+              <w:bottom w:val="single" w:sz="8" w:space="0" w:color="auto"/>
+              <w:right w:val="nil"/>
+            </w:tcBorders>
+            <w:shd w:val="clear" w:color="auto" w:fill="auto"/>
+            <w:noWrap/>
+            <w:vAlign w:val="center"/>
+            <w:hideMark/>
+          </w:tcPr>
+          <w:p>
+            <w:pPr>
+              <w:jc w:val="center"/>
+              <w:rPr>
+                <w:rFonts w:ascii="Calibri" w:eastAsia="Times New Roman" w:hAnsi="Calibri" w:cs="Calibri"/>
+                <w:color w:val="000000"/>
+                <w:sz w:val="22"/>
+                <w:szCs w:val="22"/>
+              </w:rPr>
+            </w:pPr>
+            <w:r>
+              <w:rPr>
+                <w:rFonts w:ascii="Calibri" w:eastAsia="Times New Roman" w:hAnsi="Calibri" w:cs="Calibri"/>
+                <w:color w:val="000000"/>
+                <w:sz w:val="22"/>
+                <w:szCs w:val="22"/>
+              </w:rPr>
+              <w:t>Nectarine</w:t>
+            </w:r>
+          </w:p>
+        </w:tc>
+        <w:tc>
+          <w:tcPr>
+            <w:tcW w:w="960" w:type="dxa"/>
+            <w:tcBorders>
+              <w:top w:val="single" w:sz="8" w:space="0" w:color="auto"/>
+              <w:left w:val="nil"/>
+              <w:bottom w:val="single" w:sz="8" w:space="0" w:color="auto"/>
+              <w:right w:val="single" w:sz="8" w:space="0" w:color="auto"/>
+            </w:tcBorders>
+            <w:shd w:val="clear" w:color="auto" w:fill="auto"/>
+            <w:noWrap/>
+            <w:vAlign w:val="center"/>
+            <w:hideMark/>
+          </w:tcPr>
+          <w:p>
+            <w:pPr>
+              <w:jc w:val="center"/>
+              <w:rPr>
+                <w:rFonts w:ascii="Calibri" w:eastAsia="Times New Roman" w:hAnsi="Calibri" w:cs="Calibri"/>
+                <w:color w:val="000000"/>
+                <w:sz w:val="22"/>
+                <w:szCs w:val="22"/>
+              </w:rPr>
+            </w:pPr>
+            <w:r>
+              <w:rPr>
+                <w:rFonts w:ascii="Calibri" w:eastAsia="Times New Roman" w:hAnsi="Calibri" w:cs="Calibri"/>
+                <w:color w:val="000000"/>
+                <w:sz w:val="22"/>
+                <w:szCs w:val="22"/>
+              </w:rPr>
+              <w:t>Peach</w:t>
+            </w:r>
+          </w:p>
+        </w:tc>
+      </w:tr>
+      <w:tr>
+        <w:trPr>
+          <w:trHeight w:val="288"/>
+        </w:trPr>
+        <w:tc>
+          <w:tcPr>
+            <w:tcW w:w="1360" w:type="dxa"/>
+            <w:tcBorders>
+              <w:top w:val="single" w:sz="8" w:space="0" w:color="auto"/>
+              <w:left w:val="single" w:sz="8" w:space="0" w:color="auto"/>
+              <w:bottom w:val="nil"/>
+              <w:right w:val="single" w:sz="8" w:space="0" w:color="auto"/>
+            </w:tcBorders>
+            <w:shd w:val="clear" w:color="auto" w:fill="auto"/>
+            <w:noWrap/>
+            <w:vAlign w:val="bottom"/>
+            <w:hideMark/>
+          </w:tcPr>
+          <w:p>
+            <w:pPr>
+              <w:rPr>
+                <w:rFonts w:ascii="Calibri" w:eastAsia="Times New Roman" w:hAnsi="Calibri" w:cs="Calibri"/>
+                <w:color w:val="000000"/>
+                <w:sz w:val="22"/>
+                <w:szCs w:val="22"/>
+              </w:rPr>
+            </w:pPr>
+            <w:r>
+              <w:rPr>
+                <w:rFonts w:ascii="Calibri" w:eastAsia="Times New Roman" w:hAnsi="Calibri" w:cs="Calibri"/>
+                <w:color w:val="000000"/>
+                <w:sz w:val="22"/>
+                <w:szCs w:val="22"/>
+              </w:rPr>
+              <w:t>Apple Red 2</w:t>
+            </w:r>
+          </w:p>
+        </w:tc>
+        <w:tc>
+          <w:tcPr>
+            <w:tcW w:w="1140" w:type="dxa"/>
+            <w:tcBorders>
+              <w:top w:val="nil"/>
+              <w:left w:val="nil"/>
+              <w:bottom w:val="nil"/>
+              <w:right w:val="nil"/>
+            </w:tcBorders>
+            <w:shd w:val="clear" w:color="auto" w:fill="auto"/>
+            <w:noWrap/>
+            <w:vAlign w:val="bottom"/>
+            <w:hideMark/>
+          </w:tcPr>
+          <w:p>
+            <w:pPr>
+              <w:jc w:val="center"/>
+              <w:rPr>
+                <w:rFonts w:ascii="Calibri" w:eastAsia="Times New Roman" w:hAnsi="Calibri" w:cs="Calibri"/>
+                <w:b/>
+                <w:bCs/>
+                <w:color w:val="000000"/>
+                <w:sz w:val="22"/>
+                <w:szCs w:val="22"/>
+              </w:rPr>
+            </w:pPr>
+            <w:r>
+              <w:rPr>
+                <w:rFonts w:ascii="Calibri" w:eastAsia="Times New Roman" w:hAnsi="Calibri" w:cs="Calibri"/>
+                <w:b/>
+                <w:bCs/>
+                <w:color w:val="000000"/>
+                <w:sz w:val="22"/>
+                <w:szCs w:val="22"/>
+              </w:rPr>
+              <w:t> </w:t>
+            </w:r>
+          </w:p>
+        </w:tc>
+        <w:tc>
+          <w:tcPr>
+            <w:tcW w:w="1640" w:type="dxa"/>
+            <w:tcBorders>
+              <w:top w:val="nil"/>
+              <w:left w:val="nil"/>
+              <w:bottom w:val="nil"/>
+              <w:right w:val="nil"/>
+            </w:tcBorders>
+            <w:shd w:val="clear" w:color="auto" w:fill="auto"/>
+            <w:noWrap/>
+            <w:vAlign w:val="bottom"/>
+            <w:hideMark/>
+          </w:tcPr>
+          <w:p>
+            <w:pPr>
+              <w:jc w:val="center"/>
+              <w:rPr>
+                <w:rFonts w:ascii="Calibri" w:eastAsia="Times New Roman" w:hAnsi="Calibri" w:cs="Calibri"/>
+                <w:b/>
+                <w:bCs/>
+                <w:color w:val="000000"/>
+                <w:sz w:val="22"/>
+                <w:szCs w:val="22"/>
+              </w:rPr>
+            </w:pPr>
+            <w:r>
+              <w:rPr>
+                <w:rFonts w:ascii="Calibri" w:eastAsia="Times New Roman" w:hAnsi="Calibri" w:cs="Calibri"/>
+                <w:b/>
+                <w:bCs/>
+                <w:color w:val="000000"/>
+                <w:sz w:val="22"/>
+                <w:szCs w:val="22"/>
+              </w:rPr>
+              <w:t> </w:t>
+            </w:r>
+          </w:p>
+        </w:tc>
+        <w:tc>
+          <w:tcPr>
+            <w:tcW w:w="960" w:type="dxa"/>
+            <w:tcBorders>
+              <w:top w:val="nil"/>
+              <w:left w:val="nil"/>
+              <w:bottom w:val="nil"/>
+              <w:right w:val="nil"/>
+            </w:tcBorders>
+            <w:shd w:val="clear" w:color="auto" w:fill="auto"/>
+            <w:noWrap/>
+            <w:vAlign w:val="bottom"/>
+            <w:hideMark/>
+          </w:tcPr>
+          <w:p>
+            <w:pPr>
+              <w:jc w:val="center"/>
+              <w:rPr>
+                <w:rFonts w:ascii="Calibri" w:eastAsia="Times New Roman" w:hAnsi="Calibri" w:cs="Calibri"/>
+                <w:b/>
+                <w:bCs/>
+                <w:color w:val="000000"/>
+                <w:sz w:val="22"/>
+                <w:szCs w:val="22"/>
+              </w:rPr>
+            </w:pPr>
+            <w:r>
+              <w:rPr>
+                <w:rFonts w:ascii="Calibri" w:eastAsia="Times New Roman" w:hAnsi="Calibri" w:cs="Calibri"/>
+                <w:b/>
+                <w:bCs/>
+                <w:color w:val="000000"/>
+                <w:sz w:val="22"/>
+                <w:szCs w:val="22"/>
+              </w:rPr>
+              <w:t>10</w:t>
+            </w:r>
+          </w:p>
+        </w:tc>
+        <w:tc>
+          <w:tcPr>
+            <w:tcW w:w="960" w:type="dxa"/>
+            <w:tcBorders>
+              <w:top w:val="nil"/>
+              <w:left w:val="nil"/>
+              <w:bottom w:val="nil"/>
+              <w:right w:val="nil"/>
+            </w:tcBorders>
+            <w:shd w:val="clear" w:color="auto" w:fill="auto"/>
+            <w:noWrap/>
+            <w:vAlign w:val="bottom"/>
+            <w:hideMark/>
+          </w:tcPr>
+          <w:p>
+            <w:pPr>
+              <w:jc w:val="center"/>
+              <w:rPr>
+                <w:rFonts w:ascii="Calibri" w:eastAsia="Times New Roman" w:hAnsi="Calibri" w:cs="Calibri"/>
+                <w:b/>
+                <w:bCs/>
+                <w:color w:val="000000"/>
+                <w:sz w:val="22"/>
+                <w:szCs w:val="22"/>
+              </w:rPr>
+            </w:pPr>
+            <w:r>
+              <w:rPr>
+                <w:rFonts w:ascii="Calibri" w:eastAsia="Times New Roman" w:hAnsi="Calibri" w:cs="Calibri"/>
+                <w:b/>
+                <w:bCs/>
+                <w:color w:val="000000"/>
+                <w:sz w:val="22"/>
+                <w:szCs w:val="22"/>
+              </w:rPr>
+              <w:t> </w:t>
+            </w:r>
+          </w:p>
+        </w:tc>
+        <w:tc>
+          <w:tcPr>
+            <w:tcW w:w="960" w:type="dxa"/>
+            <w:tcBorders>
+              <w:top w:val="nil"/>
+              <w:left w:val="nil"/>
+              <w:bottom w:val="nil"/>
+              <w:right w:val="nil"/>
+            </w:tcBorders>
+            <w:shd w:val="clear" w:color="auto" w:fill="auto"/>
+            <w:noWrap/>
+            <w:vAlign w:val="bottom"/>
+            <w:hideMark/>
+          </w:tcPr>
+          <w:p>
+            <w:pPr>
+              <w:jc w:val="center"/>
+              <w:rPr>
+                <w:rFonts w:ascii="Calibri" w:eastAsia="Times New Roman" w:hAnsi="Calibri" w:cs="Calibri"/>
+                <w:b/>
+                <w:bCs/>
+                <w:color w:val="000000"/>
+                <w:sz w:val="22"/>
+                <w:szCs w:val="22"/>
+              </w:rPr>
+            </w:pPr>
+            <w:r>
+              <w:rPr>
+                <w:rFonts w:ascii="Calibri" w:eastAsia="Times New Roman" w:hAnsi="Calibri" w:cs="Calibri"/>
+                <w:b/>
+                <w:bCs/>
+                <w:color w:val="000000"/>
+                <w:sz w:val="22"/>
+                <w:szCs w:val="22"/>
+              </w:rPr>
+              <w:t> </w:t>
+            </w:r>
+          </w:p>
+        </w:tc>
+        <w:tc>
+          <w:tcPr>
+            <w:tcW w:w="960" w:type="dxa"/>
+            <w:tcBorders>
+              <w:top w:val="nil"/>
+              <w:left w:val="nil"/>
+              <w:bottom w:val="nil"/>
+              <w:right w:val="nil"/>
+            </w:tcBorders>
+            <w:shd w:val="clear" w:color="auto" w:fill="auto"/>
+            <w:noWrap/>
+            <w:vAlign w:val="bottom"/>
+            <w:hideMark/>
+          </w:tcPr>
+          <w:p>
+            <w:pPr>
+              <w:jc w:val="center"/>
+              <w:rPr>
+                <w:rFonts w:ascii="Calibri" w:eastAsia="Times New Roman" w:hAnsi="Calibri" w:cs="Calibri"/>
+                <w:b/>
+                <w:bCs/>
+                <w:color w:val="000000"/>
+                <w:sz w:val="22"/>
+                <w:szCs w:val="22"/>
+              </w:rPr>
+            </w:pPr>
+            <w:r>
+              <w:rPr>
+                <w:rFonts w:ascii="Calibri" w:eastAsia="Times New Roman" w:hAnsi="Calibri" w:cs="Calibri"/>
+                <w:b/>
+                <w:bCs/>
+                <w:color w:val="000000"/>
+                <w:sz w:val="22"/>
+                <w:szCs w:val="22"/>
+              </w:rPr>
+              <w:t> </w:t>
+            </w:r>
+          </w:p>
+        </w:tc>
+        <w:tc>
+          <w:tcPr>
+            <w:tcW w:w="960" w:type="dxa"/>
+            <w:tcBorders>
+              <w:top w:val="nil"/>
+              <w:left w:val="nil"/>
+              <w:bottom w:val="nil"/>
+              <w:right w:val="nil"/>
+            </w:tcBorders>
+            <w:shd w:val="clear" w:color="auto" w:fill="auto"/>
+            <w:noWrap/>
+            <w:vAlign w:val="bottom"/>
+            <w:hideMark/>
+          </w:tcPr>
+          <w:p>
+            <w:pPr>
+              <w:jc w:val="center"/>
+              <w:rPr>
+                <w:rFonts w:ascii="Calibri" w:eastAsia="Times New Roman" w:hAnsi="Calibri" w:cs="Calibri"/>
+                <w:b/>
+                <w:bCs/>
+                <w:color w:val="000000"/>
+                <w:sz w:val="22"/>
+                <w:szCs w:val="22"/>
+              </w:rPr>
+            </w:pPr>
+            <w:r>
+              <w:rPr>
+                <w:rFonts w:ascii="Calibri" w:eastAsia="Times New Roman" w:hAnsi="Calibri" w:cs="Calibri"/>
+                <w:b/>
+                <w:bCs/>
+                <w:color w:val="000000"/>
+                <w:sz w:val="22"/>
+                <w:szCs w:val="22"/>
+              </w:rPr>
+              <w:t> </w:t>
+            </w:r>
+          </w:p>
+        </w:tc>
+        <w:tc>
+          <w:tcPr>
+            <w:tcW w:w="960" w:type="dxa"/>
+            <w:tcBorders>
+              <w:top w:val="nil"/>
+              <w:left w:val="nil"/>
+              <w:bottom w:val="nil"/>
+              <w:right w:val="single" w:sz="8" w:space="0" w:color="auto"/>
+            </w:tcBorders>
+            <w:shd w:val="clear" w:color="auto" w:fill="auto"/>
+            <w:noWrap/>
+            <w:vAlign w:val="bottom"/>
+            <w:hideMark/>
+          </w:tcPr>
+          <w:p>
+            <w:pPr>
+              <w:jc w:val="center"/>
+              <w:rPr>
+                <w:rFonts w:ascii="Calibri" w:eastAsia="Times New Roman" w:hAnsi="Calibri" w:cs="Calibri"/>
+                <w:b/>
+                <w:bCs/>
+                <w:color w:val="000000"/>
+                <w:sz w:val="22"/>
+                <w:szCs w:val="22"/>
+              </w:rPr>
+            </w:pPr>
+            <w:r>
+              <w:rPr>
+                <w:rFonts w:ascii="Calibri" w:eastAsia="Times New Roman" w:hAnsi="Calibri" w:cs="Calibri"/>
+                <w:b/>
+                <w:bCs/>
+                <w:color w:val="000000"/>
+                <w:sz w:val="22"/>
+                <w:szCs w:val="22"/>
+              </w:rPr>
+              <w:t> </w:t>
+            </w:r>
+          </w:p>
+        </w:tc>
+      </w:tr>
+      <w:tr>
+        <w:trPr>
+          <w:trHeight w:val="288"/>
+        </w:trPr>
+        <w:tc>
+          <w:tcPr>
+            <w:tcW w:w="1360" w:type="dxa"/>
+            <w:tcBorders>
+              <w:top w:val="nil"/>
+              <w:left w:val="single" w:sz="8" w:space="0" w:color="auto"/>
+              <w:bottom w:val="nil"/>
+              <w:right w:val="single" w:sz="8" w:space="0" w:color="auto"/>
+            </w:tcBorders>
+            <w:shd w:val="clear" w:color="auto" w:fill="auto"/>
+            <w:noWrap/>
+            <w:vAlign w:val="bottom"/>
+            <w:hideMark/>
+          </w:tcPr>
+          <w:p>
+            <w:pPr>
+              <w:rPr>
+                <w:rFonts w:ascii="Calibri" w:eastAsia="Times New Roman" w:hAnsi="Calibri" w:cs="Calibri"/>
+                <w:color w:val="000000"/>
+                <w:sz w:val="22"/>
+                <w:szCs w:val="22"/>
+              </w:rPr>
+            </w:pPr>
+            <w:r>
+              <w:rPr>
+                <w:rFonts w:ascii="Calibri" w:eastAsia="Times New Roman" w:hAnsi="Calibri" w:cs="Calibri"/>
+                <w:color w:val="000000"/>
+                <w:sz w:val="22"/>
+                <w:szCs w:val="22"/>
+              </w:rPr>
+              <w:t>Braeburn</w:t>
+            </w:r>
+          </w:p>
+        </w:tc>
+        <w:tc>
+          <w:tcPr>
+            <w:tcW w:w="1140" w:type="dxa"/>
+            <w:tcBorders>
+              <w:top w:val="nil"/>
+              <w:left w:val="nil"/>
+              <w:bottom w:val="nil"/>
+              <w:right w:val="nil"/>
+            </w:tcBorders>
+            <w:shd w:val="clear" w:color="auto" w:fill="auto"/>
+            <w:noWrap/>
+            <w:vAlign w:val="bottom"/>
+            <w:hideMark/>
+          </w:tcPr>
+          <w:p>
+            <w:pPr>
+              <w:jc w:val="center"/>
+              <w:rPr>
+                <w:rFonts w:ascii="Calibri" w:eastAsia="Times New Roman" w:hAnsi="Calibri" w:cs="Calibri"/>
+                <w:b/>
+                <w:bCs/>
+                <w:color w:val="000000"/>
+                <w:sz w:val="22"/>
+                <w:szCs w:val="22"/>
+              </w:rPr>
+            </w:pPr>
+            <w:r>
+              <w:rPr>
+                <w:rFonts w:ascii="Calibri" w:eastAsia="Times New Roman" w:hAnsi="Calibri" w:cs="Calibri"/>
+                <w:b/>
+                <w:bCs/>
+                <w:color w:val="000000"/>
+                <w:sz w:val="22"/>
+                <w:szCs w:val="22"/>
+              </w:rPr>
+              <w:t> </w:t>
+            </w:r>
+          </w:p>
+        </w:tc>
+        <w:tc>
+          <w:tcPr>
+            <w:tcW w:w="1640" w:type="dxa"/>
+            <w:tcBorders>
+              <w:top w:val="nil"/>
+              <w:left w:val="nil"/>
+              <w:bottom w:val="nil"/>
+              <w:right w:val="nil"/>
+            </w:tcBorders>
+            <w:shd w:val="clear" w:color="auto" w:fill="auto"/>
+            <w:noWrap/>
+            <w:vAlign w:val="bottom"/>
+            <w:hideMark/>
+          </w:tcPr>
+          <w:p>
+            <w:pPr>
+              <w:jc w:val="center"/>
+              <w:rPr>
+                <w:rFonts w:ascii="Calibri" w:eastAsia="Times New Roman" w:hAnsi="Calibri" w:cs="Calibri"/>
+                <w:b/>
+                <w:bCs/>
+                <w:color w:val="000000"/>
+                <w:sz w:val="22"/>
+                <w:szCs w:val="22"/>
+              </w:rPr>
+            </w:pPr>
+          </w:p>
+        </w:tc>
+        <w:tc>
+          <w:tcPr>
+            <w:tcW w:w="960" w:type="dxa"/>
+            <w:tcBorders>
+              <w:top w:val="nil"/>
+              <w:left w:val="nil"/>
+              <w:bottom w:val="nil"/>
+              <w:right w:val="nil"/>
+            </w:tcBorders>
+            <w:shd w:val="clear" w:color="auto" w:fill="auto"/>
+            <w:noWrap/>
+            <w:vAlign w:val="bottom"/>
+            <w:hideMark/>
+          </w:tcPr>
+          <w:p>
+            <w:pPr>
+              <w:jc w:val="center"/>
+              <w:rPr>
+                <w:rFonts w:ascii="Times New Roman" w:eastAsia="Times New Roman" w:hAnsi="Times New Roman" w:cs="Times New Roman"/>
+                <w:sz w:val="20"/>
+                <w:szCs w:val="20"/>
+              </w:rPr>
+            </w:pPr>
+          </w:p>
+        </w:tc>
+        <w:tc>
+          <w:tcPr>
+            <w:tcW w:w="960" w:type="dxa"/>
+            <w:tcBorders>
+              <w:top w:val="nil"/>
+              <w:left w:val="nil"/>
+              <w:bottom w:val="nil"/>
+              <w:right w:val="nil"/>
+            </w:tcBorders>
+            <w:shd w:val="clear" w:color="auto" w:fill="auto"/>
+            <w:noWrap/>
+            <w:vAlign w:val="bottom"/>
+            <w:hideMark/>
+          </w:tcPr>
+          <w:p>
+            <w:pPr>
+              <w:jc w:val="center"/>
+              <w:rPr>
+                <w:rFonts w:ascii="Times New Roman" w:eastAsia="Times New Roman" w:hAnsi="Times New Roman" w:cs="Times New Roman"/>
+                <w:sz w:val="20"/>
+                <w:szCs w:val="20"/>
+              </w:rPr>
+            </w:pPr>
+          </w:p>
+        </w:tc>
+        <w:tc>
+          <w:tcPr>
+            <w:tcW w:w="960" w:type="dxa"/>
+            <w:tcBorders>
+              <w:top w:val="nil"/>
+              <w:left w:val="nil"/>
+              <w:bottom w:val="nil"/>
+              <w:right w:val="nil"/>
+            </w:tcBorders>
+            <w:shd w:val="clear" w:color="auto" w:fill="auto"/>
+            <w:noWrap/>
+            <w:vAlign w:val="bottom"/>
+            <w:hideMark/>
+          </w:tcPr>
+          <w:p>
+            <w:pPr>
+              <w:jc w:val="center"/>
+              <w:rPr>
+                <w:rFonts w:ascii="Times New Roman" w:eastAsia="Times New Roman" w:hAnsi="Times New Roman" w:cs="Times New Roman"/>
+                <w:sz w:val="20"/>
+                <w:szCs w:val="20"/>
+              </w:rPr>
+            </w:pPr>
+          </w:p>
+        </w:tc>
+        <w:tc>
+          <w:tcPr>
+            <w:tcW w:w="960" w:type="dxa"/>
+            <w:tcBorders>
+              <w:top w:val="nil"/>
+              <w:left w:val="nil"/>
+              <w:bottom w:val="nil"/>
+              <w:right w:val="nil"/>
+            </w:tcBorders>
+            <w:shd w:val="clear" w:color="auto" w:fill="auto"/>
+            <w:noWrap/>
+            <w:vAlign w:val="bottom"/>
+            <w:hideMark/>
+          </w:tcPr>
+          <w:p>
+            <w:pPr>
+              <w:jc w:val="center"/>
+              <w:rPr>
+                <w:rFonts w:ascii="Times New Roman" w:eastAsia="Times New Roman" w:hAnsi="Times New Roman" w:cs="Times New Roman"/>
+                <w:sz w:val="20"/>
+                <w:szCs w:val="20"/>
+              </w:rPr>
+            </w:pPr>
+          </w:p>
+        </w:tc>
+        <w:tc>
+          <w:tcPr>
+            <w:tcW w:w="960" w:type="dxa"/>
+            <w:tcBorders>
+              <w:top w:val="nil"/>
+              <w:left w:val="nil"/>
+              <w:bottom w:val="nil"/>
+              <w:right w:val="nil"/>
+            </w:tcBorders>
+            <w:shd w:val="clear" w:color="auto" w:fill="auto"/>
+            <w:noWrap/>
+            <w:vAlign w:val="bottom"/>
+            <w:hideMark/>
+          </w:tcPr>
+          <w:p>
+            <w:pPr>
+              <w:jc w:val="center"/>
+              <w:rPr>
+                <w:rFonts w:ascii="Calibri" w:eastAsia="Times New Roman" w:hAnsi="Calibri" w:cs="Calibri"/>
+                <w:b/>
+                <w:bCs/>
+                <w:color w:val="000000"/>
+                <w:sz w:val="22"/>
+                <w:szCs w:val="22"/>
+              </w:rPr>
+            </w:pPr>
+            <w:r>
+              <w:rPr>
+                <w:rFonts w:ascii="Calibri" w:eastAsia="Times New Roman" w:hAnsi="Calibri" w:cs="Calibri"/>
+                <w:b/>
+                <w:bCs/>
+                <w:color w:val="000000"/>
+                <w:sz w:val="22"/>
+                <w:szCs w:val="22"/>
+              </w:rPr>
+              <w:t>36</w:t>
+            </w:r>
+          </w:p>
+        </w:tc>
+        <w:tc>
+          <w:tcPr>
+            <w:tcW w:w="960" w:type="dxa"/>
+            <w:tcBorders>
+              <w:top w:val="nil"/>
+              <w:left w:val="nil"/>
+              <w:bottom w:val="nil"/>
+              <w:right w:val="single" w:sz="8" w:space="0" w:color="auto"/>
+            </w:tcBorders>
+            <w:shd w:val="clear" w:color="auto" w:fill="auto"/>
+            <w:noWrap/>
+            <w:vAlign w:val="bottom"/>
+            <w:hideMark/>
+          </w:tcPr>
+          <w:p>
+            <w:pPr>
+              <w:jc w:val="center"/>
+              <w:rPr>
+                <w:rFonts w:ascii="Calibri" w:eastAsia="Times New Roman" w:hAnsi="Calibri" w:cs="Calibri"/>
+                <w:b/>
+                <w:bCs/>
+                <w:color w:val="000000"/>
+                <w:sz w:val="22"/>
+                <w:szCs w:val="22"/>
+              </w:rPr>
+            </w:pPr>
+            <w:r>
+              <w:rPr>
+                <w:rFonts w:ascii="Calibri" w:eastAsia="Times New Roman" w:hAnsi="Calibri" w:cs="Calibri"/>
+                <w:b/>
+                <w:bCs/>
+                <w:color w:val="000000"/>
+                <w:sz w:val="22"/>
+                <w:szCs w:val="22"/>
+              </w:rPr>
+              <w:t> </w:t>
+            </w:r>
+          </w:p>
+        </w:tc>
+      </w:tr>
+      <w:tr>
+        <w:trPr>
+          <w:trHeight w:val="288"/>
+        </w:trPr>
+        <w:tc>
+          <w:tcPr>
+            <w:tcW w:w="1360" w:type="dxa"/>
+            <w:tcBorders>
+              <w:top w:val="nil"/>
+              <w:left w:val="single" w:sz="8" w:space="0" w:color="auto"/>
+              <w:bottom w:val="nil"/>
+              <w:right w:val="single" w:sz="8" w:space="0" w:color="auto"/>
+            </w:tcBorders>
+            <w:shd w:val="clear" w:color="auto" w:fill="auto"/>
+            <w:noWrap/>
+            <w:vAlign w:val="bottom"/>
+            <w:hideMark/>
+          </w:tcPr>
+          <w:p>
+            <w:pPr>
+              <w:rPr>
+                <w:rFonts w:ascii="Calibri" w:eastAsia="Times New Roman" w:hAnsi="Calibri" w:cs="Calibri"/>
+                <w:color w:val="000000"/>
+                <w:sz w:val="22"/>
+                <w:szCs w:val="22"/>
+              </w:rPr>
+            </w:pPr>
+            <w:r>
+              <w:rPr>
+                <w:rFonts w:ascii="Calibri" w:eastAsia="Times New Roman" w:hAnsi="Calibri" w:cs="Calibri"/>
+                <w:color w:val="000000"/>
+                <w:sz w:val="22"/>
+                <w:szCs w:val="22"/>
+              </w:rPr>
+              <w:t>Nectarine</w:t>
+            </w:r>
+          </w:p>
+        </w:tc>
+        <w:tc>
+          <w:tcPr>
+            <w:tcW w:w="1140" w:type="dxa"/>
+            <w:tcBorders>
+              <w:top w:val="nil"/>
+              <w:left w:val="nil"/>
+              <w:bottom w:val="nil"/>
+              <w:right w:val="nil"/>
+            </w:tcBorders>
+            <w:shd w:val="clear" w:color="auto" w:fill="auto"/>
+            <w:noWrap/>
+            <w:vAlign w:val="bottom"/>
+            <w:hideMark/>
+          </w:tcPr>
+          <w:p>
+            <w:pPr>
+              <w:jc w:val="center"/>
+              <w:rPr>
+                <w:rFonts w:ascii="Calibri" w:eastAsia="Times New Roman" w:hAnsi="Calibri" w:cs="Calibri"/>
+                <w:b/>
+                <w:bCs/>
+                <w:color w:val="000000"/>
+                <w:sz w:val="22"/>
+                <w:szCs w:val="22"/>
+              </w:rPr>
+            </w:pPr>
+            <w:r>
+              <w:rPr>
+                <w:rFonts w:ascii="Calibri" w:eastAsia="Times New Roman" w:hAnsi="Calibri" w:cs="Calibri"/>
+                <w:b/>
+                <w:bCs/>
+                <w:color w:val="000000"/>
+                <w:sz w:val="22"/>
+                <w:szCs w:val="22"/>
+              </w:rPr>
+              <w:t> </w:t>
+            </w:r>
+          </w:p>
+        </w:tc>
+        <w:tc>
+          <w:tcPr>
+            <w:tcW w:w="1640" w:type="dxa"/>
+            <w:tcBorders>
+              <w:top w:val="nil"/>
+              <w:left w:val="nil"/>
+              <w:bottom w:val="nil"/>
+              <w:right w:val="nil"/>
+            </w:tcBorders>
+            <w:shd w:val="clear" w:color="auto" w:fill="auto"/>
+            <w:noWrap/>
+            <w:vAlign w:val="bottom"/>
+            <w:hideMark/>
+          </w:tcPr>
+          <w:p>
+            <w:pPr>
+              <w:jc w:val="center"/>
+              <w:rPr>
+                <w:rFonts w:ascii="Calibri" w:eastAsia="Times New Roman" w:hAnsi="Calibri" w:cs="Calibri"/>
+                <w:b/>
+                <w:bCs/>
+                <w:color w:val="000000"/>
+                <w:sz w:val="22"/>
+                <w:szCs w:val="22"/>
+              </w:rPr>
+            </w:pPr>
+            <w:r>
+              <w:rPr>
+                <w:rFonts w:ascii="Calibri" w:eastAsia="Times New Roman" w:hAnsi="Calibri" w:cs="Calibri"/>
+                <w:b/>
+                <w:bCs/>
+                <w:color w:val="000000"/>
+                <w:sz w:val="22"/>
+                <w:szCs w:val="22"/>
+              </w:rPr>
+              <w:t>19</w:t>
+            </w:r>
+          </w:p>
+        </w:tc>
+        <w:tc>
+          <w:tcPr>
+            <w:tcW w:w="960" w:type="dxa"/>
+            <w:tcBorders>
+              <w:top w:val="nil"/>
+              <w:left w:val="nil"/>
+              <w:bottom w:val="nil"/>
+              <w:right w:val="nil"/>
+            </w:tcBorders>
+            <w:shd w:val="clear" w:color="auto" w:fill="auto"/>
+            <w:noWrap/>
+            <w:vAlign w:val="bottom"/>
+            <w:hideMark/>
+          </w:tcPr>
+          <w:p>
+            <w:pPr>
+              <w:jc w:val="center"/>
+              <w:rPr>
+                <w:rFonts w:ascii="Calibri" w:eastAsia="Times New Roman" w:hAnsi="Calibri" w:cs="Calibri"/>
+                <w:b/>
+                <w:bCs/>
+                <w:color w:val="000000"/>
+                <w:sz w:val="22"/>
+                <w:szCs w:val="22"/>
+              </w:rPr>
+            </w:pPr>
+          </w:p>
+        </w:tc>
+        <w:tc>
+          <w:tcPr>
+            <w:tcW w:w="960" w:type="dxa"/>
+            <w:tcBorders>
+              <w:top w:val="nil"/>
+              <w:left w:val="nil"/>
+              <w:bottom w:val="nil"/>
+              <w:right w:val="nil"/>
+            </w:tcBorders>
+            <w:shd w:val="clear" w:color="auto" w:fill="auto"/>
+            <w:noWrap/>
+            <w:vAlign w:val="bottom"/>
+            <w:hideMark/>
+          </w:tcPr>
+          <w:p>
+            <w:pPr>
+              <w:jc w:val="center"/>
+              <w:rPr>
+                <w:rFonts w:ascii="Times New Roman" w:eastAsia="Times New Roman" w:hAnsi="Times New Roman" w:cs="Times New Roman"/>
+                <w:sz w:val="20"/>
+                <w:szCs w:val="20"/>
+              </w:rPr>
+            </w:pPr>
+          </w:p>
+        </w:tc>
+        <w:tc>
+          <w:tcPr>
+            <w:tcW w:w="960" w:type="dxa"/>
+            <w:tcBorders>
+              <w:top w:val="nil"/>
+              <w:left w:val="nil"/>
+              <w:bottom w:val="nil"/>
+              <w:right w:val="nil"/>
+            </w:tcBorders>
+            <w:shd w:val="clear" w:color="auto" w:fill="auto"/>
+            <w:noWrap/>
+            <w:vAlign w:val="bottom"/>
+            <w:hideMark/>
+          </w:tcPr>
+          <w:p>
+            <w:pPr>
+              <w:jc w:val="center"/>
+              <w:rPr>
+                <w:rFonts w:ascii="Times New Roman" w:eastAsia="Times New Roman" w:hAnsi="Times New Roman" w:cs="Times New Roman"/>
+                <w:sz w:val="20"/>
+                <w:szCs w:val="20"/>
+              </w:rPr>
+            </w:pPr>
+          </w:p>
+        </w:tc>
+        <w:tc>
+          <w:tcPr>
+            <w:tcW w:w="960" w:type="dxa"/>
+            <w:tcBorders>
+              <w:top w:val="nil"/>
+              <w:left w:val="nil"/>
+              <w:bottom w:val="nil"/>
+              <w:right w:val="nil"/>
+            </w:tcBorders>
+            <w:shd w:val="clear" w:color="auto" w:fill="auto"/>
+            <w:noWrap/>
+            <w:vAlign w:val="bottom"/>
+            <w:hideMark/>
+          </w:tcPr>
+          <w:p>
+            <w:pPr>
+              <w:jc w:val="center"/>
+              <w:rPr>
+                <w:rFonts w:ascii="Times New Roman" w:eastAsia="Times New Roman" w:hAnsi="Times New Roman" w:cs="Times New Roman"/>
+                <w:sz w:val="20"/>
+                <w:szCs w:val="20"/>
+              </w:rPr>
+            </w:pPr>
+          </w:p>
+        </w:tc>
+        <w:tc>
+          <w:tcPr>
+            <w:tcW w:w="960" w:type="dxa"/>
+            <w:tcBorders>
+              <w:top w:val="nil"/>
+              <w:left w:val="nil"/>
+              <w:bottom w:val="nil"/>
+              <w:right w:val="nil"/>
+            </w:tcBorders>
+            <w:shd w:val="clear" w:color="auto" w:fill="auto"/>
+            <w:noWrap/>
+            <w:vAlign w:val="bottom"/>
+            <w:hideMark/>
+          </w:tcPr>
+          <w:p>
+            <w:pPr>
+              <w:jc w:val="center"/>
+              <w:rPr>
+                <w:rFonts w:ascii="Times New Roman" w:eastAsia="Times New Roman" w:hAnsi="Times New Roman" w:cs="Times New Roman"/>
+                <w:sz w:val="20"/>
+                <w:szCs w:val="20"/>
+              </w:rPr>
+            </w:pPr>
+          </w:p>
+        </w:tc>
+        <w:tc>
+          <w:tcPr>
+            <w:tcW w:w="960" w:type="dxa"/>
+            <w:tcBorders>
+              <w:top w:val="nil"/>
+              <w:left w:val="nil"/>
+              <w:bottom w:val="nil"/>
+              <w:right w:val="single" w:sz="8" w:space="0" w:color="auto"/>
+            </w:tcBorders>
+            <w:shd w:val="clear" w:color="auto" w:fill="auto"/>
+            <w:noWrap/>
+            <w:vAlign w:val="bottom"/>
+            <w:hideMark/>
+          </w:tcPr>
+          <w:p>
+            <w:pPr>
+              <w:jc w:val="center"/>
+              <w:rPr>
+                <w:rFonts w:ascii="Calibri" w:eastAsia="Times New Roman" w:hAnsi="Calibri" w:cs="Calibri"/>
+                <w:b/>
+                <w:bCs/>
+                <w:color w:val="000000"/>
+                <w:sz w:val="22"/>
+                <w:szCs w:val="22"/>
+              </w:rPr>
+            </w:pPr>
+            <w:r>
+              <w:rPr>
+                <w:rFonts w:ascii="Calibri" w:eastAsia="Times New Roman" w:hAnsi="Calibri" w:cs="Calibri"/>
+                <w:b/>
+                <w:bCs/>
+                <w:color w:val="000000"/>
+                <w:sz w:val="22"/>
+                <w:szCs w:val="22"/>
+              </w:rPr>
+              <w:t>13</w:t>
+            </w:r>
+          </w:p>
+        </w:tc>
+      </w:tr>
+      <w:tr>
+        <w:trPr>
+          <w:trHeight w:val="288"/>
+        </w:trPr>
+        <w:tc>
+          <w:tcPr>
+            <w:tcW w:w="1360" w:type="dxa"/>
+            <w:tcBorders>
+              <w:top w:val="nil"/>
+              <w:left w:val="single" w:sz="8" w:space="0" w:color="auto"/>
+              <w:bottom w:val="nil"/>
+              <w:right w:val="single" w:sz="8" w:space="0" w:color="auto"/>
+            </w:tcBorders>
+            <w:shd w:val="clear" w:color="auto" w:fill="auto"/>
+            <w:noWrap/>
+            <w:vAlign w:val="bottom"/>
+            <w:hideMark/>
+          </w:tcPr>
+          <w:p>
+            <w:pPr>
+              <w:rPr>
+                <w:rFonts w:ascii="Calibri" w:eastAsia="Times New Roman" w:hAnsi="Calibri" w:cs="Calibri"/>
+                <w:color w:val="000000"/>
+                <w:sz w:val="22"/>
+                <w:szCs w:val="22"/>
+              </w:rPr>
+            </w:pPr>
+            <w:r>
+              <w:rPr>
+                <w:rFonts w:ascii="Calibri" w:eastAsia="Times New Roman" w:hAnsi="Calibri" w:cs="Calibri"/>
+                <w:color w:val="000000"/>
+                <w:sz w:val="22"/>
+                <w:szCs w:val="22"/>
+              </w:rPr>
+              <w:t>Peach</w:t>
+            </w:r>
+          </w:p>
+        </w:tc>
+        <w:tc>
+          <w:tcPr>
+            <w:tcW w:w="1140" w:type="dxa"/>
+            <w:tcBorders>
+              <w:top w:val="nil"/>
+              <w:left w:val="nil"/>
+              <w:bottom w:val="nil"/>
+              <w:right w:val="nil"/>
+            </w:tcBorders>
+            <w:shd w:val="clear" w:color="auto" w:fill="auto"/>
+            <w:noWrap/>
+            <w:vAlign w:val="bottom"/>
+            <w:hideMark/>
+          </w:tcPr>
+          <w:p>
+            <w:pPr>
+              <w:jc w:val="center"/>
+              <w:rPr>
+                <w:rFonts w:ascii="Calibri" w:eastAsia="Times New Roman" w:hAnsi="Calibri" w:cs="Calibri"/>
+                <w:b/>
+                <w:bCs/>
+                <w:color w:val="000000"/>
+                <w:sz w:val="22"/>
+                <w:szCs w:val="22"/>
+              </w:rPr>
+            </w:pPr>
+            <w:r>
+              <w:rPr>
+                <w:rFonts w:ascii="Calibri" w:eastAsia="Times New Roman" w:hAnsi="Calibri" w:cs="Calibri"/>
+                <w:b/>
+                <w:bCs/>
+                <w:color w:val="000000"/>
+                <w:sz w:val="22"/>
+                <w:szCs w:val="22"/>
+              </w:rPr>
+              <w:t>17</w:t>
+            </w:r>
+          </w:p>
+        </w:tc>
+        <w:tc>
+          <w:tcPr>
+            <w:tcW w:w="1640" w:type="dxa"/>
+            <w:tcBorders>
+              <w:top w:val="nil"/>
+              <w:left w:val="nil"/>
+              <w:bottom w:val="nil"/>
+              <w:right w:val="nil"/>
+            </w:tcBorders>
+            <w:shd w:val="clear" w:color="auto" w:fill="auto"/>
+            <w:noWrap/>
+            <w:vAlign w:val="bottom"/>
+            <w:hideMark/>
+          </w:tcPr>
+          <w:p>
+            <w:pPr>
+              <w:jc w:val="center"/>
+              <w:rPr>
+                <w:rFonts w:ascii="Calibri" w:eastAsia="Times New Roman" w:hAnsi="Calibri" w:cs="Calibri"/>
+                <w:b/>
+                <w:bCs/>
+                <w:color w:val="000000"/>
+                <w:sz w:val="22"/>
+                <w:szCs w:val="22"/>
+              </w:rPr>
+            </w:pPr>
+          </w:p>
+        </w:tc>
+        <w:tc>
+          <w:tcPr>
+            <w:tcW w:w="960" w:type="dxa"/>
+            <w:tcBorders>
+              <w:top w:val="nil"/>
+              <w:left w:val="nil"/>
+              <w:bottom w:val="nil"/>
+              <w:right w:val="nil"/>
+            </w:tcBorders>
+            <w:shd w:val="clear" w:color="auto" w:fill="auto"/>
+            <w:noWrap/>
+            <w:vAlign w:val="bottom"/>
+            <w:hideMark/>
+          </w:tcPr>
+          <w:p>
+            <w:pPr>
+              <w:jc w:val="center"/>
+              <w:rPr>
+                <w:rFonts w:ascii="Times New Roman" w:eastAsia="Times New Roman" w:hAnsi="Times New Roman" w:cs="Times New Roman"/>
+                <w:sz w:val="20"/>
+                <w:szCs w:val="20"/>
+              </w:rPr>
+            </w:pPr>
+          </w:p>
+        </w:tc>
+        <w:tc>
+          <w:tcPr>
+            <w:tcW w:w="960" w:type="dxa"/>
+            <w:tcBorders>
+              <w:top w:val="nil"/>
+              <w:left w:val="nil"/>
+              <w:bottom w:val="nil"/>
+              <w:right w:val="nil"/>
+            </w:tcBorders>
+            <w:shd w:val="clear" w:color="auto" w:fill="auto"/>
+            <w:noWrap/>
+            <w:vAlign w:val="bottom"/>
+            <w:hideMark/>
+          </w:tcPr>
+          <w:p>
+            <w:pPr>
+              <w:jc w:val="center"/>
+              <w:rPr>
+                <w:rFonts w:ascii="Times New Roman" w:eastAsia="Times New Roman" w:hAnsi="Times New Roman" w:cs="Times New Roman"/>
+                <w:sz w:val="20"/>
+                <w:szCs w:val="20"/>
+              </w:rPr>
+            </w:pPr>
+          </w:p>
+        </w:tc>
+        <w:tc>
+          <w:tcPr>
+            <w:tcW w:w="960" w:type="dxa"/>
+            <w:tcBorders>
+              <w:top w:val="nil"/>
+              <w:left w:val="nil"/>
+              <w:bottom w:val="nil"/>
+              <w:right w:val="nil"/>
+            </w:tcBorders>
+            <w:shd w:val="clear" w:color="auto" w:fill="auto"/>
+            <w:noWrap/>
+            <w:vAlign w:val="bottom"/>
+            <w:hideMark/>
+          </w:tcPr>
+          <w:p>
+            <w:pPr>
+              <w:jc w:val="center"/>
+              <w:rPr>
+                <w:rFonts w:ascii="Times New Roman" w:eastAsia="Times New Roman" w:hAnsi="Times New Roman" w:cs="Times New Roman"/>
+                <w:sz w:val="20"/>
+                <w:szCs w:val="20"/>
+              </w:rPr>
+            </w:pPr>
+          </w:p>
+        </w:tc>
+        <w:tc>
+          <w:tcPr>
+            <w:tcW w:w="960" w:type="dxa"/>
+            <w:tcBorders>
+              <w:top w:val="nil"/>
+              <w:left w:val="nil"/>
+              <w:bottom w:val="nil"/>
+              <w:right w:val="nil"/>
+            </w:tcBorders>
+            <w:shd w:val="clear" w:color="auto" w:fill="auto"/>
+            <w:noWrap/>
+            <w:vAlign w:val="bottom"/>
+            <w:hideMark/>
+          </w:tcPr>
+          <w:p>
+            <w:pPr>
+              <w:jc w:val="center"/>
+              <w:rPr>
+                <w:rFonts w:ascii="Times New Roman" w:eastAsia="Times New Roman" w:hAnsi="Times New Roman" w:cs="Times New Roman"/>
+                <w:sz w:val="20"/>
+                <w:szCs w:val="20"/>
+              </w:rPr>
+            </w:pPr>
+          </w:p>
+        </w:tc>
+        <w:tc>
+          <w:tcPr>
+            <w:tcW w:w="960" w:type="dxa"/>
+            <w:tcBorders>
+              <w:top w:val="nil"/>
+              <w:left w:val="nil"/>
+              <w:bottom w:val="nil"/>
+              <w:right w:val="nil"/>
+            </w:tcBorders>
+            <w:shd w:val="clear" w:color="auto" w:fill="auto"/>
+            <w:noWrap/>
+            <w:vAlign w:val="bottom"/>
+            <w:hideMark/>
+          </w:tcPr>
+          <w:p>
+            <w:pPr>
+              <w:jc w:val="center"/>
+              <w:rPr>
+                <w:rFonts w:ascii="Times New Roman" w:eastAsia="Times New Roman" w:hAnsi="Times New Roman" w:cs="Times New Roman"/>
+                <w:sz w:val="20"/>
+                <w:szCs w:val="20"/>
+              </w:rPr>
+            </w:pPr>
+          </w:p>
+        </w:tc>
+        <w:tc>
+          <w:tcPr>
+            <w:tcW w:w="960" w:type="dxa"/>
+            <w:tcBorders>
+              <w:top w:val="nil"/>
+              <w:left w:val="nil"/>
+              <w:bottom w:val="nil"/>
+              <w:right w:val="single" w:sz="8" w:space="0" w:color="auto"/>
+            </w:tcBorders>
+            <w:shd w:val="clear" w:color="auto" w:fill="auto"/>
+            <w:noWrap/>
+            <w:vAlign w:val="bottom"/>
+            <w:hideMark/>
+          </w:tcPr>
+          <w:p>
+            <w:pPr>
+              <w:jc w:val="center"/>
+              <w:rPr>
+                <w:rFonts w:ascii="Calibri" w:eastAsia="Times New Roman" w:hAnsi="Calibri" w:cs="Calibri"/>
+                <w:b/>
+                <w:bCs/>
+                <w:color w:val="000000"/>
+                <w:sz w:val="22"/>
+                <w:szCs w:val="22"/>
+              </w:rPr>
+            </w:pPr>
+            <w:r>
+              <w:rPr>
+                <w:rFonts w:ascii="Calibri" w:eastAsia="Times New Roman" w:hAnsi="Calibri" w:cs="Calibri"/>
+                <w:b/>
+                <w:bCs/>
+                <w:color w:val="000000"/>
+                <w:sz w:val="22"/>
+                <w:szCs w:val="22"/>
+              </w:rPr>
+              <w:t> </w:t>
+            </w:r>
+          </w:p>
+        </w:tc>
+      </w:tr>
+      <w:tr>
+        <w:trPr>
+          <w:trHeight w:val="288"/>
+        </w:trPr>
+        <w:tc>
+          <w:tcPr>
+            <w:tcW w:w="1360" w:type="dxa"/>
+            <w:tcBorders>
+              <w:top w:val="nil"/>
+              <w:left w:val="single" w:sz="8" w:space="0" w:color="auto"/>
+              <w:bottom w:val="nil"/>
+              <w:right w:val="single" w:sz="8" w:space="0" w:color="auto"/>
+            </w:tcBorders>
+            <w:shd w:val="clear" w:color="auto" w:fill="auto"/>
+            <w:noWrap/>
+            <w:vAlign w:val="bottom"/>
+            <w:hideMark/>
+          </w:tcPr>
+          <w:p>
+            <w:pPr>
+              <w:rPr>
+                <w:rFonts w:ascii="Calibri" w:eastAsia="Times New Roman" w:hAnsi="Calibri" w:cs="Calibri"/>
+                <w:color w:val="000000"/>
+                <w:sz w:val="22"/>
+                <w:szCs w:val="22"/>
+              </w:rPr>
+            </w:pPr>
+            <w:r>
+              <w:rPr>
+                <w:rFonts w:ascii="Calibri" w:eastAsia="Times New Roman" w:hAnsi="Calibri" w:cs="Calibri"/>
+                <w:color w:val="000000"/>
+                <w:sz w:val="22"/>
+                <w:szCs w:val="22"/>
+              </w:rPr>
+              <w:t>Pear</w:t>
+            </w:r>
+          </w:p>
+        </w:tc>
+        <w:tc>
+          <w:tcPr>
+            <w:tcW w:w="1140" w:type="dxa"/>
+            <w:tcBorders>
+              <w:top w:val="nil"/>
+              <w:left w:val="nil"/>
+              <w:bottom w:val="nil"/>
+              <w:right w:val="nil"/>
+            </w:tcBorders>
+            <w:shd w:val="clear" w:color="auto" w:fill="auto"/>
+            <w:noWrap/>
+            <w:vAlign w:val="bottom"/>
+            <w:hideMark/>
+          </w:tcPr>
+          <w:p>
+            <w:pPr>
+              <w:jc w:val="center"/>
+              <w:rPr>
+                <w:rFonts w:ascii="Calibri" w:eastAsia="Times New Roman" w:hAnsi="Calibri" w:cs="Calibri"/>
+                <w:b/>
+                <w:bCs/>
+                <w:color w:val="000000"/>
+                <w:sz w:val="22"/>
+                <w:szCs w:val="22"/>
+              </w:rPr>
+            </w:pPr>
+            <w:r>
+              <w:rPr>
+                <w:rFonts w:ascii="Calibri" w:eastAsia="Times New Roman" w:hAnsi="Calibri" w:cs="Calibri"/>
+                <w:b/>
+                <w:bCs/>
+                <w:color w:val="000000"/>
+                <w:sz w:val="22"/>
+                <w:szCs w:val="22"/>
+              </w:rPr>
+              <w:t> </w:t>
+            </w:r>
+          </w:p>
+        </w:tc>
+        <w:tc>
+          <w:tcPr>
+            <w:tcW w:w="1640" w:type="dxa"/>
+            <w:tcBorders>
+              <w:top w:val="nil"/>
+              <w:left w:val="nil"/>
+              <w:bottom w:val="nil"/>
+              <w:right w:val="nil"/>
+            </w:tcBorders>
+            <w:shd w:val="clear" w:color="auto" w:fill="auto"/>
+            <w:noWrap/>
+            <w:vAlign w:val="bottom"/>
+            <w:hideMark/>
+          </w:tcPr>
+          <w:p>
+            <w:pPr>
+              <w:jc w:val="center"/>
+              <w:rPr>
+                <w:rFonts w:ascii="Calibri" w:eastAsia="Times New Roman" w:hAnsi="Calibri" w:cs="Calibri"/>
+                <w:b/>
+                <w:bCs/>
+                <w:color w:val="000000"/>
+                <w:sz w:val="22"/>
+                <w:szCs w:val="22"/>
+              </w:rPr>
+            </w:pPr>
+          </w:p>
+        </w:tc>
+        <w:tc>
+          <w:tcPr>
+            <w:tcW w:w="960" w:type="dxa"/>
+            <w:tcBorders>
+              <w:top w:val="nil"/>
+              <w:left w:val="nil"/>
+              <w:bottom w:val="nil"/>
+              <w:right w:val="nil"/>
+            </w:tcBorders>
+            <w:shd w:val="clear" w:color="auto" w:fill="auto"/>
+            <w:noWrap/>
+            <w:vAlign w:val="bottom"/>
+            <w:hideMark/>
+          </w:tcPr>
+          <w:p>
+            <w:pPr>
+              <w:jc w:val="center"/>
+              <w:rPr>
+                <w:rFonts w:ascii="Times New Roman" w:eastAsia="Times New Roman" w:hAnsi="Times New Roman" w:cs="Times New Roman"/>
+                <w:sz w:val="20"/>
+                <w:szCs w:val="20"/>
+              </w:rPr>
+            </w:pPr>
+          </w:p>
+        </w:tc>
+        <w:tc>
+          <w:tcPr>
+            <w:tcW w:w="960" w:type="dxa"/>
+            <w:tcBorders>
+              <w:top w:val="nil"/>
+              <w:left w:val="nil"/>
+              <w:bottom w:val="nil"/>
+              <w:right w:val="nil"/>
+            </w:tcBorders>
+            <w:shd w:val="clear" w:color="auto" w:fill="auto"/>
+            <w:noWrap/>
+            <w:vAlign w:val="bottom"/>
+            <w:hideMark/>
+          </w:tcPr>
+          <w:p>
+            <w:pPr>
+              <w:jc w:val="center"/>
+              <w:rPr>
+                <w:rFonts w:ascii="Times New Roman" w:eastAsia="Times New Roman" w:hAnsi="Times New Roman" w:cs="Times New Roman"/>
+                <w:sz w:val="20"/>
+                <w:szCs w:val="20"/>
+              </w:rPr>
+            </w:pPr>
+          </w:p>
+        </w:tc>
+        <w:tc>
+          <w:tcPr>
+            <w:tcW w:w="960" w:type="dxa"/>
+            <w:tcBorders>
+              <w:top w:val="nil"/>
+              <w:left w:val="nil"/>
+              <w:bottom w:val="nil"/>
+              <w:right w:val="nil"/>
+            </w:tcBorders>
+            <w:shd w:val="clear" w:color="auto" w:fill="auto"/>
+            <w:noWrap/>
+            <w:vAlign w:val="bottom"/>
+            <w:hideMark/>
+          </w:tcPr>
+          <w:p>
+            <w:pPr>
+              <w:jc w:val="center"/>
+              <w:rPr>
+                <w:rFonts w:ascii="Calibri" w:eastAsia="Times New Roman" w:hAnsi="Calibri" w:cs="Calibri"/>
+                <w:b/>
+                <w:bCs/>
+                <w:color w:val="000000"/>
+                <w:sz w:val="22"/>
+                <w:szCs w:val="22"/>
+              </w:rPr>
+            </w:pPr>
+            <w:r>
+              <w:rPr>
+                <w:rFonts w:ascii="Calibri" w:eastAsia="Times New Roman" w:hAnsi="Calibri" w:cs="Calibri"/>
+                <w:b/>
+                <w:bCs/>
+                <w:color w:val="000000"/>
+                <w:sz w:val="22"/>
+                <w:szCs w:val="22"/>
+              </w:rPr>
+              <w:t>26</w:t>
+            </w:r>
+          </w:p>
+        </w:tc>
+        <w:tc>
+          <w:tcPr>
+            <w:tcW w:w="960" w:type="dxa"/>
+            <w:tcBorders>
+              <w:top w:val="nil"/>
+              <w:left w:val="nil"/>
+              <w:bottom w:val="nil"/>
+              <w:right w:val="nil"/>
+            </w:tcBorders>
+            <w:shd w:val="clear" w:color="auto" w:fill="auto"/>
+            <w:noWrap/>
+            <w:vAlign w:val="bottom"/>
+            <w:hideMark/>
+          </w:tcPr>
+          <w:p>
+            <w:pPr>
+              <w:jc w:val="center"/>
+              <w:rPr>
+                <w:rFonts w:ascii="Calibri" w:eastAsia="Times New Roman" w:hAnsi="Calibri" w:cs="Calibri"/>
+                <w:b/>
+                <w:bCs/>
+                <w:color w:val="000000"/>
+                <w:sz w:val="22"/>
+                <w:szCs w:val="22"/>
+              </w:rPr>
+            </w:pPr>
+            <w:r>
+              <w:rPr>
+                <w:rFonts w:ascii="Calibri" w:eastAsia="Times New Roman" w:hAnsi="Calibri" w:cs="Calibri"/>
+                <w:b/>
+                <w:bCs/>
+                <w:color w:val="000000"/>
+                <w:sz w:val="22"/>
+                <w:szCs w:val="22"/>
+              </w:rPr>
+              <w:t>4</w:t>
+            </w:r>
+          </w:p>
+        </w:tc>
+        <w:tc>
+          <w:tcPr>
+            <w:tcW w:w="960" w:type="dxa"/>
+            <w:tcBorders>
+              <w:top w:val="nil"/>
+              <w:left w:val="nil"/>
+              <w:bottom w:val="nil"/>
+              <w:right w:val="nil"/>
+            </w:tcBorders>
+            <w:shd w:val="clear" w:color="auto" w:fill="auto"/>
+            <w:noWrap/>
+            <w:vAlign w:val="bottom"/>
+            <w:hideMark/>
+          </w:tcPr>
+          <w:p>
+            <w:pPr>
+              <w:jc w:val="center"/>
+              <w:rPr>
+                <w:rFonts w:ascii="Calibri" w:eastAsia="Times New Roman" w:hAnsi="Calibri" w:cs="Calibri"/>
+                <w:b/>
+                <w:bCs/>
+                <w:color w:val="000000"/>
+                <w:sz w:val="22"/>
+                <w:szCs w:val="22"/>
+              </w:rPr>
+            </w:pPr>
+          </w:p>
+        </w:tc>
+        <w:tc>
+          <w:tcPr>
+            <w:tcW w:w="960" w:type="dxa"/>
+            <w:tcBorders>
+              <w:top w:val="nil"/>
+              <w:left w:val="nil"/>
+              <w:bottom w:val="nil"/>
+              <w:right w:val="single" w:sz="8" w:space="0" w:color="auto"/>
+            </w:tcBorders>
+            <w:shd w:val="clear" w:color="auto" w:fill="auto"/>
+            <w:noWrap/>
+            <w:vAlign w:val="bottom"/>
+            <w:hideMark/>
+          </w:tcPr>
+          <w:p>
+            <w:pPr>
+              <w:jc w:val="center"/>
+              <w:rPr>
+                <w:rFonts w:ascii="Calibri" w:eastAsia="Times New Roman" w:hAnsi="Calibri" w:cs="Calibri"/>
+                <w:b/>
+                <w:bCs/>
+                <w:color w:val="000000"/>
+                <w:sz w:val="22"/>
+                <w:szCs w:val="22"/>
+              </w:rPr>
+            </w:pPr>
+            <w:r>
+              <w:rPr>
+                <w:rFonts w:ascii="Calibri" w:eastAsia="Times New Roman" w:hAnsi="Calibri" w:cs="Calibri"/>
+                <w:b/>
+                <w:bCs/>
+                <w:color w:val="000000"/>
+                <w:sz w:val="22"/>
+                <w:szCs w:val="22"/>
+              </w:rPr>
+              <w:t> </w:t>
+            </w:r>
+          </w:p>
+        </w:tc>
+      </w:tr>
+      <w:tr>
+        <w:trPr>
+          <w:trHeight w:val="300"/>
+        </w:trPr>
+        <w:tc>
+          <w:tcPr>
+            <w:tcW w:w="1360" w:type="dxa"/>
+            <w:tcBorders>
+              <w:top w:val="nil"/>
+              <w:left w:val="single" w:sz="8" w:space="0" w:color="auto"/>
+              <w:bottom w:val="single" w:sz="8" w:space="0" w:color="auto"/>
+              <w:right w:val="single" w:sz="8" w:space="0" w:color="auto"/>
+            </w:tcBorders>
+            <w:shd w:val="clear" w:color="auto" w:fill="auto"/>
+            <w:noWrap/>
+            <w:vAlign w:val="bottom"/>
+            <w:hideMark/>
+          </w:tcPr>
+          <w:p>
+            <w:pPr>
+              <w:rPr>
+                <w:rFonts w:ascii="Calibri" w:eastAsia="Times New Roman" w:hAnsi="Calibri" w:cs="Calibri"/>
+                <w:color w:val="000000"/>
+                <w:sz w:val="22"/>
+                <w:szCs w:val="22"/>
+              </w:rPr>
+            </w:pPr>
+            <w:r>
+              <w:rPr>
+                <w:rFonts w:ascii="Calibri" w:eastAsia="Times New Roman" w:hAnsi="Calibri" w:cs="Calibri"/>
+                <w:color w:val="000000"/>
+                <w:sz w:val="22"/>
+                <w:szCs w:val="22"/>
+              </w:rPr>
+              <w:t>Plum</w:t>
+            </w:r>
+          </w:p>
+        </w:tc>
+        <w:tc>
+          <w:tcPr>
+            <w:tcW w:w="1140" w:type="dxa"/>
+            <w:tcBorders>
+              <w:top w:val="nil"/>
+              <w:left w:val="nil"/>
+              <w:bottom w:val="single" w:sz="8" w:space="0" w:color="auto"/>
+              <w:right w:val="nil"/>
+            </w:tcBorders>
+            <w:shd w:val="clear" w:color="auto" w:fill="auto"/>
+            <w:noWrap/>
+            <w:vAlign w:val="bottom"/>
+            <w:hideMark/>
+          </w:tcPr>
+          <w:p>
+            <w:pPr>
+              <w:jc w:val="center"/>
+              <w:rPr>
+                <w:rFonts w:ascii="Calibri" w:eastAsia="Times New Roman" w:hAnsi="Calibri" w:cs="Calibri"/>
+                <w:b/>
+                <w:bCs/>
+                <w:color w:val="000000"/>
+                <w:sz w:val="22"/>
+                <w:szCs w:val="22"/>
+              </w:rPr>
+            </w:pPr>
+            <w:r>
+              <w:rPr>
+                <w:rFonts w:ascii="Calibri" w:eastAsia="Times New Roman" w:hAnsi="Calibri" w:cs="Calibri"/>
+                <w:b/>
+                <w:bCs/>
+                <w:color w:val="000000"/>
+                <w:sz w:val="22"/>
+                <w:szCs w:val="22"/>
+              </w:rPr>
+              <w:t> </w:t>
+            </w:r>
+          </w:p>
+        </w:tc>
+        <w:tc>
+          <w:tcPr>
+            <w:tcW w:w="1640" w:type="dxa"/>
+            <w:tcBorders>
+              <w:top w:val="nil"/>
+              <w:left w:val="nil"/>
+              <w:bottom w:val="single" w:sz="8" w:space="0" w:color="auto"/>
+              <w:right w:val="nil"/>
+            </w:tcBorders>
+            <w:shd w:val="clear" w:color="auto" w:fill="auto"/>
+            <w:noWrap/>
+            <w:vAlign w:val="bottom"/>
+            <w:hideMark/>
+          </w:tcPr>
+          <w:p>
+            <w:pPr>
+              <w:jc w:val="center"/>
+              <w:rPr>
+                <w:rFonts w:ascii="Calibri" w:eastAsia="Times New Roman" w:hAnsi="Calibri" w:cs="Calibri"/>
+                <w:b/>
+                <w:bCs/>
+                <w:color w:val="000000"/>
+                <w:sz w:val="22"/>
+                <w:szCs w:val="22"/>
+              </w:rPr>
+            </w:pPr>
+            <w:r>
+              <w:rPr>
+                <w:rFonts w:ascii="Calibri" w:eastAsia="Times New Roman" w:hAnsi="Calibri" w:cs="Calibri"/>
+                <w:b/>
+                <w:bCs/>
+                <w:color w:val="000000"/>
+                <w:sz w:val="22"/>
+                <w:szCs w:val="22"/>
+              </w:rPr>
+              <w:t> </w:t>
+            </w:r>
+          </w:p>
+        </w:tc>
+        <w:tc>
+          <w:tcPr>
+            <w:tcW w:w="960" w:type="dxa"/>
+            <w:tcBorders>
+              <w:top w:val="nil"/>
+              <w:left w:val="nil"/>
+              <w:bottom w:val="single" w:sz="8" w:space="0" w:color="auto"/>
+              <w:right w:val="nil"/>
+            </w:tcBorders>
+            <w:shd w:val="clear" w:color="auto" w:fill="auto"/>
+            <w:noWrap/>
+            <w:vAlign w:val="bottom"/>
+            <w:hideMark/>
+          </w:tcPr>
+          <w:p>
+            <w:pPr>
+              <w:jc w:val="center"/>
+              <w:rPr>
+                <w:rFonts w:ascii="Calibri" w:eastAsia="Times New Roman" w:hAnsi="Calibri" w:cs="Calibri"/>
+                <w:b/>
+                <w:bCs/>
+                <w:color w:val="000000"/>
+                <w:sz w:val="22"/>
+                <w:szCs w:val="22"/>
+              </w:rPr>
+            </w:pPr>
+            <w:r>
+              <w:rPr>
+                <w:rFonts w:ascii="Calibri" w:eastAsia="Times New Roman" w:hAnsi="Calibri" w:cs="Calibri"/>
+                <w:b/>
+                <w:bCs/>
+                <w:color w:val="000000"/>
+                <w:sz w:val="22"/>
+                <w:szCs w:val="22"/>
+              </w:rPr>
+              <w:t> </w:t>
+            </w:r>
+          </w:p>
+        </w:tc>
+        <w:tc>
+          <w:tcPr>
+            <w:tcW w:w="960" w:type="dxa"/>
+            <w:tcBorders>
+              <w:top w:val="nil"/>
+              <w:left w:val="nil"/>
+              <w:bottom w:val="single" w:sz="8" w:space="0" w:color="auto"/>
+              <w:right w:val="nil"/>
+            </w:tcBorders>
+            <w:shd w:val="clear" w:color="auto" w:fill="auto"/>
+            <w:noWrap/>
+            <w:vAlign w:val="bottom"/>
+            <w:hideMark/>
+          </w:tcPr>
+          <w:p>
+            <w:pPr>
+              <w:jc w:val="center"/>
+              <w:rPr>
+                <w:rFonts w:ascii="Calibri" w:eastAsia="Times New Roman" w:hAnsi="Calibri" w:cs="Calibri"/>
+                <w:b/>
+                <w:bCs/>
+                <w:color w:val="000000"/>
+                <w:sz w:val="22"/>
+                <w:szCs w:val="22"/>
+              </w:rPr>
+            </w:pPr>
+            <w:r>
+              <w:rPr>
+                <w:rFonts w:ascii="Calibri" w:eastAsia="Times New Roman" w:hAnsi="Calibri" w:cs="Calibri"/>
+                <w:b/>
+                <w:bCs/>
+                <w:color w:val="000000"/>
+                <w:sz w:val="22"/>
+                <w:szCs w:val="22"/>
+              </w:rPr>
+              <w:t>11</w:t>
+            </w:r>
+          </w:p>
+        </w:tc>
+        <w:tc>
+          <w:tcPr>
+            <w:tcW w:w="960" w:type="dxa"/>
+            <w:tcBorders>
+              <w:top w:val="nil"/>
+              <w:left w:val="nil"/>
+              <w:bottom w:val="single" w:sz="8" w:space="0" w:color="auto"/>
+              <w:right w:val="nil"/>
+            </w:tcBorders>
+            <w:shd w:val="clear" w:color="auto" w:fill="auto"/>
+            <w:noWrap/>
+            <w:vAlign w:val="bottom"/>
+            <w:hideMark/>
+          </w:tcPr>
+          <w:p>
+            <w:pPr>
+              <w:jc w:val="center"/>
+              <w:rPr>
+                <w:rFonts w:ascii="Calibri" w:eastAsia="Times New Roman" w:hAnsi="Calibri" w:cs="Calibri"/>
+                <w:b/>
+                <w:bCs/>
+                <w:color w:val="000000"/>
+                <w:sz w:val="22"/>
+                <w:szCs w:val="22"/>
+              </w:rPr>
+            </w:pPr>
+            <w:r>
+              <w:rPr>
+                <w:rFonts w:ascii="Calibri" w:eastAsia="Times New Roman" w:hAnsi="Calibri" w:cs="Calibri"/>
+                <w:b/>
+                <w:bCs/>
+                <w:color w:val="000000"/>
+                <w:sz w:val="22"/>
+                <w:szCs w:val="22"/>
+              </w:rPr>
+              <w:t> </w:t>
+            </w:r>
+          </w:p>
+        </w:tc>
+        <w:tc>
+          <w:tcPr>
+            <w:tcW w:w="960" w:type="dxa"/>
+            <w:tcBorders>
+              <w:top w:val="nil"/>
+              <w:left w:val="nil"/>
+              <w:bottom w:val="single" w:sz="8" w:space="0" w:color="auto"/>
+              <w:right w:val="nil"/>
+            </w:tcBorders>
+            <w:shd w:val="clear" w:color="auto" w:fill="auto"/>
+            <w:noWrap/>
+            <w:vAlign w:val="bottom"/>
+            <w:hideMark/>
+          </w:tcPr>
+          <w:p>
+            <w:pPr>
+              <w:jc w:val="center"/>
+              <w:rPr>
+                <w:rFonts w:ascii="Calibri" w:eastAsia="Times New Roman" w:hAnsi="Calibri" w:cs="Calibri"/>
+                <w:b/>
+                <w:bCs/>
+                <w:color w:val="000000"/>
+                <w:sz w:val="22"/>
+                <w:szCs w:val="22"/>
+              </w:rPr>
+            </w:pPr>
+            <w:r>
+              <w:rPr>
+                <w:rFonts w:ascii="Calibri" w:eastAsia="Times New Roman" w:hAnsi="Calibri" w:cs="Calibri"/>
+                <w:b/>
+                <w:bCs/>
+                <w:color w:val="000000"/>
+                <w:sz w:val="22"/>
+                <w:szCs w:val="22"/>
+              </w:rPr>
+              <w:t> </w:t>
+            </w:r>
+          </w:p>
+        </w:tc>
+        <w:tc>
+          <w:tcPr>
+            <w:tcW w:w="960" w:type="dxa"/>
+            <w:tcBorders>
+              <w:top w:val="nil"/>
+              <w:left w:val="nil"/>
+              <w:bottom w:val="single" w:sz="8" w:space="0" w:color="auto"/>
+              <w:right w:val="nil"/>
+            </w:tcBorders>
+            <w:shd w:val="clear" w:color="auto" w:fill="auto"/>
+            <w:noWrap/>
+            <w:vAlign w:val="bottom"/>
+            <w:hideMark/>
+          </w:tcPr>
+          <w:p>
+            <w:pPr>
+              <w:jc w:val="center"/>
+              <w:rPr>
+                <w:rFonts w:ascii="Calibri" w:eastAsia="Times New Roman" w:hAnsi="Calibri" w:cs="Calibri"/>
+                <w:b/>
+                <w:bCs/>
+                <w:color w:val="000000"/>
+                <w:sz w:val="22"/>
+                <w:szCs w:val="22"/>
+              </w:rPr>
+            </w:pPr>
+            <w:r>
+              <w:rPr>
+                <w:rFonts w:ascii="Calibri" w:eastAsia="Times New Roman" w:hAnsi="Calibri" w:cs="Calibri"/>
+                <w:b/>
+                <w:bCs/>
+                <w:color w:val="000000"/>
+                <w:sz w:val="22"/>
+                <w:szCs w:val="22"/>
+              </w:rPr>
+              <w:t> </w:t>
+            </w:r>
+          </w:p>
+        </w:tc>
+        <w:tc>
+          <w:tcPr>
+            <w:tcW w:w="960" w:type="dxa"/>
+            <w:tcBorders>
+              <w:top w:val="nil"/>
+              <w:left w:val="nil"/>
+              <w:bottom w:val="single" w:sz="8" w:space="0" w:color="auto"/>
+              <w:right w:val="single" w:sz="8" w:space="0" w:color="auto"/>
+            </w:tcBorders>
+            <w:shd w:val="clear" w:color="auto" w:fill="auto"/>
+            <w:noWrap/>
+            <w:vAlign w:val="bottom"/>
+            <w:hideMark/>
+          </w:tcPr>
+          <w:p>
+            <w:pPr>
+              <w:jc w:val="center"/>
+              <w:rPr>
+                <w:rFonts w:ascii="Calibri" w:eastAsia="Times New Roman" w:hAnsi="Calibri" w:cs="Calibri"/>
+                <w:b/>
+                <w:bCs/>
+                <w:color w:val="000000"/>
+                <w:sz w:val="22"/>
+                <w:szCs w:val="22"/>
+              </w:rPr>
+            </w:pPr>
+            <w:r>
+              <w:rPr>
+                <w:rFonts w:ascii="Calibri" w:eastAsia="Times New Roman" w:hAnsi="Calibri" w:cs="Calibri"/>
+                <w:b/>
+                <w:bCs/>
+                <w:color w:val="000000"/>
+                <w:sz w:val="22"/>
+                <w:szCs w:val="22"/>
+              </w:rPr>
+              <w:t> </w:t>
+            </w:r>
+          </w:p>
+        </w:tc>
+      </w:tr>
+    </w:tbl>
+    <w:p>
+      <w:pPr>
+        <w:spacing w:line="480" w:lineRule="auto"/>
+        <w:rPr>
+          <w:sz w:val="22"/>
+          <w:szCs w:val="22"/>
+        </w:rPr>
+      </w:pPr>
+      <w:r>
+        <w:rPr>
+          <w:b/>
+          <w:sz w:val="22"/>
+          <w:szCs w:val="22"/>
+        </w:rPr>
+        <w:t xml:space="preserve">Figure 4. </w:t>
+      </w:r>
+      <w:r>
+        <w:rPr>
+          <w:sz w:val="22"/>
+          <w:szCs w:val="22"/>
+        </w:rPr>
+        <w:t>Number of Misclassifications</w:t>
+      </w:r>
+    </w:p>
+    <w:p>
+      <w:pPr>
+        <w:spacing w:line="480" w:lineRule="auto"/>
+        <w:rPr>
+          <w:b/>
+          <w:sz w:val="22"/>
+          <w:szCs w:val="22"/>
+        </w:rPr>
+      </w:pPr>
       <w:bookmarkStart w:id="0" w:name="_GoBack"/>
       <w:bookmarkEnd w:id="0"/>
-    </w:p>
-    <w:p>
-      <w:pPr>
-        <w:spacing w:line="720" w:lineRule="auto"/>
-      </w:pPr>
+      <w:r>
+        <w:rPr>
+          <w:noProof/>
+        </w:rPr>
+        <w:lastRenderedPageBreak/>
+        <w:drawing>
+          <wp:anchor distT="0" distB="0" distL="114300" distR="114300" simplePos="0" relativeHeight="251662336" behindDoc="1" locked="0" layoutInCell="1" allowOverlap="1" wp14:anchorId="2931D76B" wp14:editId="61FF16C9">
+            <wp:simplePos x="0" y="0"/>
+            <wp:positionH relativeFrom="column">
+              <wp:posOffset>3169920</wp:posOffset>
+            </wp:positionH>
+            <wp:positionV relativeFrom="paragraph">
+              <wp:posOffset>2491740</wp:posOffset>
+            </wp:positionV>
+            <wp:extent cx="3390900" cy="2550795"/>
+            <wp:effectExtent l="0" t="0" r="0" b="1905"/>
+            <wp:wrapTight wrapText="bothSides">
+              <wp:wrapPolygon edited="0">
+                <wp:start x="0" y="0"/>
+                <wp:lineTo x="0" y="21455"/>
+                <wp:lineTo x="21479" y="21455"/>
+                <wp:lineTo x="21479" y="0"/>
+                <wp:lineTo x="0" y="0"/>
+              </wp:wrapPolygon>
+            </wp:wrapTight>
+            <wp:docPr id="5" name="Picture 5"/>
+            <wp:cNvGraphicFramePr>
+              <a:graphicFrameLocks xmlns:a="http://schemas.openxmlformats.org/drawingml/2006/main" noChangeAspect="1"/>
+            </wp:cNvGraphicFramePr>
+            <a:graphic xmlns:a="http://schemas.openxmlformats.org/drawingml/2006/main">
+              <a:graphicData uri="http://schemas.openxmlformats.org/drawingml/2006/picture">
+                <pic:pic xmlns:pic="http://schemas.openxmlformats.org/drawingml/2006/picture">
+                  <pic:nvPicPr>
+                    <pic:cNvPr id="1" name=""/>
+                    <pic:cNvPicPr/>
+                  </pic:nvPicPr>
+                  <pic:blipFill>
+                    <a:blip r:embed="rId6">
+                      <a:extLst>
+                        <a:ext uri="{28A0092B-C50C-407E-A947-70E740481C1C}">
+                          <a14:useLocalDpi xmlns:a14="http://schemas.microsoft.com/office/drawing/2010/main" val="0"/>
+                        </a:ext>
+                      </a:extLst>
+                    </a:blip>
+                    <a:stretch>
+                      <a:fillRect/>
+                    </a:stretch>
+                  </pic:blipFill>
+                  <pic:spPr>
+                    <a:xfrm>
+                      <a:off x="0" y="0"/>
+                      <a:ext cx="3390900" cy="2550795"/>
+                    </a:xfrm>
+                    <a:prstGeom prst="rect">
+                      <a:avLst/>
+                    </a:prstGeom>
+                  </pic:spPr>
+                </pic:pic>
+              </a:graphicData>
+            </a:graphic>
+            <wp14:sizeRelV relativeFrom="margin">
+              <wp14:pctHeight>0</wp14:pctHeight>
+            </wp14:sizeRelV>
+          </wp:anchor>
+        </w:drawing>
+      </w:r>
+      <w:r>
+        <w:rPr>
+          <w:noProof/>
+        </w:rPr>
+        <w:drawing>
+          <wp:anchor distT="0" distB="0" distL="114300" distR="114300" simplePos="0" relativeHeight="251661312" behindDoc="1" locked="0" layoutInCell="1" allowOverlap="1" wp14:anchorId="3436857A" wp14:editId="25EA6578">
+            <wp:simplePos x="0" y="0"/>
+            <wp:positionH relativeFrom="column">
+              <wp:posOffset>-464820</wp:posOffset>
+            </wp:positionH>
+            <wp:positionV relativeFrom="paragraph">
+              <wp:posOffset>2484120</wp:posOffset>
+            </wp:positionV>
+            <wp:extent cx="3267075" cy="2466975"/>
+            <wp:effectExtent l="0" t="0" r="9525" b="9525"/>
+            <wp:wrapTight wrapText="bothSides">
+              <wp:wrapPolygon edited="0">
+                <wp:start x="0" y="0"/>
+                <wp:lineTo x="0" y="21517"/>
+                <wp:lineTo x="21537" y="21517"/>
+                <wp:lineTo x="21537" y="0"/>
+                <wp:lineTo x="0" y="0"/>
+              </wp:wrapPolygon>
+            </wp:wrapTight>
+            <wp:docPr id="4" name="Picture 4"/>
+            <wp:cNvGraphicFramePr>
+              <a:graphicFrameLocks xmlns:a="http://schemas.openxmlformats.org/drawingml/2006/main" noChangeAspect="1"/>
+            </wp:cNvGraphicFramePr>
+            <a:graphic xmlns:a="http://schemas.openxmlformats.org/drawingml/2006/main">
+              <a:graphicData uri="http://schemas.openxmlformats.org/drawingml/2006/picture">
+                <pic:pic xmlns:pic="http://schemas.openxmlformats.org/drawingml/2006/picture">
+                  <pic:nvPicPr>
+                    <pic:cNvPr id="1" name=""/>
+                    <pic:cNvPicPr/>
+                  </pic:nvPicPr>
+                  <pic:blipFill>
+                    <a:blip r:embed="rId7">
+                      <a:extLst>
+                        <a:ext uri="{28A0092B-C50C-407E-A947-70E740481C1C}">
+                          <a14:useLocalDpi xmlns:a14="http://schemas.microsoft.com/office/drawing/2010/main" val="0"/>
+                        </a:ext>
+                      </a:extLst>
+                    </a:blip>
+                    <a:stretch>
+                      <a:fillRect/>
+                    </a:stretch>
+                  </pic:blipFill>
+                  <pic:spPr>
+                    <a:xfrm>
+                      <a:off x="0" y="0"/>
+                      <a:ext cx="3267075" cy="2466975"/>
+                    </a:xfrm>
+                    <a:prstGeom prst="rect">
+                      <a:avLst/>
+                    </a:prstGeom>
+                  </pic:spPr>
+                </pic:pic>
+              </a:graphicData>
+            </a:graphic>
+          </wp:anchor>
+        </w:drawing>
+      </w:r>
+      <w:r>
+        <w:rPr>
+          <w:noProof/>
+        </w:rPr>
+        <w:drawing>
+          <wp:anchor distT="0" distB="0" distL="114300" distR="114300" simplePos="0" relativeHeight="251663360" behindDoc="1" locked="0" layoutInCell="1" allowOverlap="1" wp14:anchorId="322AA4F2" wp14:editId="488512D2">
+            <wp:simplePos x="0" y="0"/>
+            <wp:positionH relativeFrom="margin">
+              <wp:posOffset>-358140</wp:posOffset>
+            </wp:positionH>
+            <wp:positionV relativeFrom="paragraph">
+              <wp:posOffset>5227320</wp:posOffset>
+            </wp:positionV>
+            <wp:extent cx="3390900" cy="2409825"/>
+            <wp:effectExtent l="0" t="0" r="0" b="9525"/>
+            <wp:wrapTight wrapText="bothSides">
+              <wp:wrapPolygon edited="0">
+                <wp:start x="0" y="0"/>
+                <wp:lineTo x="0" y="21515"/>
+                <wp:lineTo x="21479" y="21515"/>
+                <wp:lineTo x="21479" y="0"/>
+                <wp:lineTo x="0" y="0"/>
+              </wp:wrapPolygon>
+            </wp:wrapTight>
+            <wp:docPr id="6" name="Picture 6"/>
+            <wp:cNvGraphicFramePr>
+              <a:graphicFrameLocks xmlns:a="http://schemas.openxmlformats.org/drawingml/2006/main" noChangeAspect="1"/>
+            </wp:cNvGraphicFramePr>
+            <a:graphic xmlns:a="http://schemas.openxmlformats.org/drawingml/2006/main">
+              <a:graphicData uri="http://schemas.openxmlformats.org/drawingml/2006/picture">
+                <pic:pic xmlns:pic="http://schemas.openxmlformats.org/drawingml/2006/picture">
+                  <pic:nvPicPr>
+                    <pic:cNvPr id="1" name=""/>
+                    <pic:cNvPicPr/>
+                  </pic:nvPicPr>
+                  <pic:blipFill>
+                    <a:blip r:embed="rId8">
+                      <a:extLst>
+                        <a:ext uri="{28A0092B-C50C-407E-A947-70E740481C1C}">
+                          <a14:useLocalDpi xmlns:a14="http://schemas.microsoft.com/office/drawing/2010/main" val="0"/>
+                        </a:ext>
+                      </a:extLst>
+                    </a:blip>
+                    <a:stretch>
+                      <a:fillRect/>
+                    </a:stretch>
+                  </pic:blipFill>
+                  <pic:spPr>
+                    <a:xfrm>
+                      <a:off x="0" y="0"/>
+                      <a:ext cx="3390900" cy="2409825"/>
+                    </a:xfrm>
+                    <a:prstGeom prst="rect">
+                      <a:avLst/>
+                    </a:prstGeom>
+                  </pic:spPr>
+                </pic:pic>
+              </a:graphicData>
+            </a:graphic>
+          </wp:anchor>
+        </w:drawing>
+      </w:r>
+      <w:r>
+        <w:rPr>
+          <w:noProof/>
+        </w:rPr>
+        <w:drawing>
+          <wp:anchor distT="0" distB="0" distL="114300" distR="114300" simplePos="0" relativeHeight="251664384" behindDoc="1" locked="0" layoutInCell="1" allowOverlap="1" wp14:anchorId="15126B0C" wp14:editId="64494BD9">
+            <wp:simplePos x="0" y="0"/>
+            <wp:positionH relativeFrom="column">
+              <wp:posOffset>3459480</wp:posOffset>
+            </wp:positionH>
+            <wp:positionV relativeFrom="paragraph">
+              <wp:posOffset>5280660</wp:posOffset>
+            </wp:positionV>
+            <wp:extent cx="3124200" cy="2409825"/>
+            <wp:effectExtent l="0" t="0" r="0" b="9525"/>
+            <wp:wrapTight wrapText="bothSides">
+              <wp:wrapPolygon edited="0">
+                <wp:start x="0" y="0"/>
+                <wp:lineTo x="0" y="21515"/>
+                <wp:lineTo x="21468" y="21515"/>
+                <wp:lineTo x="21468" y="0"/>
+                <wp:lineTo x="0" y="0"/>
+              </wp:wrapPolygon>
+            </wp:wrapTight>
+            <wp:docPr id="7" name="Picture 7"/>
+            <wp:cNvGraphicFramePr>
+              <a:graphicFrameLocks xmlns:a="http://schemas.openxmlformats.org/drawingml/2006/main" noChangeAspect="1"/>
+            </wp:cNvGraphicFramePr>
+            <a:graphic xmlns:a="http://schemas.openxmlformats.org/drawingml/2006/main">
+              <a:graphicData uri="http://schemas.openxmlformats.org/drawingml/2006/picture">
+                <pic:pic xmlns:pic="http://schemas.openxmlformats.org/drawingml/2006/picture">
+                  <pic:nvPicPr>
+                    <pic:cNvPr id="1" name=""/>
+                    <pic:cNvPicPr/>
+                  </pic:nvPicPr>
+                  <pic:blipFill>
+                    <a:blip r:embed="rId9">
+                      <a:extLst>
+                        <a:ext uri="{28A0092B-C50C-407E-A947-70E740481C1C}">
+                          <a14:useLocalDpi xmlns:a14="http://schemas.microsoft.com/office/drawing/2010/main" val="0"/>
+                        </a:ext>
+                      </a:extLst>
+                    </a:blip>
+                    <a:stretch>
+                      <a:fillRect/>
+                    </a:stretch>
+                  </pic:blipFill>
+                  <pic:spPr>
+                    <a:xfrm>
+                      <a:off x="0" y="0"/>
+                      <a:ext cx="3124200" cy="2409825"/>
+                    </a:xfrm>
+                    <a:prstGeom prst="rect">
+                      <a:avLst/>
+                    </a:prstGeom>
+                  </pic:spPr>
+                </pic:pic>
+              </a:graphicData>
+            </a:graphic>
+          </wp:anchor>
+        </w:drawing>
+      </w:r>
+      <w:r>
+        <w:rPr>
+          <w:noProof/>
+        </w:rPr>
+        <w:drawing>
+          <wp:anchor distT="0" distB="0" distL="114300" distR="114300" simplePos="0" relativeHeight="251659264" behindDoc="1" locked="0" layoutInCell="1" allowOverlap="1" wp14:anchorId="68CD4BBC" wp14:editId="36182618">
+            <wp:simplePos x="0" y="0"/>
+            <wp:positionH relativeFrom="column">
+              <wp:posOffset>3246120</wp:posOffset>
+            </wp:positionH>
+            <wp:positionV relativeFrom="paragraph">
+              <wp:posOffset>0</wp:posOffset>
+            </wp:positionV>
+            <wp:extent cx="3257550" cy="2301240"/>
+            <wp:effectExtent l="0" t="0" r="0" b="3810"/>
+            <wp:wrapTight wrapText="bothSides">
+              <wp:wrapPolygon edited="0">
+                <wp:start x="0" y="0"/>
+                <wp:lineTo x="0" y="21457"/>
+                <wp:lineTo x="21474" y="21457"/>
+                <wp:lineTo x="21474" y="0"/>
+                <wp:lineTo x="0" y="0"/>
+              </wp:wrapPolygon>
+            </wp:wrapTight>
+            <wp:docPr id="3" name="Picture 3"/>
+            <wp:cNvGraphicFramePr>
+              <a:graphicFrameLocks xmlns:a="http://schemas.openxmlformats.org/drawingml/2006/main" noChangeAspect="1"/>
+            </wp:cNvGraphicFramePr>
+            <a:graphic xmlns:a="http://schemas.openxmlformats.org/drawingml/2006/main">
+              <a:graphicData uri="http://schemas.openxmlformats.org/drawingml/2006/picture">
+                <pic:pic xmlns:pic="http://schemas.openxmlformats.org/drawingml/2006/picture">
+                  <pic:nvPicPr>
+                    <pic:cNvPr id="1" name=""/>
+                    <pic:cNvPicPr/>
+                  </pic:nvPicPr>
+                  <pic:blipFill>
+                    <a:blip r:embed="rId10">
+                      <a:extLst>
+                        <a:ext uri="{28A0092B-C50C-407E-A947-70E740481C1C}">
+                          <a14:useLocalDpi xmlns:a14="http://schemas.microsoft.com/office/drawing/2010/main" val="0"/>
+                        </a:ext>
+                      </a:extLst>
+                    </a:blip>
+                    <a:stretch>
+                      <a:fillRect/>
+                    </a:stretch>
+                  </pic:blipFill>
+                  <pic:spPr>
+                    <a:xfrm>
+                      <a:off x="0" y="0"/>
+                      <a:ext cx="3257550" cy="2301240"/>
+                    </a:xfrm>
+                    <a:prstGeom prst="rect">
+                      <a:avLst/>
+                    </a:prstGeom>
+                  </pic:spPr>
+                </pic:pic>
+              </a:graphicData>
+            </a:graphic>
+            <wp14:sizeRelV relativeFrom="margin">
+              <wp14:pctHeight>0</wp14:pctHeight>
+            </wp14:sizeRelV>
+          </wp:anchor>
+        </w:drawing>
+      </w:r>
+      <w:r>
+        <w:rPr>
+          <w:noProof/>
+        </w:rPr>
+        <w:drawing>
+          <wp:anchor distT="0" distB="0" distL="114300" distR="114300" simplePos="0" relativeHeight="251660288" behindDoc="1" locked="0" layoutInCell="1" allowOverlap="1" wp14:anchorId="31BE6CA4" wp14:editId="7324D0DD">
+            <wp:simplePos x="0" y="0"/>
+            <wp:positionH relativeFrom="column">
+              <wp:posOffset>-571500</wp:posOffset>
+            </wp:positionH>
+            <wp:positionV relativeFrom="paragraph">
+              <wp:posOffset>0</wp:posOffset>
+            </wp:positionV>
+            <wp:extent cx="3486150" cy="2400300"/>
+            <wp:effectExtent l="0" t="0" r="0" b="0"/>
+            <wp:wrapTight wrapText="bothSides">
+              <wp:wrapPolygon edited="0">
+                <wp:start x="0" y="0"/>
+                <wp:lineTo x="0" y="21429"/>
+                <wp:lineTo x="21482" y="21429"/>
+                <wp:lineTo x="21482" y="0"/>
+                <wp:lineTo x="0" y="0"/>
+              </wp:wrapPolygon>
+            </wp:wrapTight>
+            <wp:docPr id="26" name="Picture 26"/>
+            <wp:cNvGraphicFramePr>
+              <a:graphicFrameLocks xmlns:a="http://schemas.openxmlformats.org/drawingml/2006/main" noChangeAspect="1"/>
+            </wp:cNvGraphicFramePr>
+            <a:graphic xmlns:a="http://schemas.openxmlformats.org/drawingml/2006/main">
+              <a:graphicData uri="http://schemas.openxmlformats.org/drawingml/2006/picture">
+                <pic:pic xmlns:pic="http://schemas.openxmlformats.org/drawingml/2006/picture">
+                  <pic:nvPicPr>
+                    <pic:cNvPr id="1" name=""/>
+                    <pic:cNvPicPr/>
+                  </pic:nvPicPr>
+                  <pic:blipFill>
+                    <a:blip r:embed="rId11">
+                      <a:extLst>
+                        <a:ext uri="{28A0092B-C50C-407E-A947-70E740481C1C}">
+                          <a14:useLocalDpi xmlns:a14="http://schemas.microsoft.com/office/drawing/2010/main" val="0"/>
+                        </a:ext>
+                      </a:extLst>
+                    </a:blip>
+                    <a:stretch>
+                      <a:fillRect/>
+                    </a:stretch>
+                  </pic:blipFill>
+                  <pic:spPr>
+                    <a:xfrm>
+                      <a:off x="0" y="0"/>
+                      <a:ext cx="3486150" cy="2400300"/>
+                    </a:xfrm>
+                    <a:prstGeom prst="rect">
+                      <a:avLst/>
+                    </a:prstGeom>
+                  </pic:spPr>
+                </pic:pic>
+              </a:graphicData>
+            </a:graphic>
+            <wp14:sizeRelH relativeFrom="margin">
+              <wp14:pctWidth>0</wp14:pctWidth>
+            </wp14:sizeRelH>
+            <wp14:sizeRelV relativeFrom="margin">
+              <wp14:pctHeight>0</wp14:pctHeight>
+            </wp14:sizeRelV>
+          </wp:anchor>
+        </w:drawing>
+      </w:r>
     </w:p>
     <w:p>
       <w:pPr>
         <w:spacing w:line="480" w:lineRule="auto"/>
         <w:rPr>
+          <w:b/>
           <w:sz w:val="22"/>
           <w:szCs w:val="22"/>
         </w:rPr>
@@ -1216,26 +5387,240 @@
     </w:p>
     <w:p>
       <w:pPr>
-        <w:pStyle w:val="Heading1"/>
         <w:spacing w:line="480" w:lineRule="auto"/>
-      </w:pPr>
-      <w:r>
-        <w:t>Results</w:t>
-      </w:r>
-    </w:p>
-    <w:p>
-      <w:pPr>
-        <w:spacing w:line="480" w:lineRule="auto"/>
-        <w:rPr>
+        <w:rPr>
+          <w:b/>
           <w:sz w:val="22"/>
           <w:szCs w:val="22"/>
         </w:rPr>
       </w:pPr>
+      <w:r>
+        <w:rPr>
+          <w:noProof/>
+        </w:rPr>
+        <w:lastRenderedPageBreak/>
+        <w:drawing>
+          <wp:anchor distT="0" distB="0" distL="114300" distR="114300" simplePos="0" relativeHeight="251666432" behindDoc="1" locked="0" layoutInCell="1" allowOverlap="1" wp14:anchorId="438F8B45" wp14:editId="2FD86F2C">
+            <wp:simplePos x="0" y="0"/>
+            <wp:positionH relativeFrom="column">
+              <wp:posOffset>3314700</wp:posOffset>
+            </wp:positionH>
+            <wp:positionV relativeFrom="paragraph">
+              <wp:posOffset>0</wp:posOffset>
+            </wp:positionV>
+            <wp:extent cx="3143250" cy="2352675"/>
+            <wp:effectExtent l="0" t="0" r="0" b="9525"/>
+            <wp:wrapTight wrapText="bothSides">
+              <wp:wrapPolygon edited="0">
+                <wp:start x="0" y="0"/>
+                <wp:lineTo x="0" y="21513"/>
+                <wp:lineTo x="21469" y="21513"/>
+                <wp:lineTo x="21469" y="0"/>
+                <wp:lineTo x="0" y="0"/>
+              </wp:wrapPolygon>
+            </wp:wrapTight>
+            <wp:docPr id="27" name="Picture 27"/>
+            <wp:cNvGraphicFramePr>
+              <a:graphicFrameLocks xmlns:a="http://schemas.openxmlformats.org/drawingml/2006/main" noChangeAspect="1"/>
+            </wp:cNvGraphicFramePr>
+            <a:graphic xmlns:a="http://schemas.openxmlformats.org/drawingml/2006/main">
+              <a:graphicData uri="http://schemas.openxmlformats.org/drawingml/2006/picture">
+                <pic:pic xmlns:pic="http://schemas.openxmlformats.org/drawingml/2006/picture">
+                  <pic:nvPicPr>
+                    <pic:cNvPr id="1" name=""/>
+                    <pic:cNvPicPr/>
+                  </pic:nvPicPr>
+                  <pic:blipFill>
+                    <a:blip r:embed="rId12">
+                      <a:extLst>
+                        <a:ext uri="{28A0092B-C50C-407E-A947-70E740481C1C}">
+                          <a14:useLocalDpi xmlns:a14="http://schemas.microsoft.com/office/drawing/2010/main" val="0"/>
+                        </a:ext>
+                      </a:extLst>
+                    </a:blip>
+                    <a:stretch>
+                      <a:fillRect/>
+                    </a:stretch>
+                  </pic:blipFill>
+                  <pic:spPr>
+                    <a:xfrm>
+                      <a:off x="0" y="0"/>
+                      <a:ext cx="3143250" cy="2352675"/>
+                    </a:xfrm>
+                    <a:prstGeom prst="rect">
+                      <a:avLst/>
+                    </a:prstGeom>
+                  </pic:spPr>
+                </pic:pic>
+              </a:graphicData>
+            </a:graphic>
+          </wp:anchor>
+        </w:drawing>
+      </w:r>
+      <w:r>
+        <w:rPr>
+          <w:noProof/>
+        </w:rPr>
+        <w:drawing>
+          <wp:anchor distT="0" distB="0" distL="114300" distR="114300" simplePos="0" relativeHeight="251665408" behindDoc="1" locked="0" layoutInCell="1" allowOverlap="1" wp14:anchorId="05C49262" wp14:editId="1FFF90F3">
+            <wp:simplePos x="0" y="0"/>
+            <wp:positionH relativeFrom="column">
+              <wp:posOffset>-381000</wp:posOffset>
+            </wp:positionH>
+            <wp:positionV relativeFrom="paragraph">
+              <wp:posOffset>0</wp:posOffset>
+            </wp:positionV>
+            <wp:extent cx="3133725" cy="2466975"/>
+            <wp:effectExtent l="0" t="0" r="9525" b="9525"/>
+            <wp:wrapTight wrapText="bothSides">
+              <wp:wrapPolygon edited="0">
+                <wp:start x="0" y="0"/>
+                <wp:lineTo x="0" y="21517"/>
+                <wp:lineTo x="21534" y="21517"/>
+                <wp:lineTo x="21534" y="0"/>
+                <wp:lineTo x="0" y="0"/>
+              </wp:wrapPolygon>
+            </wp:wrapTight>
+            <wp:docPr id="8" name="Picture 8"/>
+            <wp:cNvGraphicFramePr>
+              <a:graphicFrameLocks xmlns:a="http://schemas.openxmlformats.org/drawingml/2006/main" noChangeAspect="1"/>
+            </wp:cNvGraphicFramePr>
+            <a:graphic xmlns:a="http://schemas.openxmlformats.org/drawingml/2006/main">
+              <a:graphicData uri="http://schemas.openxmlformats.org/drawingml/2006/picture">
+                <pic:pic xmlns:pic="http://schemas.openxmlformats.org/drawingml/2006/picture">
+                  <pic:nvPicPr>
+                    <pic:cNvPr id="1" name=""/>
+                    <pic:cNvPicPr/>
+                  </pic:nvPicPr>
+                  <pic:blipFill>
+                    <a:blip r:embed="rId13">
+                      <a:extLst>
+                        <a:ext uri="{28A0092B-C50C-407E-A947-70E740481C1C}">
+                          <a14:useLocalDpi xmlns:a14="http://schemas.microsoft.com/office/drawing/2010/main" val="0"/>
+                        </a:ext>
+                      </a:extLst>
+                    </a:blip>
+                    <a:stretch>
+                      <a:fillRect/>
+                    </a:stretch>
+                  </pic:blipFill>
+                  <pic:spPr>
+                    <a:xfrm>
+                      <a:off x="0" y="0"/>
+                      <a:ext cx="3133725" cy="2466975"/>
+                    </a:xfrm>
+                    <a:prstGeom prst="rect">
+                      <a:avLst/>
+                    </a:prstGeom>
+                  </pic:spPr>
+                </pic:pic>
+              </a:graphicData>
+            </a:graphic>
+          </wp:anchor>
+        </w:drawing>
+      </w:r>
     </w:p>
     <w:p>
       <w:pPr>
         <w:spacing w:line="480" w:lineRule="auto"/>
         <w:rPr>
+          <w:b/>
+          <w:sz w:val="22"/>
+          <w:szCs w:val="22"/>
+        </w:rPr>
+      </w:pPr>
+    </w:p>
+    <w:p>
+      <w:pPr>
+        <w:spacing w:line="480" w:lineRule="auto"/>
+        <w:rPr>
+          <w:b/>
+          <w:sz w:val="22"/>
+          <w:szCs w:val="22"/>
+        </w:rPr>
+      </w:pPr>
+    </w:p>
+    <w:p>
+      <w:pPr>
+        <w:spacing w:line="480" w:lineRule="auto"/>
+        <w:rPr>
+          <w:b/>
+          <w:sz w:val="22"/>
+          <w:szCs w:val="22"/>
+        </w:rPr>
+      </w:pPr>
+    </w:p>
+    <w:p>
+      <w:pPr>
+        <w:spacing w:line="480" w:lineRule="auto"/>
+        <w:rPr>
+          <w:b/>
+          <w:sz w:val="22"/>
+          <w:szCs w:val="22"/>
+        </w:rPr>
+      </w:pPr>
+    </w:p>
+    <w:p>
+      <w:pPr>
+        <w:spacing w:line="480" w:lineRule="auto"/>
+        <w:rPr>
+          <w:b/>
+          <w:sz w:val="22"/>
+          <w:szCs w:val="22"/>
+        </w:rPr>
+      </w:pPr>
+    </w:p>
+    <w:p>
+      <w:pPr>
+        <w:rPr>
+          <w:b/>
+          <w:sz w:val="22"/>
+          <w:szCs w:val="22"/>
+        </w:rPr>
+      </w:pPr>
+    </w:p>
+    <w:p>
+      <w:pPr>
+        <w:rPr>
+          <w:b/>
+          <w:sz w:val="22"/>
+          <w:szCs w:val="22"/>
+        </w:rPr>
+      </w:pPr>
+    </w:p>
+    <w:p>
+      <w:pPr>
+        <w:rPr>
+          <w:b/>
+          <w:sz w:val="22"/>
+          <w:szCs w:val="22"/>
+        </w:rPr>
+      </w:pPr>
+    </w:p>
+    <w:p>
+      <w:pPr>
+        <w:rPr>
+          <w:b/>
+          <w:sz w:val="22"/>
+          <w:szCs w:val="22"/>
+        </w:rPr>
+      </w:pPr>
+    </w:p>
+    <w:p>
+      <w:pPr>
+        <w:rPr>
+          <w:b/>
+          <w:sz w:val="22"/>
+          <w:szCs w:val="22"/>
+        </w:rPr>
+      </w:pPr>
+    </w:p>
+    <w:p>
+      <w:pPr>
+        <w:spacing w:line="480" w:lineRule="auto"/>
+        <w:jc w:val="center"/>
+        <w:rPr>
+          <w:b/>
           <w:sz w:val="22"/>
           <w:szCs w:val="22"/>
         </w:rPr>
@@ -1521,7 +5906,7 @@
       <w:r>
         <w:t xml:space="preserve">, M., Do, R.K.G. et al. Insights Imaging (2018) 9: 611. </w:t>
       </w:r>
-      <w:hyperlink r:id="rId5" w:history="1">
+      <w:hyperlink r:id="rId14" w:history="1">
         <w:r>
           <w:rPr>
             <w:rStyle w:val="Hyperlink"/>
@@ -1559,7 +5944,6 @@
       <w:pgSz w:w="12240" w:h="15840"/>
       <w:pgMar w:top="1440" w:right="1440" w:bottom="1440" w:left="1440" w:header="720" w:footer="720" w:gutter="0"/>
       <w:cols w:space="720"/>
-      <w:docGrid w:linePitch="360"/>
     </w:sectPr>
   </w:body>
 </w:document>

</xml_diff>

<commit_message>
changed folder names and added run time to .py files
</commit_message>
<xml_diff>
--- a/Final-Group-Project-Report/Group4ProjectReport.docx
+++ b/Final-Group-Project-Report/Group4ProjectReport.docx
@@ -690,8 +690,16 @@
         <w:t xml:space="preserve"> </w:t>
       </w:r>
       <w:r>
-        <w:t>Figure 2 contains 1 mini-batch of images in the Fruits_data_subset1 dataset.</w:t>
-      </w:r>
+        <w:t xml:space="preserve">Figure 2 contains 1 mini-batch of images in the </w:t>
+      </w:r>
+      <w:r>
+        <w:t>f</w:t>
+      </w:r>
+      <w:r>
+        <w:t>ruits_data_subset1 dataset.</w:t>
+      </w:r>
+      <w:bookmarkStart w:id="0" w:name="_GoBack"/>
+      <w:bookmarkEnd w:id="0"/>
     </w:p>
     <w:p>
       <w:pPr>
@@ -4987,8 +4995,6 @@
           <w:szCs w:val="22"/>
         </w:rPr>
       </w:pPr>
-      <w:bookmarkStart w:id="0" w:name="_GoBack"/>
-      <w:bookmarkEnd w:id="0"/>
       <w:r>
         <w:rPr>
           <w:noProof/>

</xml_diff>

<commit_message>
load images and preview
</commit_message>
<xml_diff>
--- a/Final-Group-Project-Report/Group4ProjectReport.docx
+++ b/Final-Group-Project-Report/Group4ProjectReport.docx
@@ -297,15 +297,7 @@
           <w:sz w:val="22"/>
           <w:szCs w:val="22"/>
         </w:rPr>
-        <w:t xml:space="preserve"> (Li et al., 2017). CNN’s take advantage of the unique way computers </w:t>
-      </w:r>
-      <w:proofErr w:type="gramStart"/>
-      <w:r>
-        <w:rPr>
-          <w:sz w:val="22"/>
-          <w:szCs w:val="22"/>
-        </w:rPr>
-        <w:t>inte</w:t>
+        <w:t xml:space="preserve"> (Li et al., 2017). CNN’s take advantage of the unique way computers inte</w:t>
       </w:r>
       <w:r>
         <w:rPr>
@@ -333,15 +325,7 @@
           <w:sz w:val="22"/>
           <w:szCs w:val="22"/>
         </w:rPr>
-        <w:t>t</w:t>
-      </w:r>
-      <w:proofErr w:type="gramEnd"/>
-      <w:r>
-        <w:rPr>
-          <w:sz w:val="22"/>
-          <w:szCs w:val="22"/>
-        </w:rPr>
-        <w:t xml:space="preserve"> images. </w:t>
+        <w:t xml:space="preserve">t images. </w:t>
       </w:r>
       <w:r>
         <w:rPr>
@@ -560,8 +544,6 @@
           <w:szCs w:val="22"/>
         </w:rPr>
       </w:pPr>
-      <w:bookmarkStart w:id="0" w:name="_GoBack"/>
-      <w:bookmarkEnd w:id="0"/>
     </w:p>
     <w:p>
       <w:pPr>
@@ -662,7 +644,21 @@
           <w:sz w:val="22"/>
           <w:szCs w:val="22"/>
         </w:rPr>
-        <w:t>include automating Customs and Border Protections processes or for use in the agricultural industry</w:t>
+        <w:t xml:space="preserve">include automating Customs and Border Protections </w:t>
+      </w:r>
+      <w:r>
+        <w:rPr>
+          <w:sz w:val="22"/>
+          <w:szCs w:val="22"/>
+        </w:rPr>
+        <w:t xml:space="preserve">(CBP) </w:t>
+      </w:r>
+      <w:r>
+        <w:rPr>
+          <w:sz w:val="22"/>
+          <w:szCs w:val="22"/>
+        </w:rPr>
+        <w:t>processes or for use in the agricultural industry</w:t>
       </w:r>
       <w:r>
         <w:rPr>
@@ -709,6 +705,54 @@
           <w:szCs w:val="22"/>
         </w:rPr>
         <w:t xml:space="preserve">. </w:t>
+      </w:r>
+    </w:p>
+    <w:p>
+      <w:pPr>
+        <w:ind w:firstLine="720"/>
+        <w:rPr>
+          <w:sz w:val="22"/>
+          <w:szCs w:val="22"/>
+        </w:rPr>
+      </w:pPr>
+    </w:p>
+    <w:p>
+      <w:pPr>
+        <w:ind w:firstLine="720"/>
+        <w:rPr>
+          <w:sz w:val="22"/>
+          <w:szCs w:val="22"/>
+        </w:rPr>
+      </w:pPr>
+      <w:r>
+        <w:rPr>
+          <w:sz w:val="22"/>
+          <w:szCs w:val="22"/>
+        </w:rPr>
+        <w:t xml:space="preserve">In 2018, CBP intercepted 2.5 tons of prohibited fruits from Mexico in the state of Ohio. The fruits were prohibited </w:t>
+      </w:r>
+      <w:r>
+        <w:rPr>
+          <w:sz w:val="22"/>
+          <w:szCs w:val="22"/>
+        </w:rPr>
+        <w:t>due to the potential for foreign diseases and pests to enter the border. Currently, agriculture specialists inspect by hand the cargo that enter their territory. Deep Learning has the potential to inspect the fruit through imagery. This would enable the CBP to inspect a higher percentage of products and potentially catch a higher rate of illegal fruit (</w:t>
+      </w:r>
+      <w:proofErr w:type="spellStart"/>
+      <w:r>
+        <w:rPr>
+          <w:sz w:val="22"/>
+          <w:szCs w:val="22"/>
+        </w:rPr>
+        <w:t>Vanderhorst</w:t>
+      </w:r>
+      <w:proofErr w:type="spellEnd"/>
+      <w:r>
+        <w:rPr>
+          <w:sz w:val="22"/>
+          <w:szCs w:val="22"/>
+        </w:rPr>
+        <w:t xml:space="preserve">). </w:t>
       </w:r>
     </w:p>
     <w:p>
@@ -1528,114 +1572,121 @@
         <w:t xml:space="preserve">Using the </w:t>
       </w:r>
       <w:proofErr w:type="spellStart"/>
+      <w:r>
+        <w:rPr>
+          <w:sz w:val="22"/>
+          <w:szCs w:val="22"/>
+        </w:rPr>
+        <w:t>torch.nn</w:t>
+      </w:r>
+      <w:proofErr w:type="spellEnd"/>
+      <w:r>
+        <w:rPr>
+          <w:sz w:val="22"/>
+          <w:szCs w:val="22"/>
+        </w:rPr>
+        <w:t xml:space="preserve"> package from </w:t>
+      </w:r>
+      <w:proofErr w:type="spellStart"/>
+      <w:r>
+        <w:rPr>
+          <w:sz w:val="22"/>
+          <w:szCs w:val="22"/>
+        </w:rPr>
+        <w:t>pytorch.nn</w:t>
+      </w:r>
+      <w:proofErr w:type="spellEnd"/>
+      <w:r>
+        <w:rPr>
+          <w:sz w:val="22"/>
+          <w:szCs w:val="22"/>
+        </w:rPr>
+        <w:t xml:space="preserve"> we implemented a </w:t>
+      </w:r>
       <w:proofErr w:type="gramStart"/>
       <w:r>
         <w:rPr>
           <w:sz w:val="22"/>
           <w:szCs w:val="22"/>
         </w:rPr>
-        <w:t>torch.nn</w:t>
+        <w:t xml:space="preserve">two </w:t>
+      </w:r>
+      <w:r>
+        <w:rPr>
+          <w:sz w:val="22"/>
+          <w:szCs w:val="22"/>
+        </w:rPr>
+        <w:t>layer</w:t>
+      </w:r>
+      <w:proofErr w:type="gramEnd"/>
+      <w:r>
+        <w:rPr>
+          <w:sz w:val="22"/>
+          <w:szCs w:val="22"/>
+        </w:rPr>
+        <w:t xml:space="preserve"> sequential module</w:t>
+      </w:r>
+      <w:r>
+        <w:rPr>
+          <w:sz w:val="22"/>
+          <w:szCs w:val="22"/>
+        </w:rPr>
+        <w:t xml:space="preserve"> in </w:t>
+      </w:r>
+      <w:r>
+        <w:rPr>
+          <w:rFonts w:ascii="Courier New" w:hAnsi="Courier New" w:cs="Courier New"/>
+          <w:sz w:val="22"/>
+          <w:szCs w:val="22"/>
+        </w:rPr>
+        <w:t>fruits_cnn_subset.py</w:t>
+      </w:r>
+      <w:r>
+        <w:rPr>
+          <w:sz w:val="22"/>
+          <w:szCs w:val="22"/>
+        </w:rPr>
+        <w:t xml:space="preserve"> and </w:t>
+      </w:r>
+      <w:r>
+        <w:rPr>
+          <w:rFonts w:ascii="Courier New" w:hAnsi="Courier New" w:cs="Courier New"/>
+          <w:sz w:val="22"/>
+          <w:szCs w:val="22"/>
+        </w:rPr>
+        <w:t>fruits_cnn_all_2layer.py</w:t>
+      </w:r>
+      <w:r>
+        <w:rPr>
+          <w:sz w:val="22"/>
+          <w:szCs w:val="22"/>
+        </w:rPr>
+        <w:t xml:space="preserve">, and a three layer sequential module in </w:t>
+      </w:r>
+      <w:r>
+        <w:rPr>
+          <w:rFonts w:ascii="Courier New" w:hAnsi="Courier New" w:cs="Courier New"/>
+          <w:sz w:val="22"/>
+          <w:szCs w:val="22"/>
+        </w:rPr>
+        <w:t>fruits_cnn_all_3layer.py</w:t>
+      </w:r>
+      <w:r>
+        <w:rPr>
+          <w:sz w:val="22"/>
+          <w:szCs w:val="22"/>
+        </w:rPr>
+        <w:t xml:space="preserve">. </w:t>
+      </w:r>
+      <w:proofErr w:type="spellStart"/>
+      <w:r>
+        <w:rPr>
+          <w:sz w:val="22"/>
+          <w:szCs w:val="22"/>
+        </w:rPr>
+        <w:t>Pytorch</w:t>
       </w:r>
       <w:proofErr w:type="spellEnd"/>
-      <w:proofErr w:type="gramEnd"/>
-      <w:r>
-        <w:rPr>
-          <w:sz w:val="22"/>
-          <w:szCs w:val="22"/>
-        </w:rPr>
-        <w:t xml:space="preserve"> package from </w:t>
-      </w:r>
-      <w:proofErr w:type="spellStart"/>
-      <w:r>
-        <w:rPr>
-          <w:sz w:val="22"/>
-          <w:szCs w:val="22"/>
-        </w:rPr>
-        <w:t>pytorch.nn</w:t>
-      </w:r>
-      <w:proofErr w:type="spellEnd"/>
-      <w:r>
-        <w:rPr>
-          <w:sz w:val="22"/>
-          <w:szCs w:val="22"/>
-        </w:rPr>
-        <w:t xml:space="preserve"> we implemented a </w:t>
-      </w:r>
-      <w:r>
-        <w:rPr>
-          <w:sz w:val="22"/>
-          <w:szCs w:val="22"/>
-        </w:rPr>
-        <w:t xml:space="preserve">two </w:t>
-      </w:r>
-      <w:r>
-        <w:rPr>
-          <w:sz w:val="22"/>
-          <w:szCs w:val="22"/>
-        </w:rPr>
-        <w:t>layer sequential module</w:t>
-      </w:r>
-      <w:r>
-        <w:rPr>
-          <w:sz w:val="22"/>
-          <w:szCs w:val="22"/>
-        </w:rPr>
-        <w:t xml:space="preserve"> in </w:t>
-      </w:r>
-      <w:r>
-        <w:rPr>
-          <w:rFonts w:ascii="Courier New" w:hAnsi="Courier New" w:cs="Courier New"/>
-          <w:sz w:val="22"/>
-          <w:szCs w:val="22"/>
-        </w:rPr>
-        <w:t>fruits_cnn_subset.py</w:t>
-      </w:r>
-      <w:r>
-        <w:rPr>
-          <w:sz w:val="22"/>
-          <w:szCs w:val="22"/>
-        </w:rPr>
-        <w:t xml:space="preserve"> and </w:t>
-      </w:r>
-      <w:r>
-        <w:rPr>
-          <w:rFonts w:ascii="Courier New" w:hAnsi="Courier New" w:cs="Courier New"/>
-          <w:sz w:val="22"/>
-          <w:szCs w:val="22"/>
-        </w:rPr>
-        <w:t>fruits_cnn_all_2layer.py</w:t>
-      </w:r>
-      <w:r>
-        <w:rPr>
-          <w:sz w:val="22"/>
-          <w:szCs w:val="22"/>
-        </w:rPr>
-        <w:t xml:space="preserve">, and a three layer sequential module in </w:t>
-      </w:r>
-      <w:r>
-        <w:rPr>
-          <w:rFonts w:ascii="Courier New" w:hAnsi="Courier New" w:cs="Courier New"/>
-          <w:sz w:val="22"/>
-          <w:szCs w:val="22"/>
-        </w:rPr>
-        <w:t>fruits_cnn_all_3layer.py</w:t>
-      </w:r>
-      <w:r>
-        <w:rPr>
-          <w:sz w:val="22"/>
-          <w:szCs w:val="22"/>
-        </w:rPr>
-        <w:t xml:space="preserve">. </w:t>
-      </w:r>
-      <w:proofErr w:type="spellStart"/>
-      <w:r>
-        <w:rPr>
-          <w:sz w:val="22"/>
-          <w:szCs w:val="22"/>
-        </w:rPr>
-        <w:t>Pytorch</w:t>
-      </w:r>
-      <w:proofErr w:type="spellEnd"/>
       <w:r>
         <w:rPr>
           <w:sz w:val="22"/>
@@ -1693,23 +1744,7 @@
           <w:sz w:val="22"/>
           <w:szCs w:val="22"/>
         </w:rPr>
-        <w:t xml:space="preserve">The first layer is a </w:t>
-      </w:r>
-      <w:proofErr w:type="gramStart"/>
-      <w:r>
-        <w:rPr>
-          <w:sz w:val="22"/>
-          <w:szCs w:val="22"/>
-        </w:rPr>
-        <w:t>nn.Conv</w:t>
-      </w:r>
-      <w:proofErr w:type="gramEnd"/>
-      <w:r>
-        <w:rPr>
-          <w:sz w:val="22"/>
-          <w:szCs w:val="22"/>
-        </w:rPr>
-        <w:t xml:space="preserve">2d layer with 3 input channels (Red, Green, Blue channels), </w:t>
+        <w:t xml:space="preserve">The first layer is a nn.Conv2d layer with 3 input channels (Red, Green, Blue channels), </w:t>
       </w:r>
       <w:r>
         <w:rPr>
@@ -7771,7 +7806,7 @@
                 <v:stroke joinstyle="miter"/>
                 <v:path gradientshapeok="t" o:connecttype="rect"/>
               </v:shapetype>
-              <v:shape id="Text Box 11" o:spid="_x0000_s1026" type="#_x0000_t202" style="position:absolute;margin-left:311.2pt;margin-top:2.05pt;width:33.25pt;height:34.05pt;z-index:251669504;visibility:visible;mso-wrap-style:square;mso-width-percent:0;mso-height-percent:0;mso-wrap-distance-left:9pt;mso-wrap-distance-top:0;mso-wrap-distance-right:9pt;mso-wrap-distance-bottom:0;mso-position-horizontal:absolute;mso-position-horizontal-relative:text;mso-position-vertical:absolute;mso-position-vertical-relative:text;mso-width-percent:0;mso-height-percent:0;mso-width-relative:margin;mso-height-relative:margin;v-text-anchor:middle" o:gfxdata="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" fillcolor="white [3201]" stroked="f" strokeweight=".5pt">
+              <v:shape id="Text Box 11" o:spid="_x0000_s1026" type="#_x0000_t202" style="position:absolute;margin-left:311.2pt;margin-top:2.05pt;width:33.25pt;height:34.05pt;z-index:251669504;visibility:visible;mso-wrap-style:square;mso-width-percent:0;mso-height-percent:0;mso-wrap-distance-left:9pt;mso-wrap-distance-top:0;mso-wrap-distance-right:9pt;mso-wrap-distance-bottom:0;mso-position-horizontal:absolute;mso-position-horizontal-relative:text;mso-position-vertical:absolute;mso-position-vertical-relative:text;mso-width-percent:0;mso-height-percent:0;mso-width-relative:margin;mso-height-relative:margin;v-text-anchor:middle" o:gfxdata="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" fillcolor="white [3201]" stroked="f" strokeweight=".5pt">
                 <v:textbox>
                   <w:txbxContent>
                     <w:p>
@@ -8138,6 +8173,73 @@
           <w:sz w:val="22"/>
           <w:szCs w:val="22"/>
         </w:rPr>
+        <w:t>Vanderhorst</w:t>
+      </w:r>
+      <w:proofErr w:type="spellEnd"/>
+      <w:r>
+        <w:rPr>
+          <w:sz w:val="22"/>
+          <w:szCs w:val="22"/>
+        </w:rPr>
+        <w:t xml:space="preserve">, D. (2018). </w:t>
+      </w:r>
+      <w:r>
+        <w:rPr>
+          <w:sz w:val="22"/>
+          <w:szCs w:val="22"/>
+        </w:rPr>
+        <w:t>CBP intercepts prohibited Mexican fruit</w:t>
+      </w:r>
+      <w:r>
+        <w:rPr>
+          <w:sz w:val="22"/>
+          <w:szCs w:val="22"/>
+        </w:rPr>
+        <w:t xml:space="preserve"> [online] Available at: </w:t>
+      </w:r>
+      <w:hyperlink r:id="rId14" w:history="1">
+        <w:r>
+          <w:rPr>
+            <w:rStyle w:val="Hyperlink"/>
+            <w:sz w:val="22"/>
+            <w:szCs w:val="22"/>
+          </w:rPr>
+          <w:t>https://www.thepacker.com/article/cbp-intercepts-prohibited-mexican-fruit</w:t>
+        </w:r>
+      </w:hyperlink>
+      <w:r>
+        <w:rPr>
+          <w:sz w:val="22"/>
+          <w:szCs w:val="22"/>
+        </w:rPr>
+        <w:t xml:space="preserve"> [Accessed 6 Apr. 2019].</w:t>
+      </w:r>
+      <w:bookmarkStart w:id="0" w:name="_GoBack"/>
+      <w:bookmarkEnd w:id="0"/>
+    </w:p>
+    <w:p>
+      <w:pPr>
+        <w:ind w:left="720" w:hanging="720"/>
+        <w:rPr>
+          <w:sz w:val="22"/>
+          <w:szCs w:val="22"/>
+        </w:rPr>
+      </w:pPr>
+    </w:p>
+    <w:p>
+      <w:pPr>
+        <w:ind w:left="720" w:hanging="720"/>
+        <w:rPr>
+          <w:sz w:val="22"/>
+          <w:szCs w:val="22"/>
+        </w:rPr>
+      </w:pPr>
+      <w:proofErr w:type="spellStart"/>
+      <w:r>
+        <w:rPr>
+          <w:sz w:val="22"/>
+          <w:szCs w:val="22"/>
+        </w:rPr>
         <w:t>Vibhute</w:t>
       </w:r>
       <w:proofErr w:type="spellEnd"/>
@@ -8280,7 +8382,7 @@
         </w:rPr>
         <w:t xml:space="preserve">, M., Do, R.K.G. et al. Insights Imaging (2018) 9: 611. </w:t>
       </w:r>
-      <w:hyperlink r:id="rId14" w:history="1">
+      <w:hyperlink r:id="rId15" w:history="1">
         <w:r>
           <w:rPr>
             <w:rStyle w:val="Hyperlink"/>

</xml_diff>

<commit_message>
Small updates the report -- It had been written in that we built a 3d conv net. I deleted since our's is a 2d (3d only for videos)
Small updates to my personal code file
</commit_message>
<xml_diff>
--- a/Final-Group-Project-Report/Group4ProjectReport.docx
+++ b/Final-Group-Project-Report/Group4ProjectReport.docx
@@ -558,21 +558,7 @@
           <w:sz w:val="22"/>
           <w:szCs w:val="22"/>
         </w:rPr>
-        <w:t>For this project we decided to build a fruit classification network using a 2</w:t>
-      </w:r>
-      <w:r>
-        <w:rPr>
-          <w:sz w:val="22"/>
-          <w:szCs w:val="22"/>
-        </w:rPr>
-        <w:t xml:space="preserve"> and 3</w:t>
-      </w:r>
-      <w:r>
-        <w:rPr>
-          <w:sz w:val="22"/>
-          <w:szCs w:val="22"/>
-        </w:rPr>
-        <w:t>-dimentional CNN architecture.</w:t>
+        <w:t>For this project we decided to build a fruit classification network using a 2-dimentional CNN architecture.</w:t>
       </w:r>
       <w:r>
         <w:rPr>
@@ -752,10 +738,15 @@
           <w:sz w:val="22"/>
           <w:szCs w:val="22"/>
         </w:rPr>
+        <w:t>, 2018</w:t>
+      </w:r>
+      <w:r>
+        <w:rPr>
+          <w:sz w:val="22"/>
+          <w:szCs w:val="22"/>
+        </w:rPr>
         <w:t xml:space="preserve">). </w:t>
       </w:r>
-      <w:bookmarkStart w:id="0" w:name="_GoBack"/>
-      <w:bookmarkEnd w:id="0"/>
     </w:p>
     <w:p>
       <w:pPr>
@@ -1155,7 +1146,21 @@
           <w:sz w:val="22"/>
           <w:szCs w:val="22"/>
         </w:rPr>
-        <w:t xml:space="preserve">Figure 1 contains 1 mini-batch of images in the dataset. </w:t>
+        <w:t xml:space="preserve">Figure 1 contains </w:t>
+      </w:r>
+      <w:r>
+        <w:rPr>
+          <w:sz w:val="22"/>
+          <w:szCs w:val="22"/>
+        </w:rPr>
+        <w:t xml:space="preserve">a single </w:t>
+      </w:r>
+      <w:r>
+        <w:rPr>
+          <w:sz w:val="22"/>
+          <w:szCs w:val="22"/>
+        </w:rPr>
+        <w:t xml:space="preserve">mini-batch of images in the dataset. </w:t>
       </w:r>
       <w:r>
         <w:rPr>
@@ -1612,7 +1617,14 @@
           <w:sz w:val="22"/>
           <w:szCs w:val="22"/>
         </w:rPr>
-        <w:t xml:space="preserve">two </w:t>
+        <w:t>two</w:t>
+      </w:r>
+      <w:r>
+        <w:rPr>
+          <w:sz w:val="22"/>
+          <w:szCs w:val="22"/>
+        </w:rPr>
+        <w:t>-</w:t>
       </w:r>
       <w:r>
         <w:rPr>
@@ -1656,7 +1668,21 @@
           <w:sz w:val="22"/>
           <w:szCs w:val="22"/>
         </w:rPr>
-        <w:t xml:space="preserve">, and a three layer sequential module in </w:t>
+        <w:t>, and a three</w:t>
+      </w:r>
+      <w:r>
+        <w:rPr>
+          <w:sz w:val="22"/>
+          <w:szCs w:val="22"/>
+        </w:rPr>
+        <w:t>-</w:t>
+      </w:r>
+      <w:r>
+        <w:rPr>
+          <w:sz w:val="22"/>
+          <w:szCs w:val="22"/>
+        </w:rPr>
+        <w:t xml:space="preserve">layer sequential module in </w:t>
       </w:r>
       <w:r>
         <w:rPr>
@@ -7481,7 +7507,23 @@
           <w:sz w:val="22"/>
           <w:szCs w:val="22"/>
         </w:rPr>
-        <w:t>e added a third layer to see if training the network even further could have a significant effect on the accuracy, and fortunately it did. This new 3-layer model had an accuracy of 99%</w:t>
+        <w:t>e added a third layer to see if training the network even further could have a significant effect on the accuracy. Th</w:t>
+      </w:r>
+      <w:r>
+        <w:rPr>
+          <w:sz w:val="22"/>
+          <w:szCs w:val="22"/>
+        </w:rPr>
+        <w:t>e</w:t>
+      </w:r>
+      <w:bookmarkStart w:id="0" w:name="_GoBack"/>
+      <w:bookmarkEnd w:id="0"/>
+      <w:r>
+        <w:rPr>
+          <w:sz w:val="22"/>
+          <w:szCs w:val="22"/>
+        </w:rPr>
+        <w:t xml:space="preserve"> new 3-layer model had an accuracy of 99%</w:t>
       </w:r>
       <w:r>
         <w:rPr>
@@ -7801,7 +7843,7 @@
                 <v:stroke joinstyle="miter"/>
                 <v:path gradientshapeok="t" o:connecttype="rect"/>
               </v:shapetype>
-              <v:shape id="Text Box 11" o:spid="_x0000_s1026" type="#_x0000_t202" style="position:absolute;margin-left:311.2pt;margin-top:2.05pt;width:33.25pt;height:34.05pt;z-index:251669504;visibility:visible;mso-wrap-style:square;mso-width-percent:0;mso-height-percent:0;mso-wrap-distance-left:9pt;mso-wrap-distance-top:0;mso-wrap-distance-right:9pt;mso-wrap-distance-bottom:0;mso-position-horizontal:absolute;mso-position-horizontal-relative:text;mso-position-vertical:absolute;mso-position-vertical-relative:text;mso-width-percent:0;mso-height-percent:0;mso-width-relative:margin;mso-height-relative:margin;v-text-anchor:middle" o:gfxdata="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" fillcolor="white [3201]" stroked="f" strokeweight=".5pt">
+              <v:shape id="Text Box 11" o:spid="_x0000_s1026" type="#_x0000_t202" style="position:absolute;margin-left:311.2pt;margin-top:2.05pt;width:33.25pt;height:34.05pt;z-index:251669504;visibility:visible;mso-wrap-style:square;mso-width-percent:0;mso-height-percent:0;mso-wrap-distance-left:9pt;mso-wrap-distance-top:0;mso-wrap-distance-right:9pt;mso-wrap-distance-bottom:0;mso-position-horizontal:absolute;mso-position-horizontal-relative:text;mso-position-vertical:absolute;mso-position-vertical-relative:text;mso-width-percent:0;mso-height-percent:0;mso-width-relative:margin;mso-height-relative:margin;v-text-anchor:middle" o:gfxdata="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" fillcolor="white [3201]" stroked="f" strokeweight=".5pt">
                 <v:textbox>
                   <w:txbxContent>
                     <w:p>

</xml_diff>

<commit_message>
added print spacing to python files
</commit_message>
<xml_diff>
--- a/Final-Group-Project-Report/Group4ProjectReport.docx
+++ b/Final-Group-Project-Report/Group4ProjectReport.docx
@@ -1343,13 +1343,13 @@
         </w:rPr>
         <w:lastRenderedPageBreak/>
         <w:drawing>
-          <wp:anchor distT="0" distB="0" distL="114300" distR="114300" simplePos="0" relativeHeight="251658240" behindDoc="1" locked="0" layoutInCell="1" allowOverlap="1" wp14:anchorId="6D80E79B" wp14:editId="255BBCF5">
+          <wp:anchor distT="0" distB="0" distL="114300" distR="114300" simplePos="0" relativeHeight="251658240" behindDoc="1" locked="0" layoutInCell="1" allowOverlap="1" wp14:anchorId="6D80E79B" wp14:editId="6297EA1D">
             <wp:simplePos x="0" y="0"/>
             <wp:positionH relativeFrom="column">
               <wp:posOffset>3333115</wp:posOffset>
             </wp:positionH>
             <wp:positionV relativeFrom="paragraph">
-              <wp:posOffset>9525</wp:posOffset>
+              <wp:posOffset>0</wp:posOffset>
             </wp:positionV>
             <wp:extent cx="3162300" cy="3037840"/>
             <wp:effectExtent l="0" t="0" r="0" b="0"/>
@@ -2542,6 +2542,15 @@
     </w:p>
     <w:p>
       <w:pPr>
+        <w:ind w:firstLine="720"/>
+        <w:rPr>
+          <w:sz w:val="22"/>
+          <w:szCs w:val="22"/>
+        </w:rPr>
+      </w:pPr>
+    </w:p>
+    <w:p>
+      <w:pPr>
         <w:rPr>
           <w:sz w:val="22"/>
           <w:szCs w:val="22"/>
@@ -2641,23 +2650,83 @@
         <w:rPr>
           <w:sz w:val="22"/>
           <w:szCs w:val="22"/>
-          <w:highlight w:val="yellow"/>
-        </w:rPr>
-        <w:t>***</w:t>
-      </w:r>
-      <w:r>
-        <w:rPr>
-          <w:sz w:val="22"/>
-          <w:szCs w:val="22"/>
-          <w:highlight w:val="yellow"/>
-        </w:rPr>
-        <w:t>Add</w:t>
-      </w:r>
-      <w:r>
-        <w:rPr>
-          <w:sz w:val="22"/>
-          <w:szCs w:val="22"/>
-          <w:highlight w:val="yellow"/>
+        </w:rPr>
+        <w:t xml:space="preserve">Our first model, which uses a 2-layer network on a subset of the data (5 classes: </w:t>
+      </w:r>
+      <w:r>
+        <w:rPr>
+          <w:sz w:val="22"/>
+          <w:szCs w:val="22"/>
+        </w:rPr>
+        <w:t>red apples, cherries, grapes, kiwi’s</w:t>
+      </w:r>
+      <w:r>
+        <w:rPr>
+          <w:sz w:val="22"/>
+          <w:szCs w:val="22"/>
+        </w:rPr>
+        <w:t xml:space="preserve">, </w:t>
+      </w:r>
+      <w:r>
+        <w:rPr>
+          <w:sz w:val="22"/>
+          <w:szCs w:val="22"/>
+        </w:rPr>
+        <w:t>quinces</w:t>
+      </w:r>
+      <w:r>
+        <w:rPr>
+          <w:sz w:val="22"/>
+          <w:szCs w:val="22"/>
+        </w:rPr>
+        <w:t xml:space="preserve">) </w:t>
+      </w:r>
+      <w:r>
+        <w:rPr>
+          <w:sz w:val="22"/>
+          <w:szCs w:val="22"/>
+        </w:rPr>
+        <w:t>reaches 100%</w:t>
+      </w:r>
+      <w:r>
+        <w:rPr>
+          <w:sz w:val="22"/>
+          <w:szCs w:val="22"/>
+        </w:rPr>
+        <w:t xml:space="preserve"> accuracy after just 6 epochs</w:t>
+      </w:r>
+      <w:r>
+        <w:rPr>
+          <w:sz w:val="22"/>
+          <w:szCs w:val="22"/>
+        </w:rPr>
+        <w:t xml:space="preserve">. Figure 3 </w:t>
+      </w:r>
+      <w:r>
+        <w:rPr>
+          <w:sz w:val="22"/>
+          <w:szCs w:val="22"/>
+        </w:rPr>
+        <w:t>shows</w:t>
+      </w:r>
+      <w:r>
+        <w:rPr>
+          <w:sz w:val="22"/>
+          <w:szCs w:val="22"/>
+        </w:rPr>
+        <w:t xml:space="preserve"> the confusion matrix associated with th</w:t>
+      </w:r>
+      <w:r>
+        <w:rPr>
+          <w:sz w:val="22"/>
+          <w:szCs w:val="22"/>
+        </w:rPr>
+        <w:t>is</w:t>
+      </w:r>
+      <w:r>
+        <w:rPr>
+          <w:sz w:val="22"/>
+          <w:szCs w:val="22"/>
         </w:rPr>
         <w:t xml:space="preserve"> </w:t>
       </w:r>
@@ -2665,132 +2734,6 @@
         <w:rPr>
           <w:sz w:val="22"/>
           <w:szCs w:val="22"/>
-          <w:highlight w:val="yellow"/>
-        </w:rPr>
-        <w:t>plots</w:t>
-      </w:r>
-      <w:r>
-        <w:rPr>
-          <w:sz w:val="22"/>
-          <w:szCs w:val="22"/>
-          <w:highlight w:val="yellow"/>
-        </w:rPr>
-        <w:t xml:space="preserve"> that ha</w:t>
-      </w:r>
-      <w:r>
-        <w:rPr>
-          <w:sz w:val="22"/>
-          <w:szCs w:val="22"/>
-          <w:highlight w:val="yellow"/>
-        </w:rPr>
-        <w:t>ve</w:t>
-      </w:r>
-      <w:r>
-        <w:rPr>
-          <w:sz w:val="22"/>
-          <w:szCs w:val="22"/>
-          <w:highlight w:val="yellow"/>
-        </w:rPr>
-        <w:t xml:space="preserve"> loss with respect to epochs</w:t>
-      </w:r>
-      <w:r>
-        <w:rPr>
-          <w:sz w:val="22"/>
-          <w:szCs w:val="22"/>
-          <w:highlight w:val="yellow"/>
-        </w:rPr>
-        <w:t>, etc.</w:t>
-      </w:r>
-      <w:r>
-        <w:rPr>
-          <w:sz w:val="22"/>
-          <w:szCs w:val="22"/>
-          <w:highlight w:val="yellow"/>
-        </w:rPr>
-        <w:t>***</w:t>
-      </w:r>
-    </w:p>
-    <w:p>
-      <w:pPr>
-        <w:rPr>
-          <w:sz w:val="22"/>
-          <w:szCs w:val="22"/>
-        </w:rPr>
-      </w:pPr>
-      <w:r>
-        <w:rPr>
-          <w:sz w:val="22"/>
-          <w:szCs w:val="22"/>
-        </w:rPr>
-        <w:t xml:space="preserve">Our first model, which uses a 2-layer network on a subset of the data (5 classes: </w:t>
-      </w:r>
-      <w:r>
-        <w:rPr>
-          <w:sz w:val="22"/>
-          <w:szCs w:val="22"/>
-        </w:rPr>
-        <w:t>red apples, cherries, grapes, kiwi’s</w:t>
-      </w:r>
-      <w:r>
-        <w:rPr>
-          <w:sz w:val="22"/>
-          <w:szCs w:val="22"/>
-        </w:rPr>
-        <w:t xml:space="preserve">, </w:t>
-      </w:r>
-      <w:r>
-        <w:rPr>
-          <w:sz w:val="22"/>
-          <w:szCs w:val="22"/>
-        </w:rPr>
-        <w:t>quinces</w:t>
-      </w:r>
-      <w:r>
-        <w:rPr>
-          <w:sz w:val="22"/>
-          <w:szCs w:val="22"/>
-        </w:rPr>
-        <w:t xml:space="preserve">) </w:t>
-      </w:r>
-      <w:r>
-        <w:rPr>
-          <w:sz w:val="22"/>
-          <w:szCs w:val="22"/>
-        </w:rPr>
-        <w:t>reaches 100%</w:t>
-      </w:r>
-      <w:r>
-        <w:rPr>
-          <w:sz w:val="22"/>
-          <w:szCs w:val="22"/>
-        </w:rPr>
-        <w:t xml:space="preserve"> accuracy after just 6 epochs</w:t>
-      </w:r>
-      <w:r>
-        <w:rPr>
-          <w:sz w:val="22"/>
-          <w:szCs w:val="22"/>
-        </w:rPr>
-        <w:t>. Figure 3 is the confusion matrix associated with th</w:t>
-      </w:r>
-      <w:r>
-        <w:rPr>
-          <w:sz w:val="22"/>
-          <w:szCs w:val="22"/>
-        </w:rPr>
-        <w:t>is</w:t>
-      </w:r>
-      <w:r>
-        <w:rPr>
-          <w:sz w:val="22"/>
-          <w:szCs w:val="22"/>
-        </w:rPr>
-        <w:t xml:space="preserve"> </w:t>
-      </w:r>
-      <w:r>
-        <w:rPr>
-          <w:sz w:val="22"/>
-          <w:szCs w:val="22"/>
         </w:rPr>
         <w:t>5-fruit</w:t>
       </w:r>
@@ -2801,62 +2744,6 @@
         </w:rPr>
         <w:t xml:space="preserve"> class model.</w:t>
       </w:r>
-    </w:p>
-    <w:p>
-      <w:pPr>
-        <w:rPr>
-          <w:sz w:val="22"/>
-          <w:szCs w:val="22"/>
-        </w:rPr>
-      </w:pPr>
-    </w:p>
-    <w:p>
-      <w:pPr>
-        <w:rPr>
-          <w:sz w:val="22"/>
-          <w:szCs w:val="22"/>
-        </w:rPr>
-      </w:pPr>
-    </w:p>
-    <w:p>
-      <w:pPr>
-        <w:rPr>
-          <w:sz w:val="22"/>
-          <w:szCs w:val="22"/>
-        </w:rPr>
-      </w:pPr>
-    </w:p>
-    <w:p>
-      <w:pPr>
-        <w:rPr>
-          <w:sz w:val="22"/>
-          <w:szCs w:val="22"/>
-        </w:rPr>
-      </w:pPr>
-    </w:p>
-    <w:p>
-      <w:pPr>
-        <w:rPr>
-          <w:sz w:val="22"/>
-          <w:szCs w:val="22"/>
-        </w:rPr>
-      </w:pPr>
-    </w:p>
-    <w:p>
-      <w:pPr>
-        <w:rPr>
-          <w:sz w:val="22"/>
-          <w:szCs w:val="22"/>
-        </w:rPr>
-      </w:pPr>
-    </w:p>
-    <w:p>
-      <w:pPr>
-        <w:rPr>
-          <w:sz w:val="22"/>
-          <w:szCs w:val="22"/>
-        </w:rPr>
-      </w:pPr>
     </w:p>
     <w:p>
       <w:pPr>
@@ -2939,16 +2826,7 @@
                 <w:sz w:val="22"/>
                 <w:szCs w:val="22"/>
               </w:rPr>
-              <w:t>Apple Red</w:t>
-            </w:r>
-            <w:r>
-              <w:rPr>
-                <w:rFonts w:ascii="Calibri" w:eastAsia="Times New Roman" w:hAnsi="Calibri" w:cs="Calibri"/>
-                <w:color w:val="000000"/>
-                <w:sz w:val="22"/>
-                <w:szCs w:val="22"/>
-              </w:rPr>
-              <w:t xml:space="preserve"> 1</w:t>
+              <w:t>Apple Red 1</w:t>
             </w:r>
           </w:p>
         </w:tc>
@@ -3127,16 +3005,7 @@
                 <w:sz w:val="22"/>
                 <w:szCs w:val="22"/>
               </w:rPr>
-              <w:t>Apple Red</w:t>
-            </w:r>
-            <w:r>
-              <w:rPr>
-                <w:rFonts w:ascii="Calibri" w:eastAsia="Times New Roman" w:hAnsi="Calibri" w:cs="Calibri"/>
-                <w:color w:val="000000"/>
-                <w:sz w:val="22"/>
-                <w:szCs w:val="22"/>
-              </w:rPr>
-              <w:t xml:space="preserve"> 1</w:t>
+              <w:t>Apple Red 1</w:t>
             </w:r>
           </w:p>
         </w:tc>
@@ -4245,27 +4114,6 @@
     </w:p>
     <w:p>
       <w:pPr>
-        <w:ind w:left="1440"/>
-        <w:rPr>
-          <w:b/>
-          <w:sz w:val="22"/>
-          <w:szCs w:val="22"/>
-        </w:rPr>
-      </w:pPr>
-    </w:p>
-    <w:p>
-      <w:pPr>
-        <w:ind w:left="1440"/>
-        <w:rPr>
-          <w:b/>
-          <w:sz w:val="22"/>
-          <w:szCs w:val="22"/>
-        </w:rPr>
-      </w:pPr>
-    </w:p>
-    <w:p>
-      <w:pPr>
-        <w:ind w:left="1440"/>
         <w:rPr>
           <w:b/>
           <w:sz w:val="22"/>
@@ -4278,17 +4126,55 @@
         <w:ind w:left="1440"/>
         <w:jc w:val="center"/>
         <w:rPr>
-          <w:sz w:val="22"/>
-          <w:szCs w:val="22"/>
-        </w:rPr>
-      </w:pPr>
-      <w:r>
-        <w:rPr>
           <w:b/>
           <w:sz w:val="22"/>
           <w:szCs w:val="22"/>
         </w:rPr>
-        <w:t xml:space="preserve">Figure 3. </w:t>
+      </w:pPr>
+    </w:p>
+    <w:p>
+      <w:pPr>
+        <w:ind w:left="1440"/>
+        <w:jc w:val="center"/>
+        <w:rPr>
+          <w:b/>
+          <w:sz w:val="22"/>
+          <w:szCs w:val="22"/>
+        </w:rPr>
+      </w:pPr>
+    </w:p>
+    <w:p>
+      <w:pPr>
+        <w:ind w:left="2160" w:firstLine="720"/>
+        <w:rPr>
+          <w:sz w:val="22"/>
+          <w:szCs w:val="22"/>
+        </w:rPr>
+      </w:pPr>
+      <w:r>
+        <w:rPr>
+          <w:b/>
+          <w:sz w:val="22"/>
+          <w:szCs w:val="22"/>
+        </w:rPr>
+        <w:lastRenderedPageBreak/>
+        <w:t xml:space="preserve">Figure </w:t>
+      </w:r>
+      <w:r>
+        <w:rPr>
+          <w:b/>
+          <w:sz w:val="22"/>
+          <w:szCs w:val="22"/>
+        </w:rPr>
+        <w:t>7</w:t>
+      </w:r>
+      <w:r>
+        <w:rPr>
+          <w:b/>
+          <w:sz w:val="22"/>
+          <w:szCs w:val="22"/>
+        </w:rPr>
+        <w:t xml:space="preserve">. </w:t>
       </w:r>
       <w:r>
         <w:rPr>
@@ -4337,15 +4223,13 @@
         </w:rPr>
         <w:t xml:space="preserve">Our second model, which uses the same 2-layer network on the whole dataset (33 </w:t>
       </w:r>
-      <w:proofErr w:type="spellStart"/>
-      <w:r>
-        <w:rPr>
-          <w:sz w:val="22"/>
-          <w:szCs w:val="22"/>
-        </w:rPr>
-        <w:t>classses</w:t>
-      </w:r>
-      <w:proofErr w:type="spellEnd"/>
+      <w:r>
+        <w:rPr>
+          <w:sz w:val="22"/>
+          <w:szCs w:val="22"/>
+        </w:rPr>
+        <w:t>classes</w:t>
+      </w:r>
       <w:r>
         <w:rPr>
           <w:sz w:val="22"/>
@@ -6623,7 +6507,23 @@
           <w:sz w:val="22"/>
           <w:szCs w:val="22"/>
         </w:rPr>
-        <w:t xml:space="preserve">Figure 4. </w:t>
+        <w:t xml:space="preserve">Figure </w:t>
+      </w:r>
+      <w:r>
+        <w:rPr>
+          <w:b/>
+          <w:sz w:val="22"/>
+          <w:szCs w:val="22"/>
+        </w:rPr>
+        <w:t>8</w:t>
+      </w:r>
+      <w:r>
+        <w:rPr>
+          <w:b/>
+          <w:sz w:val="22"/>
+          <w:szCs w:val="22"/>
+        </w:rPr>
+        <w:t xml:space="preserve">. </w:t>
       </w:r>
       <w:r>
         <w:rPr>
@@ -6678,142 +6578,6 @@
           <w:szCs w:val="22"/>
         </w:rPr>
       </w:pPr>
-      <w:r>
-        <w:rPr>
-          <w:noProof/>
-        </w:rPr>
-        <w:drawing>
-          <wp:anchor distT="0" distB="0" distL="114300" distR="114300" simplePos="0" relativeHeight="251671552" behindDoc="1" locked="0" layoutInCell="1" allowOverlap="1" wp14:anchorId="6FAF741F" wp14:editId="32B43959">
-            <wp:simplePos x="0" y="0"/>
-            <wp:positionH relativeFrom="column">
-              <wp:posOffset>-510990</wp:posOffset>
-            </wp:positionH>
-            <wp:positionV relativeFrom="paragraph">
-              <wp:posOffset>337185</wp:posOffset>
-            </wp:positionV>
-            <wp:extent cx="3486150" cy="2400300"/>
-            <wp:effectExtent l="0" t="0" r="0" b="0"/>
-            <wp:wrapTight wrapText="bothSides">
-              <wp:wrapPolygon edited="0">
-                <wp:start x="0" y="0"/>
-                <wp:lineTo x="0" y="21429"/>
-                <wp:lineTo x="21482" y="21429"/>
-                <wp:lineTo x="21482" y="0"/>
-                <wp:lineTo x="0" y="0"/>
-              </wp:wrapPolygon>
-            </wp:wrapTight>
-            <wp:docPr id="12" name="Picture 12"/>
-            <wp:cNvGraphicFramePr>
-              <a:graphicFrameLocks xmlns:a="http://schemas.openxmlformats.org/drawingml/2006/main" noChangeAspect="1"/>
-            </wp:cNvGraphicFramePr>
-            <a:graphic xmlns:a="http://schemas.openxmlformats.org/drawingml/2006/main">
-              <a:graphicData uri="http://schemas.openxmlformats.org/drawingml/2006/picture">
-                <pic:pic xmlns:pic="http://schemas.openxmlformats.org/drawingml/2006/picture">
-                  <pic:nvPicPr>
-                    <pic:cNvPr id="1" name=""/>
-                    <pic:cNvPicPr/>
-                  </pic:nvPicPr>
-                  <pic:blipFill>
-                    <a:blip r:embed="rId6">
-                      <a:extLst>
-                        <a:ext uri="{28A0092B-C50C-407E-A947-70E740481C1C}">
-                          <a14:useLocalDpi xmlns:a14="http://schemas.microsoft.com/office/drawing/2010/main" val="0"/>
-                        </a:ext>
-                      </a:extLst>
-                    </a:blip>
-                    <a:stretch>
-                      <a:fillRect/>
-                    </a:stretch>
-                  </pic:blipFill>
-                  <pic:spPr>
-                    <a:xfrm>
-                      <a:off x="0" y="0"/>
-                      <a:ext cx="3486150" cy="2400300"/>
-                    </a:xfrm>
-                    <a:prstGeom prst="rect">
-                      <a:avLst/>
-                    </a:prstGeom>
-                  </pic:spPr>
-                </pic:pic>
-              </a:graphicData>
-            </a:graphic>
-            <wp14:sizeRelH relativeFrom="margin">
-              <wp14:pctWidth>0</wp14:pctWidth>
-            </wp14:sizeRelH>
-            <wp14:sizeRelV relativeFrom="margin">
-              <wp14:pctHeight>0</wp14:pctHeight>
-            </wp14:sizeRelV>
-          </wp:anchor>
-        </w:drawing>
-      </w:r>
-      <w:r>
-        <w:rPr>
-          <w:noProof/>
-        </w:rPr>
-        <w:drawing>
-          <wp:anchor distT="0" distB="0" distL="114300" distR="114300" simplePos="0" relativeHeight="251673600" behindDoc="1" locked="0" layoutInCell="1" allowOverlap="1" wp14:anchorId="6A43B5F0" wp14:editId="7F60BF09">
-            <wp:simplePos x="0" y="0"/>
-            <wp:positionH relativeFrom="column">
-              <wp:posOffset>3154311</wp:posOffset>
-            </wp:positionH>
-            <wp:positionV relativeFrom="paragraph">
-              <wp:posOffset>337185</wp:posOffset>
-            </wp:positionV>
-            <wp:extent cx="3257550" cy="2301240"/>
-            <wp:effectExtent l="0" t="0" r="0" b="3810"/>
-            <wp:wrapTight wrapText="bothSides">
-              <wp:wrapPolygon edited="0">
-                <wp:start x="0" y="0"/>
-                <wp:lineTo x="0" y="21457"/>
-                <wp:lineTo x="21474" y="21457"/>
-                <wp:lineTo x="21474" y="0"/>
-                <wp:lineTo x="0" y="0"/>
-              </wp:wrapPolygon>
-            </wp:wrapTight>
-            <wp:docPr id="13" name="Picture 13"/>
-            <wp:cNvGraphicFramePr>
-              <a:graphicFrameLocks xmlns:a="http://schemas.openxmlformats.org/drawingml/2006/main" noChangeAspect="1"/>
-            </wp:cNvGraphicFramePr>
-            <a:graphic xmlns:a="http://schemas.openxmlformats.org/drawingml/2006/main">
-              <a:graphicData uri="http://schemas.openxmlformats.org/drawingml/2006/picture">
-                <pic:pic xmlns:pic="http://schemas.openxmlformats.org/drawingml/2006/picture">
-                  <pic:nvPicPr>
-                    <pic:cNvPr id="1" name=""/>
-                    <pic:cNvPicPr/>
-                  </pic:nvPicPr>
-                  <pic:blipFill>
-                    <a:blip r:embed="rId7">
-                      <a:extLst>
-                        <a:ext uri="{28A0092B-C50C-407E-A947-70E740481C1C}">
-                          <a14:useLocalDpi xmlns:a14="http://schemas.microsoft.com/office/drawing/2010/main" val="0"/>
-                        </a:ext>
-                      </a:extLst>
-                    </a:blip>
-                    <a:stretch>
-                      <a:fillRect/>
-                    </a:stretch>
-                  </pic:blipFill>
-                  <pic:spPr>
-                    <a:xfrm>
-                      <a:off x="0" y="0"/>
-                      <a:ext cx="3257550" cy="2301240"/>
-                    </a:xfrm>
-                    <a:prstGeom prst="rect">
-                      <a:avLst/>
-                    </a:prstGeom>
-                  </pic:spPr>
-                </pic:pic>
-              </a:graphicData>
-            </a:graphic>
-            <wp14:sizeRelH relativeFrom="margin">
-              <wp14:pctWidth>0</wp14:pctWidth>
-            </wp14:sizeRelH>
-            <wp14:sizeRelV relativeFrom="margin">
-              <wp14:pctHeight>0</wp14:pctHeight>
-            </wp14:sizeRelV>
-          </wp:anchor>
-        </w:drawing>
-      </w:r>
     </w:p>
     <w:p>
       <w:pPr>
@@ -6831,279 +6595,6 @@
           <w:szCs w:val="22"/>
         </w:rPr>
       </w:pPr>
-      <w:r>
-        <w:rPr>
-          <w:noProof/>
-        </w:rPr>
-        <w:lastRenderedPageBreak/>
-        <w:drawing>
-          <wp:anchor distT="0" distB="0" distL="114300" distR="114300" simplePos="0" relativeHeight="251662336" behindDoc="1" locked="0" layoutInCell="1" allowOverlap="1" wp14:anchorId="2931D76B" wp14:editId="5754C0F4">
-            <wp:simplePos x="0" y="0"/>
-            <wp:positionH relativeFrom="column">
-              <wp:posOffset>3169920</wp:posOffset>
-            </wp:positionH>
-            <wp:positionV relativeFrom="paragraph">
-              <wp:posOffset>2491740</wp:posOffset>
-            </wp:positionV>
-            <wp:extent cx="3390900" cy="2550795"/>
-            <wp:effectExtent l="0" t="0" r="0" b="1905"/>
-            <wp:wrapTight wrapText="bothSides">
-              <wp:wrapPolygon edited="0">
-                <wp:start x="0" y="0"/>
-                <wp:lineTo x="0" y="21455"/>
-                <wp:lineTo x="21479" y="21455"/>
-                <wp:lineTo x="21479" y="0"/>
-                <wp:lineTo x="0" y="0"/>
-              </wp:wrapPolygon>
-            </wp:wrapTight>
-            <wp:docPr id="5" name="Picture 5"/>
-            <wp:cNvGraphicFramePr>
-              <a:graphicFrameLocks xmlns:a="http://schemas.openxmlformats.org/drawingml/2006/main" noChangeAspect="1"/>
-            </wp:cNvGraphicFramePr>
-            <a:graphic xmlns:a="http://schemas.openxmlformats.org/drawingml/2006/main">
-              <a:graphicData uri="http://schemas.openxmlformats.org/drawingml/2006/picture">
-                <pic:pic xmlns:pic="http://schemas.openxmlformats.org/drawingml/2006/picture">
-                  <pic:nvPicPr>
-                    <pic:cNvPr id="1" name=""/>
-                    <pic:cNvPicPr/>
-                  </pic:nvPicPr>
-                  <pic:blipFill>
-                    <a:blip r:embed="rId8">
-                      <a:extLst>
-                        <a:ext uri="{28A0092B-C50C-407E-A947-70E740481C1C}">
-                          <a14:useLocalDpi xmlns:a14="http://schemas.microsoft.com/office/drawing/2010/main" val="0"/>
-                        </a:ext>
-                      </a:extLst>
-                    </a:blip>
-                    <a:stretch>
-                      <a:fillRect/>
-                    </a:stretch>
-                  </pic:blipFill>
-                  <pic:spPr>
-                    <a:xfrm>
-                      <a:off x="0" y="0"/>
-                      <a:ext cx="3390900" cy="2550795"/>
-                    </a:xfrm>
-                    <a:prstGeom prst="rect">
-                      <a:avLst/>
-                    </a:prstGeom>
-                  </pic:spPr>
-                </pic:pic>
-              </a:graphicData>
-            </a:graphic>
-            <wp14:sizeRelH relativeFrom="margin">
-              <wp14:pctWidth>0</wp14:pctWidth>
-            </wp14:sizeRelH>
-            <wp14:sizeRelV relativeFrom="margin">
-              <wp14:pctHeight>0</wp14:pctHeight>
-            </wp14:sizeRelV>
-          </wp:anchor>
-        </w:drawing>
-      </w:r>
-      <w:r>
-        <w:rPr>
-          <w:noProof/>
-        </w:rPr>
-        <w:drawing>
-          <wp:anchor distT="0" distB="0" distL="114300" distR="114300" simplePos="0" relativeHeight="251661312" behindDoc="1" locked="0" layoutInCell="1" allowOverlap="1" wp14:anchorId="3436857A" wp14:editId="78EA809B">
-            <wp:simplePos x="0" y="0"/>
-            <wp:positionH relativeFrom="column">
-              <wp:posOffset>-464820</wp:posOffset>
-            </wp:positionH>
-            <wp:positionV relativeFrom="paragraph">
-              <wp:posOffset>2484120</wp:posOffset>
-            </wp:positionV>
-            <wp:extent cx="3267075" cy="2466975"/>
-            <wp:effectExtent l="0" t="0" r="9525" b="9525"/>
-            <wp:wrapTight wrapText="bothSides">
-              <wp:wrapPolygon edited="0">
-                <wp:start x="0" y="0"/>
-                <wp:lineTo x="0" y="21517"/>
-                <wp:lineTo x="21537" y="21517"/>
-                <wp:lineTo x="21537" y="0"/>
-                <wp:lineTo x="0" y="0"/>
-              </wp:wrapPolygon>
-            </wp:wrapTight>
-            <wp:docPr id="4" name="Picture 4"/>
-            <wp:cNvGraphicFramePr>
-              <a:graphicFrameLocks xmlns:a="http://schemas.openxmlformats.org/drawingml/2006/main" noChangeAspect="1"/>
-            </wp:cNvGraphicFramePr>
-            <a:graphic xmlns:a="http://schemas.openxmlformats.org/drawingml/2006/main">
-              <a:graphicData uri="http://schemas.openxmlformats.org/drawingml/2006/picture">
-                <pic:pic xmlns:pic="http://schemas.openxmlformats.org/drawingml/2006/picture">
-                  <pic:nvPicPr>
-                    <pic:cNvPr id="1" name=""/>
-                    <pic:cNvPicPr/>
-                  </pic:nvPicPr>
-                  <pic:blipFill>
-                    <a:blip r:embed="rId9">
-                      <a:extLst>
-                        <a:ext uri="{28A0092B-C50C-407E-A947-70E740481C1C}">
-                          <a14:useLocalDpi xmlns:a14="http://schemas.microsoft.com/office/drawing/2010/main" val="0"/>
-                        </a:ext>
-                      </a:extLst>
-                    </a:blip>
-                    <a:stretch>
-                      <a:fillRect/>
-                    </a:stretch>
-                  </pic:blipFill>
-                  <pic:spPr>
-                    <a:xfrm>
-                      <a:off x="0" y="0"/>
-                      <a:ext cx="3267075" cy="2466975"/>
-                    </a:xfrm>
-                    <a:prstGeom prst="rect">
-                      <a:avLst/>
-                    </a:prstGeom>
-                  </pic:spPr>
-                </pic:pic>
-              </a:graphicData>
-            </a:graphic>
-            <wp14:sizeRelH relativeFrom="margin">
-              <wp14:pctWidth>0</wp14:pctWidth>
-            </wp14:sizeRelH>
-            <wp14:sizeRelV relativeFrom="margin">
-              <wp14:pctHeight>0</wp14:pctHeight>
-            </wp14:sizeRelV>
-          </wp:anchor>
-        </w:drawing>
-      </w:r>
-      <w:r>
-        <w:rPr>
-          <w:noProof/>
-        </w:rPr>
-        <w:drawing>
-          <wp:anchor distT="0" distB="0" distL="114300" distR="114300" simplePos="0" relativeHeight="251663360" behindDoc="1" locked="0" layoutInCell="1" allowOverlap="1" wp14:anchorId="322AA4F2" wp14:editId="697B3A36">
-            <wp:simplePos x="0" y="0"/>
-            <wp:positionH relativeFrom="margin">
-              <wp:posOffset>-358140</wp:posOffset>
-            </wp:positionH>
-            <wp:positionV relativeFrom="paragraph">
-              <wp:posOffset>5227320</wp:posOffset>
-            </wp:positionV>
-            <wp:extent cx="3390900" cy="2409825"/>
-            <wp:effectExtent l="0" t="0" r="0" b="9525"/>
-            <wp:wrapTight wrapText="bothSides">
-              <wp:wrapPolygon edited="0">
-                <wp:start x="0" y="0"/>
-                <wp:lineTo x="0" y="21515"/>
-                <wp:lineTo x="21479" y="21515"/>
-                <wp:lineTo x="21479" y="0"/>
-                <wp:lineTo x="0" y="0"/>
-              </wp:wrapPolygon>
-            </wp:wrapTight>
-            <wp:docPr id="6" name="Picture 6"/>
-            <wp:cNvGraphicFramePr>
-              <a:graphicFrameLocks xmlns:a="http://schemas.openxmlformats.org/drawingml/2006/main" noChangeAspect="1"/>
-            </wp:cNvGraphicFramePr>
-            <a:graphic xmlns:a="http://schemas.openxmlformats.org/drawingml/2006/main">
-              <a:graphicData uri="http://schemas.openxmlformats.org/drawingml/2006/picture">
-                <pic:pic xmlns:pic="http://schemas.openxmlformats.org/drawingml/2006/picture">
-                  <pic:nvPicPr>
-                    <pic:cNvPr id="1" name=""/>
-                    <pic:cNvPicPr/>
-                  </pic:nvPicPr>
-                  <pic:blipFill>
-                    <a:blip r:embed="rId10">
-                      <a:extLst>
-                        <a:ext uri="{28A0092B-C50C-407E-A947-70E740481C1C}">
-                          <a14:useLocalDpi xmlns:a14="http://schemas.microsoft.com/office/drawing/2010/main" val="0"/>
-                        </a:ext>
-                      </a:extLst>
-                    </a:blip>
-                    <a:stretch>
-                      <a:fillRect/>
-                    </a:stretch>
-                  </pic:blipFill>
-                  <pic:spPr>
-                    <a:xfrm>
-                      <a:off x="0" y="0"/>
-                      <a:ext cx="3390900" cy="2409825"/>
-                    </a:xfrm>
-                    <a:prstGeom prst="rect">
-                      <a:avLst/>
-                    </a:prstGeom>
-                  </pic:spPr>
-                </pic:pic>
-              </a:graphicData>
-            </a:graphic>
-            <wp14:sizeRelH relativeFrom="margin">
-              <wp14:pctWidth>0</wp14:pctWidth>
-            </wp14:sizeRelH>
-            <wp14:sizeRelV relativeFrom="margin">
-              <wp14:pctHeight>0</wp14:pctHeight>
-            </wp14:sizeRelV>
-          </wp:anchor>
-        </w:drawing>
-      </w:r>
-      <w:r>
-        <w:rPr>
-          <w:noProof/>
-        </w:rPr>
-        <w:drawing>
-          <wp:anchor distT="0" distB="0" distL="114300" distR="114300" simplePos="0" relativeHeight="251664384" behindDoc="1" locked="0" layoutInCell="1" allowOverlap="1" wp14:anchorId="15126B0C" wp14:editId="37752733">
-            <wp:simplePos x="0" y="0"/>
-            <wp:positionH relativeFrom="column">
-              <wp:posOffset>3459480</wp:posOffset>
-            </wp:positionH>
-            <wp:positionV relativeFrom="paragraph">
-              <wp:posOffset>5280660</wp:posOffset>
-            </wp:positionV>
-            <wp:extent cx="3124200" cy="2409825"/>
-            <wp:effectExtent l="0" t="0" r="0" b="9525"/>
-            <wp:wrapTight wrapText="bothSides">
-              <wp:wrapPolygon edited="0">
-                <wp:start x="0" y="0"/>
-                <wp:lineTo x="0" y="21515"/>
-                <wp:lineTo x="21468" y="21515"/>
-                <wp:lineTo x="21468" y="0"/>
-                <wp:lineTo x="0" y="0"/>
-              </wp:wrapPolygon>
-            </wp:wrapTight>
-            <wp:docPr id="7" name="Picture 7"/>
-            <wp:cNvGraphicFramePr>
-              <a:graphicFrameLocks xmlns:a="http://schemas.openxmlformats.org/drawingml/2006/main" noChangeAspect="1"/>
-            </wp:cNvGraphicFramePr>
-            <a:graphic xmlns:a="http://schemas.openxmlformats.org/drawingml/2006/main">
-              <a:graphicData uri="http://schemas.openxmlformats.org/drawingml/2006/picture">
-                <pic:pic xmlns:pic="http://schemas.openxmlformats.org/drawingml/2006/picture">
-                  <pic:nvPicPr>
-                    <pic:cNvPr id="1" name=""/>
-                    <pic:cNvPicPr/>
-                  </pic:nvPicPr>
-                  <pic:blipFill>
-                    <a:blip r:embed="rId11">
-                      <a:extLst>
-                        <a:ext uri="{28A0092B-C50C-407E-A947-70E740481C1C}">
-                          <a14:useLocalDpi xmlns:a14="http://schemas.microsoft.com/office/drawing/2010/main" val="0"/>
-                        </a:ext>
-                      </a:extLst>
-                    </a:blip>
-                    <a:stretch>
-                      <a:fillRect/>
-                    </a:stretch>
-                  </pic:blipFill>
-                  <pic:spPr>
-                    <a:xfrm>
-                      <a:off x="0" y="0"/>
-                      <a:ext cx="3124200" cy="2409825"/>
-                    </a:xfrm>
-                    <a:prstGeom prst="rect">
-                      <a:avLst/>
-                    </a:prstGeom>
-                  </pic:spPr>
-                </pic:pic>
-              </a:graphicData>
-            </a:graphic>
-            <wp14:sizeRelH relativeFrom="margin">
-              <wp14:pctWidth>0</wp14:pctWidth>
-            </wp14:sizeRelH>
-            <wp14:sizeRelV relativeFrom="margin">
-              <wp14:pctHeight>0</wp14:pctHeight>
-            </wp14:sizeRelV>
-          </wp:anchor>
-        </w:drawing>
-      </w:r>
     </w:p>
     <w:p>
       <w:pPr>
@@ -7113,77 +6604,10 @@
           <w:szCs w:val="22"/>
         </w:rPr>
       </w:pPr>
-      <w:r>
-        <w:rPr>
-          <w:noProof/>
-        </w:rPr>
-        <w:drawing>
-          <wp:anchor distT="0" distB="0" distL="114300" distR="114300" simplePos="0" relativeHeight="251666432" behindDoc="1" locked="0" layoutInCell="1" allowOverlap="1" wp14:anchorId="438F8B45" wp14:editId="0890D1EA">
-            <wp:simplePos x="0" y="0"/>
-            <wp:positionH relativeFrom="column">
-              <wp:posOffset>3313430</wp:posOffset>
-            </wp:positionH>
-            <wp:positionV relativeFrom="paragraph">
-              <wp:posOffset>172720</wp:posOffset>
-            </wp:positionV>
-            <wp:extent cx="3143250" cy="2261235"/>
-            <wp:effectExtent l="0" t="0" r="6350" b="0"/>
-            <wp:wrapTight wrapText="bothSides">
-              <wp:wrapPolygon edited="0">
-                <wp:start x="0" y="0"/>
-                <wp:lineTo x="0" y="21473"/>
-                <wp:lineTo x="21556" y="21473"/>
-                <wp:lineTo x="21556" y="0"/>
-                <wp:lineTo x="0" y="0"/>
-              </wp:wrapPolygon>
-            </wp:wrapTight>
-            <wp:docPr id="27" name="Picture 27"/>
-            <wp:cNvGraphicFramePr>
-              <a:graphicFrameLocks xmlns:a="http://schemas.openxmlformats.org/drawingml/2006/main" noChangeAspect="1"/>
-            </wp:cNvGraphicFramePr>
-            <a:graphic xmlns:a="http://schemas.openxmlformats.org/drawingml/2006/main">
-              <a:graphicData uri="http://schemas.openxmlformats.org/drawingml/2006/picture">
-                <pic:pic xmlns:pic="http://schemas.openxmlformats.org/drawingml/2006/picture">
-                  <pic:nvPicPr>
-                    <pic:cNvPr id="1" name=""/>
-                    <pic:cNvPicPr/>
-                  </pic:nvPicPr>
-                  <pic:blipFill>
-                    <a:blip r:embed="rId12">
-                      <a:extLst>
-                        <a:ext uri="{28A0092B-C50C-407E-A947-70E740481C1C}">
-                          <a14:useLocalDpi xmlns:a14="http://schemas.microsoft.com/office/drawing/2010/main" val="0"/>
-                        </a:ext>
-                      </a:extLst>
-                    </a:blip>
-                    <a:stretch>
-                      <a:fillRect/>
-                    </a:stretch>
-                  </pic:blipFill>
-                  <pic:spPr>
-                    <a:xfrm>
-                      <a:off x="0" y="0"/>
-                      <a:ext cx="3143250" cy="2261235"/>
-                    </a:xfrm>
-                    <a:prstGeom prst="rect">
-                      <a:avLst/>
-                    </a:prstGeom>
-                  </pic:spPr>
-                </pic:pic>
-              </a:graphicData>
-            </a:graphic>
-            <wp14:sizeRelH relativeFrom="margin">
-              <wp14:pctWidth>0</wp14:pctWidth>
-            </wp14:sizeRelH>
-            <wp14:sizeRelV relativeFrom="margin">
-              <wp14:pctHeight>0</wp14:pctHeight>
-            </wp14:sizeRelV>
-          </wp:anchor>
-        </w:drawing>
-      </w:r>
-    </w:p>
-    <w:p>
-      <w:pPr>
+    </w:p>
+    <w:p>
+      <w:pPr>
+        <w:jc w:val="center"/>
         <w:rPr>
           <w:b/>
           <w:sz w:val="22"/>
@@ -7192,233 +6616,26 @@
       </w:pPr>
       <w:r>
         <w:rPr>
-          <w:noProof/>
-        </w:rPr>
-        <w:drawing>
-          <wp:anchor distT="0" distB="0" distL="114300" distR="114300" simplePos="0" relativeHeight="251665408" behindDoc="1" locked="0" layoutInCell="1" allowOverlap="1" wp14:anchorId="05C49262" wp14:editId="50F55646">
-            <wp:simplePos x="0" y="0"/>
-            <wp:positionH relativeFrom="column">
-              <wp:posOffset>-383540</wp:posOffset>
-            </wp:positionH>
-            <wp:positionV relativeFrom="paragraph">
-              <wp:posOffset>0</wp:posOffset>
-            </wp:positionV>
-            <wp:extent cx="3133725" cy="2261235"/>
-            <wp:effectExtent l="0" t="0" r="3175" b="0"/>
-            <wp:wrapTight wrapText="bothSides">
-              <wp:wrapPolygon edited="0">
-                <wp:start x="0" y="0"/>
-                <wp:lineTo x="0" y="21473"/>
-                <wp:lineTo x="21534" y="21473"/>
-                <wp:lineTo x="21534" y="0"/>
-                <wp:lineTo x="0" y="0"/>
-              </wp:wrapPolygon>
-            </wp:wrapTight>
-            <wp:docPr id="8" name="Picture 8"/>
-            <wp:cNvGraphicFramePr>
-              <a:graphicFrameLocks xmlns:a="http://schemas.openxmlformats.org/drawingml/2006/main" noChangeAspect="1"/>
-            </wp:cNvGraphicFramePr>
-            <a:graphic xmlns:a="http://schemas.openxmlformats.org/drawingml/2006/main">
-              <a:graphicData uri="http://schemas.openxmlformats.org/drawingml/2006/picture">
-                <pic:pic xmlns:pic="http://schemas.openxmlformats.org/drawingml/2006/picture">
-                  <pic:nvPicPr>
-                    <pic:cNvPr id="1" name=""/>
-                    <pic:cNvPicPr/>
-                  </pic:nvPicPr>
-                  <pic:blipFill rotWithShape="1">
-                    <a:blip r:embed="rId13">
-                      <a:extLst>
-                        <a:ext uri="{28A0092B-C50C-407E-A947-70E740481C1C}">
-                          <a14:useLocalDpi xmlns:a14="http://schemas.microsoft.com/office/drawing/2010/main" val="0"/>
-                        </a:ext>
-                      </a:extLst>
-                    </a:blip>
-                    <a:srcRect b="8333"/>
-                    <a:stretch/>
-                  </pic:blipFill>
-                  <pic:spPr bwMode="auto">
-                    <a:xfrm>
-                      <a:off x="0" y="0"/>
-                      <a:ext cx="3133725" cy="2261235"/>
-                    </a:xfrm>
-                    <a:prstGeom prst="rect">
-                      <a:avLst/>
-                    </a:prstGeom>
-                    <a:ln>
-                      <a:noFill/>
-                    </a:ln>
-                    <a:extLst>
-                      <a:ext uri="{53640926-AAD7-44D8-BBD7-CCE9431645EC}">
-                        <a14:shadowObscured xmlns:a14="http://schemas.microsoft.com/office/drawing/2010/main"/>
-                      </a:ext>
-                    </a:extLst>
-                  </pic:spPr>
-                </pic:pic>
-              </a:graphicData>
-            </a:graphic>
-            <wp14:sizeRelH relativeFrom="margin">
-              <wp14:pctWidth>0</wp14:pctWidth>
-            </wp14:sizeRelH>
-            <wp14:sizeRelV relativeFrom="margin">
-              <wp14:pctHeight>0</wp14:pctHeight>
-            </wp14:sizeRelV>
-          </wp:anchor>
-        </w:drawing>
-      </w:r>
-    </w:p>
-    <w:p>
-      <w:pPr>
-        <w:rPr>
           <w:b/>
           <w:sz w:val="22"/>
           <w:szCs w:val="22"/>
         </w:rPr>
-      </w:pPr>
-    </w:p>
-    <w:p>
-      <w:pPr>
+        <w:t xml:space="preserve">Figure </w:t>
+      </w:r>
+      <w:r>
         <w:rPr>
           <w:b/>
           <w:sz w:val="22"/>
           <w:szCs w:val="22"/>
         </w:rPr>
-      </w:pPr>
-    </w:p>
-    <w:p>
-      <w:pPr>
+        <w:t>9</w:t>
+      </w:r>
+      <w:r>
         <w:rPr>
           <w:b/>
           <w:sz w:val="22"/>
           <w:szCs w:val="22"/>
         </w:rPr>
-      </w:pPr>
-    </w:p>
-    <w:p>
-      <w:pPr>
-        <w:rPr>
-          <w:b/>
-          <w:sz w:val="22"/>
-          <w:szCs w:val="22"/>
-        </w:rPr>
-      </w:pPr>
-    </w:p>
-    <w:p>
-      <w:pPr>
-        <w:rPr>
-          <w:b/>
-          <w:sz w:val="22"/>
-          <w:szCs w:val="22"/>
-        </w:rPr>
-      </w:pPr>
-    </w:p>
-    <w:p>
-      <w:pPr>
-        <w:rPr>
-          <w:b/>
-          <w:sz w:val="22"/>
-          <w:szCs w:val="22"/>
-        </w:rPr>
-      </w:pPr>
-    </w:p>
-    <w:p>
-      <w:pPr>
-        <w:rPr>
-          <w:b/>
-          <w:sz w:val="22"/>
-          <w:szCs w:val="22"/>
-        </w:rPr>
-      </w:pPr>
-    </w:p>
-    <w:p>
-      <w:pPr>
-        <w:jc w:val="center"/>
-        <w:rPr>
-          <w:b/>
-          <w:sz w:val="22"/>
-          <w:szCs w:val="22"/>
-        </w:rPr>
-      </w:pPr>
-    </w:p>
-    <w:p>
-      <w:pPr>
-        <w:jc w:val="center"/>
-        <w:rPr>
-          <w:b/>
-          <w:sz w:val="22"/>
-          <w:szCs w:val="22"/>
-        </w:rPr>
-      </w:pPr>
-    </w:p>
-    <w:p>
-      <w:pPr>
-        <w:jc w:val="center"/>
-        <w:rPr>
-          <w:b/>
-          <w:sz w:val="22"/>
-          <w:szCs w:val="22"/>
-        </w:rPr>
-      </w:pPr>
-    </w:p>
-    <w:p>
-      <w:pPr>
-        <w:jc w:val="center"/>
-        <w:rPr>
-          <w:b/>
-          <w:sz w:val="22"/>
-          <w:szCs w:val="22"/>
-        </w:rPr>
-      </w:pPr>
-    </w:p>
-    <w:p>
-      <w:pPr>
-        <w:jc w:val="center"/>
-        <w:rPr>
-          <w:b/>
-          <w:sz w:val="22"/>
-          <w:szCs w:val="22"/>
-        </w:rPr>
-      </w:pPr>
-    </w:p>
-    <w:p>
-      <w:pPr>
-        <w:jc w:val="center"/>
-        <w:rPr>
-          <w:b/>
-          <w:sz w:val="22"/>
-          <w:szCs w:val="22"/>
-        </w:rPr>
-      </w:pPr>
-    </w:p>
-    <w:p>
-      <w:pPr>
-        <w:jc w:val="center"/>
-        <w:rPr>
-          <w:sz w:val="22"/>
-          <w:szCs w:val="22"/>
-        </w:rPr>
-      </w:pPr>
-      <w:r>
-        <w:rPr>
-          <w:b/>
-          <w:sz w:val="22"/>
-          <w:szCs w:val="22"/>
-        </w:rPr>
-        <w:t xml:space="preserve">Figure </w:t>
-      </w:r>
-      <w:r>
-        <w:rPr>
-          <w:b/>
-          <w:sz w:val="22"/>
-          <w:szCs w:val="22"/>
-        </w:rPr>
-        <w:t>5</w:t>
-      </w:r>
-      <w:r>
-        <w:rPr>
-          <w:b/>
-          <w:sz w:val="22"/>
-          <w:szCs w:val="22"/>
-        </w:rPr>
         <w:t xml:space="preserve">. </w:t>
       </w:r>
       <w:r>
@@ -7516,356 +6733,189 @@
         </w:rPr>
         <w:t>e</w:t>
       </w:r>
+      <w:r>
+        <w:rPr>
+          <w:sz w:val="22"/>
+          <w:szCs w:val="22"/>
+        </w:rPr>
+        <w:t xml:space="preserve"> new 3-layer model had an accuracy of 99%</w:t>
+      </w:r>
+      <w:r>
+        <w:rPr>
+          <w:sz w:val="22"/>
+          <w:szCs w:val="22"/>
+        </w:rPr>
+        <w:t>, and</w:t>
+      </w:r>
+      <w:r>
+        <w:rPr>
+          <w:sz w:val="22"/>
+          <w:szCs w:val="22"/>
+        </w:rPr>
+        <w:t xml:space="preserve"> </w:t>
+      </w:r>
+      <w:r>
+        <w:rPr>
+          <w:sz w:val="22"/>
+          <w:szCs w:val="22"/>
+        </w:rPr>
+        <w:t>t</w:t>
+      </w:r>
+      <w:r>
+        <w:rPr>
+          <w:sz w:val="22"/>
+          <w:szCs w:val="22"/>
+        </w:rPr>
+        <w:t xml:space="preserve">he only misclassifications </w:t>
+      </w:r>
+      <w:r>
+        <w:rPr>
+          <w:sz w:val="22"/>
+          <w:szCs w:val="22"/>
+        </w:rPr>
+        <w:t xml:space="preserve">were between Braeburn and Nectarine, with 33 misclassifications </w:t>
+      </w:r>
+      <w:r>
+        <w:rPr>
+          <w:sz w:val="22"/>
+          <w:szCs w:val="22"/>
+        </w:rPr>
+        <w:t xml:space="preserve">(shown below). </w:t>
+      </w:r>
+      <w:r>
+        <w:rPr>
+          <w:sz w:val="22"/>
+          <w:szCs w:val="22"/>
+        </w:rPr>
+        <w:t xml:space="preserve">Though the model did learn to correct itself with all of the fruits that were misclassified </w:t>
+      </w:r>
+      <w:r>
+        <w:rPr>
+          <w:sz w:val="22"/>
+          <w:szCs w:val="22"/>
+        </w:rPr>
+        <w:t>in</w:t>
+      </w:r>
+      <w:r>
+        <w:rPr>
+          <w:sz w:val="22"/>
+          <w:szCs w:val="22"/>
+        </w:rPr>
+        <w:t xml:space="preserve"> the 2-layer network, it still had trouble </w:t>
+      </w:r>
+      <w:r>
+        <w:rPr>
+          <w:sz w:val="22"/>
+          <w:szCs w:val="22"/>
+        </w:rPr>
+        <w:t>distinguishing between these two fruits.</w:t>
+      </w:r>
+    </w:p>
+    <w:p>
+      <w:pPr>
+        <w:rPr>
+          <w:sz w:val="22"/>
+          <w:szCs w:val="22"/>
+        </w:rPr>
+      </w:pPr>
+    </w:p>
+    <w:p>
+      <w:pPr>
+        <w:rPr>
+          <w:sz w:val="22"/>
+          <w:szCs w:val="22"/>
+        </w:rPr>
+      </w:pPr>
+    </w:p>
+    <w:p>
+      <w:pPr>
+        <w:rPr>
+          <w:sz w:val="22"/>
+          <w:szCs w:val="22"/>
+        </w:rPr>
+      </w:pPr>
+    </w:p>
+    <w:p>
+      <w:pPr>
+        <w:rPr>
+          <w:sz w:val="22"/>
+          <w:szCs w:val="22"/>
+        </w:rPr>
+      </w:pPr>
+    </w:p>
+    <w:p>
+      <w:pPr>
+        <w:rPr>
+          <w:sz w:val="22"/>
+          <w:szCs w:val="22"/>
+        </w:rPr>
+      </w:pPr>
+    </w:p>
+    <w:p>
+      <w:pPr>
+        <w:rPr>
+          <w:sz w:val="22"/>
+          <w:szCs w:val="22"/>
+        </w:rPr>
+      </w:pPr>
+    </w:p>
+    <w:p>
+      <w:pPr>
+        <w:rPr>
+          <w:sz w:val="22"/>
+          <w:szCs w:val="22"/>
+        </w:rPr>
+      </w:pPr>
+    </w:p>
+    <w:p>
+      <w:pPr>
+        <w:rPr>
+          <w:sz w:val="22"/>
+          <w:szCs w:val="22"/>
+        </w:rPr>
+      </w:pPr>
+    </w:p>
+    <w:p>
+      <w:pPr>
+        <w:rPr>
+          <w:sz w:val="22"/>
+          <w:szCs w:val="22"/>
+        </w:rPr>
+      </w:pPr>
+    </w:p>
+    <w:p>
+      <w:pPr>
+        <w:rPr>
+          <w:sz w:val="22"/>
+          <w:szCs w:val="22"/>
+        </w:rPr>
+      </w:pPr>
+    </w:p>
+    <w:p>
+      <w:pPr>
+        <w:rPr>
+          <w:sz w:val="22"/>
+          <w:szCs w:val="22"/>
+        </w:rPr>
+      </w:pPr>
+    </w:p>
+    <w:p>
+      <w:pPr>
+        <w:rPr>
+          <w:sz w:val="22"/>
+          <w:szCs w:val="22"/>
+        </w:rPr>
+      </w:pPr>
+    </w:p>
+    <w:p>
+      <w:pPr>
+        <w:rPr>
+          <w:sz w:val="22"/>
+          <w:szCs w:val="22"/>
+        </w:rPr>
+      </w:pPr>
       <w:bookmarkStart w:id="0" w:name="_GoBack"/>
       <w:bookmarkEnd w:id="0"/>
-      <w:r>
-        <w:rPr>
-          <w:sz w:val="22"/>
-          <w:szCs w:val="22"/>
-        </w:rPr>
-        <w:t xml:space="preserve"> new 3-layer model had an accuracy of 99%</w:t>
-      </w:r>
-      <w:r>
-        <w:rPr>
-          <w:sz w:val="22"/>
-          <w:szCs w:val="22"/>
-        </w:rPr>
-        <w:t>, and</w:t>
-      </w:r>
-      <w:r>
-        <w:rPr>
-          <w:sz w:val="22"/>
-          <w:szCs w:val="22"/>
-        </w:rPr>
-        <w:t xml:space="preserve"> </w:t>
-      </w:r>
-      <w:r>
-        <w:rPr>
-          <w:sz w:val="22"/>
-          <w:szCs w:val="22"/>
-        </w:rPr>
-        <w:t>t</w:t>
-      </w:r>
-      <w:r>
-        <w:rPr>
-          <w:sz w:val="22"/>
-          <w:szCs w:val="22"/>
-        </w:rPr>
-        <w:t xml:space="preserve">he only misclassifications </w:t>
-      </w:r>
-      <w:r>
-        <w:rPr>
-          <w:sz w:val="22"/>
-          <w:szCs w:val="22"/>
-        </w:rPr>
-        <w:t xml:space="preserve">were between Braeburn and Nectarine, with 33 misclassifications </w:t>
-      </w:r>
-      <w:r>
-        <w:rPr>
-          <w:sz w:val="22"/>
-          <w:szCs w:val="22"/>
-        </w:rPr>
-        <w:t xml:space="preserve">(shown below). </w:t>
-      </w:r>
-      <w:r>
-        <w:rPr>
-          <w:sz w:val="22"/>
-          <w:szCs w:val="22"/>
-        </w:rPr>
-        <w:t xml:space="preserve">Though the model did learn to correct itself with all of the fruits that were misclassified </w:t>
-      </w:r>
-      <w:r>
-        <w:rPr>
-          <w:sz w:val="22"/>
-          <w:szCs w:val="22"/>
-        </w:rPr>
-        <w:t>in</w:t>
-      </w:r>
-      <w:r>
-        <w:rPr>
-          <w:sz w:val="22"/>
-          <w:szCs w:val="22"/>
-        </w:rPr>
-        <w:t xml:space="preserve"> the 2-layer network, it still had trouble </w:t>
-      </w:r>
-      <w:r>
-        <w:rPr>
-          <w:sz w:val="22"/>
-          <w:szCs w:val="22"/>
-        </w:rPr>
-        <w:t>distinguishing between these two fruits.</w:t>
-      </w:r>
-    </w:p>
-    <w:p>
-      <w:pPr>
-        <w:rPr>
-          <w:sz w:val="22"/>
-          <w:szCs w:val="22"/>
-        </w:rPr>
-      </w:pPr>
-    </w:p>
-    <w:p>
-      <w:pPr>
-        <w:rPr>
-          <w:sz w:val="22"/>
-          <w:szCs w:val="22"/>
-        </w:rPr>
-      </w:pPr>
-      <w:r>
-        <w:rPr>
-          <w:noProof/>
-        </w:rPr>
-        <w:drawing>
-          <wp:anchor distT="0" distB="0" distL="114300" distR="114300" simplePos="0" relativeHeight="251668480" behindDoc="1" locked="0" layoutInCell="1" allowOverlap="1" wp14:anchorId="03ECADF8" wp14:editId="1422806C">
-            <wp:simplePos x="0" y="0"/>
-            <wp:positionH relativeFrom="column">
-              <wp:posOffset>1356851</wp:posOffset>
-            </wp:positionH>
-            <wp:positionV relativeFrom="paragraph">
-              <wp:posOffset>68683</wp:posOffset>
-            </wp:positionV>
-            <wp:extent cx="3133725" cy="2466975"/>
-            <wp:effectExtent l="0" t="0" r="3175" b="0"/>
-            <wp:wrapTight wrapText="bothSides">
-              <wp:wrapPolygon edited="0">
-                <wp:start x="0" y="0"/>
-                <wp:lineTo x="0" y="21461"/>
-                <wp:lineTo x="21534" y="21461"/>
-                <wp:lineTo x="21534" y="0"/>
-                <wp:lineTo x="0" y="0"/>
-              </wp:wrapPolygon>
-            </wp:wrapTight>
-            <wp:docPr id="10" name="Picture 10"/>
-            <wp:cNvGraphicFramePr>
-              <a:graphicFrameLocks xmlns:a="http://schemas.openxmlformats.org/drawingml/2006/main" noChangeAspect="1"/>
-            </wp:cNvGraphicFramePr>
-            <a:graphic xmlns:a="http://schemas.openxmlformats.org/drawingml/2006/main">
-              <a:graphicData uri="http://schemas.openxmlformats.org/drawingml/2006/picture">
-                <pic:pic xmlns:pic="http://schemas.openxmlformats.org/drawingml/2006/picture">
-                  <pic:nvPicPr>
-                    <pic:cNvPr id="1" name=""/>
-                    <pic:cNvPicPr/>
-                  </pic:nvPicPr>
-                  <pic:blipFill>
-                    <a:blip r:embed="rId13">
-                      <a:extLst>
-                        <a:ext uri="{28A0092B-C50C-407E-A947-70E740481C1C}">
-                          <a14:useLocalDpi xmlns:a14="http://schemas.microsoft.com/office/drawing/2010/main" val="0"/>
-                        </a:ext>
-                      </a:extLst>
-                    </a:blip>
-                    <a:stretch>
-                      <a:fillRect/>
-                    </a:stretch>
-                  </pic:blipFill>
-                  <pic:spPr>
-                    <a:xfrm>
-                      <a:off x="0" y="0"/>
-                      <a:ext cx="3133725" cy="2466975"/>
-                    </a:xfrm>
-                    <a:prstGeom prst="rect">
-                      <a:avLst/>
-                    </a:prstGeom>
-                  </pic:spPr>
-                </pic:pic>
-              </a:graphicData>
-            </a:graphic>
-          </wp:anchor>
-        </w:drawing>
-      </w:r>
-    </w:p>
-    <w:p>
-      <w:pPr>
-        <w:rPr>
-          <w:sz w:val="22"/>
-          <w:szCs w:val="22"/>
-        </w:rPr>
-      </w:pPr>
-    </w:p>
-    <w:p>
-      <w:pPr>
-        <w:rPr>
-          <w:sz w:val="22"/>
-          <w:szCs w:val="22"/>
-        </w:rPr>
-      </w:pPr>
-    </w:p>
-    <w:p>
-      <w:pPr>
-        <w:rPr>
-          <w:sz w:val="22"/>
-          <w:szCs w:val="22"/>
-        </w:rPr>
-      </w:pPr>
-    </w:p>
-    <w:p>
-      <w:pPr>
-        <w:rPr>
-          <w:sz w:val="22"/>
-          <w:szCs w:val="22"/>
-        </w:rPr>
-      </w:pPr>
-    </w:p>
-    <w:p>
-      <w:pPr>
-        <w:rPr>
-          <w:sz w:val="22"/>
-          <w:szCs w:val="22"/>
-        </w:rPr>
-      </w:pPr>
-    </w:p>
-    <w:p>
-      <w:pPr>
-        <w:rPr>
-          <w:sz w:val="22"/>
-          <w:szCs w:val="22"/>
-        </w:rPr>
-      </w:pPr>
-    </w:p>
-    <w:p>
-      <w:pPr>
-        <w:rPr>
-          <w:sz w:val="22"/>
-          <w:szCs w:val="22"/>
-        </w:rPr>
-      </w:pPr>
-    </w:p>
-    <w:p>
-      <w:pPr>
-        <w:rPr>
-          <w:sz w:val="22"/>
-          <w:szCs w:val="22"/>
-        </w:rPr>
-      </w:pPr>
-    </w:p>
-    <w:p>
-      <w:pPr>
-        <w:rPr>
-          <w:sz w:val="22"/>
-          <w:szCs w:val="22"/>
-        </w:rPr>
-      </w:pPr>
-    </w:p>
-    <w:p>
-      <w:pPr>
-        <w:rPr>
-          <w:sz w:val="22"/>
-          <w:szCs w:val="22"/>
-        </w:rPr>
-      </w:pPr>
-    </w:p>
-    <w:p>
-      <w:pPr>
-        <w:rPr>
-          <w:sz w:val="22"/>
-          <w:szCs w:val="22"/>
-        </w:rPr>
-      </w:pPr>
-      <w:r>
-        <w:rPr>
-          <w:noProof/>
-          <w:sz w:val="22"/>
-          <w:szCs w:val="22"/>
-        </w:rPr>
-        <mc:AlternateContent>
-          <mc:Choice Requires="wps">
-            <w:drawing>
-              <wp:anchor distT="0" distB="0" distL="114300" distR="114300" simplePos="0" relativeHeight="251669504" behindDoc="0" locked="0" layoutInCell="1" allowOverlap="1" wp14:anchorId="5563C235" wp14:editId="472EB442">
-                <wp:simplePos x="0" y="0"/>
-                <wp:positionH relativeFrom="column">
-                  <wp:posOffset>3952035</wp:posOffset>
-                </wp:positionH>
-                <wp:positionV relativeFrom="paragraph">
-                  <wp:posOffset>26137</wp:posOffset>
-                </wp:positionV>
-                <wp:extent cx="422275" cy="432374"/>
-                <wp:effectExtent l="0" t="0" r="0" b="0"/>
-                <wp:wrapNone/>
-                <wp:docPr id="11" name="Text Box 11"/>
-                <wp:cNvGraphicFramePr/>
-                <a:graphic xmlns:a="http://schemas.openxmlformats.org/drawingml/2006/main">
-                  <a:graphicData uri="http://schemas.microsoft.com/office/word/2010/wordprocessingShape">
-                    <wps:wsp>
-                      <wps:cNvSpPr txBox="1"/>
-                      <wps:spPr>
-                        <a:xfrm>
-                          <a:off x="0" y="0"/>
-                          <a:ext cx="422275" cy="432374"/>
-                        </a:xfrm>
-                        <a:prstGeom prst="rect">
-                          <a:avLst/>
-                        </a:prstGeom>
-                        <a:solidFill>
-                          <a:schemeClr val="lt1"/>
-                        </a:solidFill>
-                        <a:ln w="6350">
-                          <a:noFill/>
-                        </a:ln>
-                      </wps:spPr>
-                      <wps:txbx>
-                        <w:txbxContent>
-                          <w:p>
-                            <w:pPr>
-                              <w:rPr>
-                                <w:b/>
-                              </w:rPr>
-                            </w:pPr>
-                            <w:r>
-                              <w:rPr>
-                                <w:b/>
-                              </w:rPr>
-                              <w:t>33</w:t>
-                            </w:r>
-                          </w:p>
-                        </w:txbxContent>
-                      </wps:txbx>
-                      <wps:bodyPr rot="0" spcFirstLastPara="0" vertOverflow="overflow" horzOverflow="overflow" vert="horz" wrap="square" lIns="91440" tIns="45720" rIns="91440" bIns="45720" numCol="1" spcCol="0" rtlCol="0" fromWordArt="0" anchor="ctr" anchorCtr="0" forceAA="0" compatLnSpc="1">
-                        <a:prstTxWarp prst="textNoShape">
-                          <a:avLst/>
-                        </a:prstTxWarp>
-                        <a:noAutofit/>
-                      </wps:bodyPr>
-                    </wps:wsp>
-                  </a:graphicData>
-                </a:graphic>
-                <wp14:sizeRelH relativeFrom="margin">
-                  <wp14:pctWidth>0</wp14:pctWidth>
-                </wp14:sizeRelH>
-                <wp14:sizeRelV relativeFrom="margin">
-                  <wp14:pctHeight>0</wp14:pctHeight>
-                </wp14:sizeRelV>
-              </wp:anchor>
-            </w:drawing>
-          </mc:Choice>
-          <mc:Fallback>
-            <w:pict>
-              <v:shapetype w14:anchorId="5563C235" id="_x0000_t202" coordsize="21600,21600" o:spt="202" path="m,l,21600r21600,l21600,xe">
-                <v:stroke joinstyle="miter"/>
-                <v:path gradientshapeok="t" o:connecttype="rect"/>
-              </v:shapetype>
-              <v:shape id="Text Box 11" o:spid="_x0000_s1026" type="#_x0000_t202" style="position:absolute;margin-left:311.2pt;margin-top:2.05pt;width:33.25pt;height:34.05pt;z-index:251669504;visibility:visible;mso-wrap-style:square;mso-width-percent:0;mso-height-percent:0;mso-wrap-distance-left:9pt;mso-wrap-distance-top:0;mso-wrap-distance-right:9pt;mso-wrap-distance-bottom:0;mso-position-horizontal:absolute;mso-position-horizontal-relative:text;mso-position-vertical:absolute;mso-position-vertical-relative:text;mso-width-percent:0;mso-height-percent:0;mso-width-relative:margin;mso-height-relative:margin;v-text-anchor:middle" o:gfxdata="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" fillcolor="white [3201]" stroked="f" strokeweight=".5pt">
-                <v:textbox>
-                  <w:txbxContent>
-                    <w:p>
-                      <w:pPr>
-                        <w:rPr>
-                          <w:b/>
-                        </w:rPr>
-                      </w:pPr>
-                      <w:r>
-                        <w:rPr>
-                          <w:b/>
-                        </w:rPr>
-                        <w:t>33</w:t>
-                      </w:r>
-                    </w:p>
-                  </w:txbxContent>
-                </v:textbox>
-              </v:shape>
-            </w:pict>
-          </mc:Fallback>
-        </mc:AlternateContent>
-      </w:r>
     </w:p>
     <w:p>
       <w:pPr>
@@ -7913,7 +6963,7 @@
           <w:sz w:val="22"/>
           <w:szCs w:val="22"/>
         </w:rPr>
-        <w:t>6</w:t>
+        <w:t>10</w:t>
       </w:r>
       <w:r>
         <w:rPr>
@@ -8234,7 +7284,7 @@
         </w:rPr>
         <w:t xml:space="preserve"> [online] Available at: </w:t>
       </w:r>
-      <w:hyperlink r:id="rId14" w:history="1">
+      <w:hyperlink r:id="rId6" w:history="1">
         <w:r>
           <w:rPr>
             <w:rStyle w:val="Hyperlink"/>
@@ -8417,7 +7467,7 @@
         </w:rPr>
         <w:t xml:space="preserve">, M., Do, R.K.G. et al. Insights Imaging (2018) 9: 611. </w:t>
       </w:r>
-      <w:hyperlink r:id="rId15" w:history="1">
+      <w:hyperlink r:id="rId7" w:history="1">
         <w:r>
           <w:rPr>
             <w:rStyle w:val="Hyperlink"/>

</xml_diff>

<commit_message>
added plots and conclusion
</commit_message>
<xml_diff>
--- a/Final-Group-Project-Report/Group4ProjectReport.docx
+++ b/Final-Group-Project-Report/Group4ProjectReport.docx
@@ -381,7 +381,14 @@
           <w:sz w:val="22"/>
           <w:szCs w:val="22"/>
         </w:rPr>
-        <w:t xml:space="preserve"> on the ‘</w:t>
+        <w:t xml:space="preserve"> on the </w:t>
+      </w:r>
+      <w:r>
+        <w:rPr>
+          <w:sz w:val="22"/>
+          <w:szCs w:val="22"/>
+        </w:rPr>
+        <w:t>“</w:t>
       </w:r>
       <w:r>
         <w:rPr>
@@ -395,7 +402,14 @@
           <w:sz w:val="22"/>
           <w:szCs w:val="22"/>
         </w:rPr>
-        <w:t>’ scale</w:t>
+        <w:t>”</w:t>
+      </w:r>
+      <w:r>
+        <w:rPr>
+          <w:sz w:val="22"/>
+          <w:szCs w:val="22"/>
+        </w:rPr>
+        <w:t xml:space="preserve"> scale</w:t>
       </w:r>
       <w:r>
         <w:rPr>
@@ -796,14 +810,28 @@
           <w:sz w:val="22"/>
           <w:szCs w:val="22"/>
         </w:rPr>
-        <w:t>A Kaggle dataset with over 20,000 images of 33 types of fruit were used</w:t>
-      </w:r>
-      <w:r>
-        <w:rPr>
-          <w:sz w:val="22"/>
-          <w:szCs w:val="22"/>
-        </w:rPr>
-        <w:t xml:space="preserve"> (Kaggle.com, 2017)</w:t>
+        <w:t>The data set that we used was the “Fruits 360 dataset,” a</w:t>
+      </w:r>
+      <w:r>
+        <w:rPr>
+          <w:sz w:val="22"/>
+          <w:szCs w:val="22"/>
+        </w:rPr>
+        <w:t xml:space="preserve"> Kaggle dataset with over 20,000 images of 33 types of fruit</w:t>
+      </w:r>
+      <w:r>
+        <w:rPr>
+          <w:sz w:val="22"/>
+          <w:szCs w:val="22"/>
+        </w:rPr>
+        <w:t xml:space="preserve"> </w:t>
+      </w:r>
+      <w:r>
+        <w:rPr>
+          <w:sz w:val="22"/>
+          <w:szCs w:val="22"/>
+        </w:rPr>
+        <w:t>(Kaggle.com, 2017)</w:t>
       </w:r>
       <w:r>
         <w:rPr>
@@ -1181,9 +1209,8 @@
           <w:sz w:val="22"/>
           <w:szCs w:val="22"/>
         </w:rPr>
-        <w:t>‘</w:t>
-      </w:r>
-      <w:proofErr w:type="spellStart"/>
+        <w:t>“</w:t>
+      </w:r>
       <w:r>
         <w:rPr>
           <w:sz w:val="22"/>
@@ -1191,13 +1218,12 @@
         </w:rPr>
         <w:t>fruits_data_subset</w:t>
       </w:r>
-      <w:proofErr w:type="spellEnd"/>
-      <w:r>
-        <w:rPr>
-          <w:sz w:val="22"/>
-          <w:szCs w:val="22"/>
-        </w:rPr>
-        <w:t>’</w:t>
+      <w:r>
+        <w:rPr>
+          <w:sz w:val="22"/>
+          <w:szCs w:val="22"/>
+        </w:rPr>
+        <w:t>”</w:t>
       </w:r>
       <w:r>
         <w:rPr>
@@ -1304,7 +1330,6 @@
         </w:rPr>
         <w:t xml:space="preserve"> Figure 2 contains 1 mini-batch of images in the </w:t>
       </w:r>
-      <w:proofErr w:type="spellStart"/>
       <w:r>
         <w:rPr>
           <w:sz w:val="22"/>
@@ -1317,15 +1342,7 @@
           <w:sz w:val="22"/>
           <w:szCs w:val="22"/>
         </w:rPr>
-        <w:t>ruits_data_subset</w:t>
-      </w:r>
-      <w:proofErr w:type="spellEnd"/>
-      <w:r>
-        <w:rPr>
-          <w:sz w:val="22"/>
-          <w:szCs w:val="22"/>
-        </w:rPr>
-        <w:t xml:space="preserve"> dataset.</w:t>
+        <w:t>ruits_data_subset dataset.</w:t>
       </w:r>
     </w:p>
     <w:p>
@@ -1343,10 +1360,10 @@
         </w:rPr>
         <w:lastRenderedPageBreak/>
         <w:drawing>
-          <wp:anchor distT="0" distB="0" distL="114300" distR="114300" simplePos="0" relativeHeight="251658240" behindDoc="1" locked="0" layoutInCell="1" allowOverlap="1" wp14:anchorId="6D80E79B" wp14:editId="6297EA1D">
+          <wp:anchor distT="0" distB="0" distL="114300" distR="114300" simplePos="0" relativeHeight="251658240" behindDoc="1" locked="0" layoutInCell="1" allowOverlap="1" wp14:anchorId="6D80E79B" wp14:editId="7F8EA345">
             <wp:simplePos x="0" y="0"/>
             <wp:positionH relativeFrom="column">
-              <wp:posOffset>3333115</wp:posOffset>
+              <wp:posOffset>3283954</wp:posOffset>
             </wp:positionH>
             <wp:positionV relativeFrom="paragraph">
               <wp:posOffset>0</wp:posOffset>
@@ -1483,7 +1500,63 @@
           <w:sz w:val="22"/>
           <w:szCs w:val="22"/>
         </w:rPr>
-        <w:t>ini batch of data from overall dataset</w:t>
+        <w:t>ini</w:t>
+      </w:r>
+      <w:r>
+        <w:rPr>
+          <w:sz w:val="22"/>
+          <w:szCs w:val="22"/>
+        </w:rPr>
+        <w:t>-B</w:t>
+      </w:r>
+      <w:r>
+        <w:rPr>
+          <w:sz w:val="22"/>
+          <w:szCs w:val="22"/>
+        </w:rPr>
+        <w:t xml:space="preserve">atch of </w:t>
+      </w:r>
+      <w:r>
+        <w:rPr>
+          <w:sz w:val="22"/>
+          <w:szCs w:val="22"/>
+        </w:rPr>
+        <w:t>D</w:t>
+      </w:r>
+      <w:r>
+        <w:rPr>
+          <w:sz w:val="22"/>
+          <w:szCs w:val="22"/>
+        </w:rPr>
+        <w:t xml:space="preserve">ata from </w:t>
+      </w:r>
+      <w:r>
+        <w:rPr>
+          <w:sz w:val="22"/>
+          <w:szCs w:val="22"/>
+        </w:rPr>
+        <w:t>O</w:t>
+      </w:r>
+      <w:r>
+        <w:rPr>
+          <w:sz w:val="22"/>
+          <w:szCs w:val="22"/>
+        </w:rPr>
+        <w:t xml:space="preserve">verall </w:t>
+      </w:r>
+      <w:r>
+        <w:rPr>
+          <w:sz w:val="22"/>
+          <w:szCs w:val="22"/>
+        </w:rPr>
+        <w:t>D</w:t>
+      </w:r>
+      <w:r>
+        <w:rPr>
+          <w:sz w:val="22"/>
+          <w:szCs w:val="22"/>
+        </w:rPr>
+        <w:t>ataset</w:t>
       </w:r>
       <w:r>
         <w:rPr>
@@ -1491,7 +1564,7 @@
           <w:szCs w:val="22"/>
         </w:rPr>
         <w:tab/>
-        <w:t xml:space="preserve">    </w:t>
+        <w:t xml:space="preserve">   </w:t>
       </w:r>
       <w:r>
         <w:rPr>
@@ -1506,9 +1579,29 @@
           <w:sz w:val="22"/>
           <w:szCs w:val="22"/>
         </w:rPr>
-        <w:t xml:space="preserve">Mini batch from </w:t>
-      </w:r>
-      <w:proofErr w:type="spellStart"/>
+        <w:t>Mini</w:t>
+      </w:r>
+      <w:r>
+        <w:rPr>
+          <w:sz w:val="22"/>
+          <w:szCs w:val="22"/>
+        </w:rPr>
+        <w:t>-B</w:t>
+      </w:r>
+      <w:r>
+        <w:rPr>
+          <w:sz w:val="22"/>
+          <w:szCs w:val="22"/>
+        </w:rPr>
+        <w:t xml:space="preserve">atch from </w:t>
+      </w:r>
+      <w:r>
+        <w:rPr>
+          <w:sz w:val="22"/>
+          <w:szCs w:val="22"/>
+        </w:rPr>
+        <w:t>‘</w:t>
+      </w:r>
       <w:r>
         <w:rPr>
           <w:sz w:val="22"/>
@@ -1523,7 +1616,13 @@
         </w:rPr>
         <w:t>ruits_data_subset</w:t>
       </w:r>
-      <w:proofErr w:type="spellEnd"/>
+      <w:r>
+        <w:rPr>
+          <w:sz w:val="22"/>
+          <w:szCs w:val="22"/>
+        </w:rPr>
+        <w:t>’</w:t>
+      </w:r>
     </w:p>
     <w:p>
       <w:pPr>
@@ -2500,9 +2599,15 @@
           <w:sz w:val="22"/>
           <w:szCs w:val="22"/>
         </w:rPr>
-        <w:t>set was called ‘</w:t>
-      </w:r>
-      <w:proofErr w:type="spellStart"/>
+        <w:t xml:space="preserve">set was called </w:t>
+      </w:r>
+      <w:r>
+        <w:rPr>
+          <w:sz w:val="22"/>
+          <w:szCs w:val="22"/>
+        </w:rPr>
+        <w:t>“</w:t>
+      </w:r>
       <w:r>
         <w:rPr>
           <w:sz w:val="22"/>
@@ -2510,13 +2615,19 @@
         </w:rPr>
         <w:t>fruits_data_subset</w:t>
       </w:r>
-      <w:proofErr w:type="spellEnd"/>
-      <w:r>
-        <w:rPr>
-          <w:sz w:val="22"/>
-          <w:szCs w:val="22"/>
-        </w:rPr>
-        <w:t>’ and only included pictures of red apples, cherries, grapes, kiwi’s, and quinces. These particular fruits were strategically chosen because they look very different</w:t>
+      <w:r>
+        <w:rPr>
+          <w:sz w:val="22"/>
+          <w:szCs w:val="22"/>
+        </w:rPr>
+        <w:t>”</w:t>
+      </w:r>
+      <w:r>
+        <w:rPr>
+          <w:sz w:val="22"/>
+          <w:szCs w:val="22"/>
+        </w:rPr>
+        <w:t xml:space="preserve"> and only included pictures of red apples, cherries, grapes, kiwi’s, and quinces. These particular fruits were strategically chosen because they look very different</w:t>
       </w:r>
       <w:r>
         <w:rPr>
@@ -2744,6 +2855,62 @@
         </w:rPr>
         <w:t xml:space="preserve"> class model.</w:t>
       </w:r>
+    </w:p>
+    <w:p>
+      <w:pPr>
+        <w:rPr>
+          <w:sz w:val="22"/>
+          <w:szCs w:val="22"/>
+        </w:rPr>
+      </w:pPr>
+    </w:p>
+    <w:p>
+      <w:pPr>
+        <w:rPr>
+          <w:sz w:val="22"/>
+          <w:szCs w:val="22"/>
+        </w:rPr>
+      </w:pPr>
+    </w:p>
+    <w:p>
+      <w:pPr>
+        <w:rPr>
+          <w:sz w:val="22"/>
+          <w:szCs w:val="22"/>
+        </w:rPr>
+      </w:pPr>
+    </w:p>
+    <w:p>
+      <w:pPr>
+        <w:rPr>
+          <w:sz w:val="22"/>
+          <w:szCs w:val="22"/>
+        </w:rPr>
+      </w:pPr>
+    </w:p>
+    <w:p>
+      <w:pPr>
+        <w:rPr>
+          <w:sz w:val="22"/>
+          <w:szCs w:val="22"/>
+        </w:rPr>
+      </w:pPr>
+    </w:p>
+    <w:p>
+      <w:pPr>
+        <w:rPr>
+          <w:sz w:val="22"/>
+          <w:szCs w:val="22"/>
+        </w:rPr>
+      </w:pPr>
+    </w:p>
+    <w:p>
+      <w:pPr>
+        <w:rPr>
+          <w:sz w:val="22"/>
+          <w:szCs w:val="22"/>
+        </w:rPr>
+      </w:pPr>
     </w:p>
     <w:p>
       <w:pPr>
@@ -4087,6 +4254,7 @@
     </w:p>
     <w:p>
       <w:pPr>
+        <w:ind w:left="2160" w:firstLine="720"/>
         <w:rPr>
           <w:b/>
           <w:sz w:val="22"/>
@@ -4096,24 +4264,27 @@
     </w:p>
     <w:p>
       <w:pPr>
-        <w:ind w:left="1440"/>
+        <w:ind w:left="2160" w:firstLine="720"/>
         <w:rPr>
           <w:b/>
           <w:sz w:val="22"/>
           <w:szCs w:val="22"/>
         </w:rPr>
       </w:pPr>
-      <w:r>
+    </w:p>
+    <w:p>
+      <w:pPr>
+        <w:ind w:left="2160" w:firstLine="720"/>
         <w:rPr>
           <w:b/>
           <w:sz w:val="22"/>
           <w:szCs w:val="22"/>
         </w:rPr>
-        <w:t xml:space="preserve">       </w:t>
-      </w:r>
-    </w:p>
-    <w:p>
-      <w:pPr>
+      </w:pPr>
+    </w:p>
+    <w:p>
+      <w:pPr>
+        <w:ind w:left="2160" w:firstLine="720"/>
         <w:rPr>
           <w:b/>
           <w:sz w:val="22"/>
@@ -4123,8 +4294,7 @@
     </w:p>
     <w:p>
       <w:pPr>
-        <w:ind w:left="1440"/>
-        <w:jc w:val="center"/>
+        <w:ind w:left="2160" w:firstLine="720"/>
         <w:rPr>
           <w:b/>
           <w:sz w:val="22"/>
@@ -4134,31 +4304,27 @@
     </w:p>
     <w:p>
       <w:pPr>
-        <w:ind w:left="1440"/>
-        <w:jc w:val="center"/>
+        <w:ind w:left="2160" w:firstLine="720"/>
+        <w:rPr>
+          <w:sz w:val="22"/>
+          <w:szCs w:val="22"/>
+        </w:rPr>
+      </w:pPr>
+      <w:r>
         <w:rPr>
           <w:b/>
           <w:sz w:val="22"/>
           <w:szCs w:val="22"/>
         </w:rPr>
-      </w:pPr>
-    </w:p>
-    <w:p>
-      <w:pPr>
-        <w:ind w:left="2160" w:firstLine="720"/>
-        <w:rPr>
-          <w:sz w:val="22"/>
-          <w:szCs w:val="22"/>
-        </w:rPr>
-      </w:pPr>
+        <w:t xml:space="preserve">Figure </w:t>
+      </w:r>
       <w:r>
         <w:rPr>
           <w:b/>
           <w:sz w:val="22"/>
           <w:szCs w:val="22"/>
         </w:rPr>
-        <w:lastRenderedPageBreak/>
-        <w:t xml:space="preserve">Figure </w:t>
+        <w:t>3</w:t>
       </w:r>
       <w:r>
         <w:rPr>
@@ -4166,14 +4332,6 @@
           <w:sz w:val="22"/>
           <w:szCs w:val="22"/>
         </w:rPr>
-        <w:t>7</w:t>
-      </w:r>
-      <w:r>
-        <w:rPr>
-          <w:b/>
-          <w:sz w:val="22"/>
-          <w:szCs w:val="22"/>
-        </w:rPr>
         <w:t xml:space="preserve">. </w:t>
       </w:r>
       <w:r>
@@ -4181,17 +4339,8 @@
           <w:sz w:val="22"/>
           <w:szCs w:val="22"/>
         </w:rPr>
-        <w:t xml:space="preserve">Confusion matrix for </w:t>
-      </w:r>
-      <w:proofErr w:type="spellStart"/>
-      <w:r>
-        <w:rPr>
-          <w:sz w:val="22"/>
-          <w:szCs w:val="22"/>
-        </w:rPr>
-        <w:t>fruit_data_subset</w:t>
-      </w:r>
-      <w:proofErr w:type="spellEnd"/>
+        <w:t>Confusion matrix for fruit_data_subset</w:t>
+      </w:r>
     </w:p>
     <w:p>
       <w:pPr>
@@ -6515,7 +6664,7 @@
           <w:sz w:val="22"/>
           <w:szCs w:val="22"/>
         </w:rPr>
-        <w:t>8</w:t>
+        <w:t>4</w:t>
       </w:r>
       <w:r>
         <w:rPr>
@@ -6532,36 +6681,57 @@
         </w:rPr>
         <w:t>Number of Misclassifications</w:t>
       </w:r>
-    </w:p>
-    <w:p>
-      <w:pPr>
-        <w:rPr>
-          <w:sz w:val="22"/>
-          <w:szCs w:val="22"/>
-        </w:rPr>
-      </w:pPr>
-    </w:p>
-    <w:p>
-      <w:pPr>
-        <w:rPr>
-          <w:sz w:val="22"/>
-          <w:szCs w:val="22"/>
-        </w:rPr>
-      </w:pPr>
-    </w:p>
-    <w:p>
-      <w:pPr>
-        <w:rPr>
-          <w:sz w:val="22"/>
-          <w:szCs w:val="22"/>
-        </w:rPr>
-      </w:pPr>
-      <w:r>
-        <w:rPr>
-          <w:sz w:val="22"/>
-          <w:szCs w:val="22"/>
-        </w:rPr>
-        <w:t xml:space="preserve">The images below give a visual representation of these misclassifications. </w:t>
+      <w:r>
+        <w:rPr>
+          <w:sz w:val="22"/>
+          <w:szCs w:val="22"/>
+        </w:rPr>
+        <w:t>, 2-Layer Network</w:t>
+      </w:r>
+    </w:p>
+    <w:p>
+      <w:pPr>
+        <w:rPr>
+          <w:sz w:val="22"/>
+          <w:szCs w:val="22"/>
+        </w:rPr>
+      </w:pPr>
+    </w:p>
+    <w:p>
+      <w:pPr>
+        <w:rPr>
+          <w:sz w:val="22"/>
+          <w:szCs w:val="22"/>
+        </w:rPr>
+      </w:pPr>
+    </w:p>
+    <w:p>
+      <w:pPr>
+        <w:rPr>
+          <w:sz w:val="22"/>
+          <w:szCs w:val="22"/>
+        </w:rPr>
+      </w:pPr>
+      <w:r>
+        <w:rPr>
+          <w:sz w:val="22"/>
+          <w:szCs w:val="22"/>
+        </w:rPr>
+        <w:t xml:space="preserve">The images below </w:t>
+      </w:r>
+      <w:r>
+        <w:rPr>
+          <w:sz w:val="22"/>
+          <w:szCs w:val="22"/>
+        </w:rPr>
+        <w:t xml:space="preserve">(Figure 5) </w:t>
+      </w:r>
+      <w:r>
+        <w:rPr>
+          <w:sz w:val="22"/>
+          <w:szCs w:val="22"/>
+        </w:rPr>
+        <w:t xml:space="preserve">give a visual representation of these misclassifications. </w:t>
       </w:r>
       <w:r>
         <w:rPr>
@@ -6586,6 +6756,60 @@
           <w:szCs w:val="22"/>
         </w:rPr>
       </w:pPr>
+      <w:r>
+        <w:rPr>
+          <w:noProof/>
+          <w:sz w:val="22"/>
+          <w:szCs w:val="22"/>
+        </w:rPr>
+        <w:lastRenderedPageBreak/>
+        <w:drawing>
+          <wp:inline distT="0" distB="0" distL="0" distR="0" wp14:anchorId="694F730F" wp14:editId="68F65071">
+            <wp:extent cx="5942965" cy="7833442"/>
+            <wp:effectExtent l="12700" t="12700" r="13335" b="15240"/>
+            <wp:docPr id="17" name="Picture 17"/>
+            <wp:cNvGraphicFramePr>
+              <a:graphicFrameLocks xmlns:a="http://schemas.openxmlformats.org/drawingml/2006/main" noChangeAspect="1"/>
+            </wp:cNvGraphicFramePr>
+            <a:graphic xmlns:a="http://schemas.openxmlformats.org/drawingml/2006/main">
+              <a:graphicData uri="http://schemas.openxmlformats.org/drawingml/2006/picture">
+                <pic:pic xmlns:pic="http://schemas.openxmlformats.org/drawingml/2006/picture">
+                  <pic:nvPicPr>
+                    <pic:cNvPr id="17" name="fuitmissall.jpg"/>
+                    <pic:cNvPicPr/>
+                  </pic:nvPicPr>
+                  <pic:blipFill>
+                    <a:blip r:embed="rId6" cstate="print">
+                      <a:extLst>
+                        <a:ext uri="{28A0092B-C50C-407E-A947-70E740481C1C}">
+                          <a14:useLocalDpi xmlns:a14="http://schemas.microsoft.com/office/drawing/2010/main" val="0"/>
+                        </a:ext>
+                      </a:extLst>
+                    </a:blip>
+                    <a:stretch>
+                      <a:fillRect/>
+                    </a:stretch>
+                  </pic:blipFill>
+                  <pic:spPr>
+                    <a:xfrm>
+                      <a:off x="0" y="0"/>
+                      <a:ext cx="5964039" cy="7861219"/>
+                    </a:xfrm>
+                    <a:prstGeom prst="rect">
+                      <a:avLst/>
+                    </a:prstGeom>
+                    <a:ln>
+                      <a:solidFill>
+                        <a:schemeClr val="tx1"/>
+                      </a:solidFill>
+                    </a:ln>
+                  </pic:spPr>
+                </pic:pic>
+              </a:graphicData>
+            </a:graphic>
+          </wp:inline>
+        </w:drawing>
+      </w:r>
     </w:p>
     <w:p>
       <w:pPr>
@@ -6598,28 +6822,403 @@
     </w:p>
     <w:p>
       <w:pPr>
+        <w:jc w:val="center"/>
         <w:rPr>
           <w:b/>
           <w:sz w:val="22"/>
           <w:szCs w:val="22"/>
         </w:rPr>
       </w:pPr>
-    </w:p>
-    <w:p>
-      <w:pPr>
-        <w:jc w:val="center"/>
+      <w:r>
         <w:rPr>
           <w:b/>
           <w:sz w:val="22"/>
           <w:szCs w:val="22"/>
         </w:rPr>
-      </w:pPr>
+        <w:t xml:space="preserve">Figure </w:t>
+      </w:r>
       <w:r>
         <w:rPr>
           <w:b/>
           <w:sz w:val="22"/>
           <w:szCs w:val="22"/>
         </w:rPr>
+        <w:t>5</w:t>
+      </w:r>
+      <w:r>
+        <w:rPr>
+          <w:b/>
+          <w:sz w:val="22"/>
+          <w:szCs w:val="22"/>
+        </w:rPr>
+        <w:t xml:space="preserve">. </w:t>
+      </w:r>
+      <w:r>
+        <w:rPr>
+          <w:sz w:val="22"/>
+          <w:szCs w:val="22"/>
+        </w:rPr>
+        <w:t>Fruit</w:t>
+      </w:r>
+      <w:r>
+        <w:rPr>
+          <w:sz w:val="22"/>
+          <w:szCs w:val="22"/>
+        </w:rPr>
+        <w:t xml:space="preserve"> Misclassifications</w:t>
+      </w:r>
+      <w:r>
+        <w:rPr>
+          <w:sz w:val="22"/>
+          <w:szCs w:val="22"/>
+        </w:rPr>
+        <w:t>, 2-</w:t>
+      </w:r>
+      <w:r>
+        <w:rPr>
+          <w:sz w:val="22"/>
+          <w:szCs w:val="22"/>
+        </w:rPr>
+        <w:t>L</w:t>
+      </w:r>
+      <w:r>
+        <w:rPr>
+          <w:sz w:val="22"/>
+          <w:szCs w:val="22"/>
+        </w:rPr>
+        <w:t xml:space="preserve">ayer </w:t>
+      </w:r>
+      <w:r>
+        <w:rPr>
+          <w:sz w:val="22"/>
+          <w:szCs w:val="22"/>
+        </w:rPr>
+        <w:t>N</w:t>
+      </w:r>
+      <w:r>
+        <w:rPr>
+          <w:sz w:val="22"/>
+          <w:szCs w:val="22"/>
+        </w:rPr>
+        <w:t>etwork</w:t>
+      </w:r>
+    </w:p>
+    <w:p>
+      <w:pPr>
+        <w:ind w:firstLine="720"/>
+        <w:rPr>
+          <w:sz w:val="22"/>
+          <w:szCs w:val="22"/>
+        </w:rPr>
+      </w:pPr>
+      <w:r>
+        <w:rPr>
+          <w:sz w:val="22"/>
+          <w:szCs w:val="22"/>
+        </w:rPr>
+        <w:lastRenderedPageBreak/>
+        <w:t>Increasing the epochs did not substantially change the accuracy</w:t>
+      </w:r>
+      <w:r>
+        <w:rPr>
+          <w:sz w:val="22"/>
+          <w:szCs w:val="22"/>
+        </w:rPr>
+        <w:t xml:space="preserve"> of this model</w:t>
+      </w:r>
+      <w:r>
+        <w:rPr>
+          <w:sz w:val="22"/>
+          <w:szCs w:val="22"/>
+        </w:rPr>
+        <w:t>.</w:t>
+      </w:r>
+      <w:r>
+        <w:rPr>
+          <w:sz w:val="22"/>
+          <w:szCs w:val="22"/>
+        </w:rPr>
+        <w:t xml:space="preserve"> </w:t>
+      </w:r>
+      <w:r>
+        <w:rPr>
+          <w:sz w:val="22"/>
+          <w:szCs w:val="22"/>
+        </w:rPr>
+        <w:t>Therefore, w</w:t>
+      </w:r>
+      <w:r>
+        <w:rPr>
+          <w:sz w:val="22"/>
+          <w:szCs w:val="22"/>
+        </w:rPr>
+        <w:t>e added a third layer to see if training the network even further could have a significant effect on the accuracy. Th</w:t>
+      </w:r>
+      <w:r>
+        <w:rPr>
+          <w:sz w:val="22"/>
+          <w:szCs w:val="22"/>
+        </w:rPr>
+        <w:t>e</w:t>
+      </w:r>
+      <w:r>
+        <w:rPr>
+          <w:sz w:val="22"/>
+          <w:szCs w:val="22"/>
+        </w:rPr>
+        <w:t xml:space="preserve"> new 3-layer model had an accuracy of 99%</w:t>
+      </w:r>
+      <w:r>
+        <w:rPr>
+          <w:sz w:val="22"/>
+          <w:szCs w:val="22"/>
+        </w:rPr>
+        <w:t>, and</w:t>
+      </w:r>
+      <w:r>
+        <w:rPr>
+          <w:sz w:val="22"/>
+          <w:szCs w:val="22"/>
+        </w:rPr>
+        <w:t xml:space="preserve"> </w:t>
+      </w:r>
+      <w:r>
+        <w:rPr>
+          <w:sz w:val="22"/>
+          <w:szCs w:val="22"/>
+        </w:rPr>
+        <w:t>t</w:t>
+      </w:r>
+      <w:r>
+        <w:rPr>
+          <w:sz w:val="22"/>
+          <w:szCs w:val="22"/>
+        </w:rPr>
+        <w:t xml:space="preserve">he only misclassifications </w:t>
+      </w:r>
+      <w:r>
+        <w:rPr>
+          <w:sz w:val="22"/>
+          <w:szCs w:val="22"/>
+        </w:rPr>
+        <w:t>were between Braeburn and Nectarine, with 33 misclassifications</w:t>
+      </w:r>
+      <w:r>
+        <w:rPr>
+          <w:sz w:val="22"/>
+          <w:szCs w:val="22"/>
+        </w:rPr>
+        <w:t xml:space="preserve">. </w:t>
+      </w:r>
+      <w:r>
+        <w:rPr>
+          <w:sz w:val="22"/>
+          <w:szCs w:val="22"/>
+        </w:rPr>
+        <w:t xml:space="preserve">Though the model did learn to correct itself with all of the fruits that were misclassified </w:t>
+      </w:r>
+      <w:r>
+        <w:rPr>
+          <w:sz w:val="22"/>
+          <w:szCs w:val="22"/>
+        </w:rPr>
+        <w:t>in</w:t>
+      </w:r>
+      <w:r>
+        <w:rPr>
+          <w:sz w:val="22"/>
+          <w:szCs w:val="22"/>
+        </w:rPr>
+        <w:t xml:space="preserve"> the 2-layer network, it still had trouble </w:t>
+      </w:r>
+      <w:r>
+        <w:rPr>
+          <w:sz w:val="22"/>
+          <w:szCs w:val="22"/>
+        </w:rPr>
+        <w:t>distinguishing between these two fruits.</w:t>
+      </w:r>
+    </w:p>
+    <w:p>
+      <w:pPr>
+        <w:rPr>
+          <w:sz w:val="22"/>
+          <w:szCs w:val="22"/>
+        </w:rPr>
+      </w:pPr>
+    </w:p>
+    <w:p>
+      <w:pPr>
+        <w:rPr>
+          <w:sz w:val="22"/>
+          <w:szCs w:val="22"/>
+        </w:rPr>
+      </w:pPr>
+    </w:p>
+    <w:p>
+      <w:pPr>
+        <w:rPr>
+          <w:sz w:val="22"/>
+          <w:szCs w:val="22"/>
+        </w:rPr>
+      </w:pPr>
+      <w:r>
+        <w:rPr>
+          <w:sz w:val="22"/>
+          <w:szCs w:val="22"/>
+          <w:highlight w:val="yellow"/>
+        </w:rPr>
+        <w:t>**Discuss training loss**</w:t>
+      </w:r>
+    </w:p>
+    <w:p>
+      <w:pPr>
+        <w:rPr>
+          <w:sz w:val="22"/>
+          <w:szCs w:val="22"/>
+        </w:rPr>
+      </w:pPr>
+    </w:p>
+    <w:p>
+      <w:pPr>
+        <w:rPr>
+          <w:sz w:val="22"/>
+          <w:szCs w:val="22"/>
+        </w:rPr>
+      </w:pPr>
+    </w:p>
+    <w:p>
+      <w:pPr>
+        <w:rPr>
+          <w:sz w:val="22"/>
+          <w:szCs w:val="22"/>
+        </w:rPr>
+      </w:pPr>
+      <w:r>
+        <w:rPr>
+          <w:noProof/>
+          <w:sz w:val="22"/>
+          <w:szCs w:val="22"/>
+        </w:rPr>
+        <w:drawing>
+          <wp:inline distT="0" distB="0" distL="0" distR="0" wp14:anchorId="376CE082" wp14:editId="4F0C8C79">
+            <wp:extent cx="2905433" cy="2182762"/>
+            <wp:effectExtent l="0" t="0" r="3175" b="1905"/>
+            <wp:docPr id="18" name="Picture 18" descr="A picture containing screenshot&#10;&#10;Description automatically generated"/>
+            <wp:cNvGraphicFramePr>
+              <a:graphicFrameLocks xmlns:a="http://schemas.openxmlformats.org/drawingml/2006/main" noChangeAspect="1"/>
+            </wp:cNvGraphicFramePr>
+            <a:graphic xmlns:a="http://schemas.openxmlformats.org/drawingml/2006/main">
+              <a:graphicData uri="http://schemas.openxmlformats.org/drawingml/2006/picture">
+                <pic:pic xmlns:pic="http://schemas.openxmlformats.org/drawingml/2006/picture">
+                  <pic:nvPicPr>
+                    <pic:cNvPr id="18" name="2-layer loss.png"/>
+                    <pic:cNvPicPr/>
+                  </pic:nvPicPr>
+                  <pic:blipFill>
+                    <a:blip r:embed="rId7" cstate="print">
+                      <a:extLst>
+                        <a:ext uri="{28A0092B-C50C-407E-A947-70E740481C1C}">
+                          <a14:useLocalDpi xmlns:a14="http://schemas.microsoft.com/office/drawing/2010/main" val="0"/>
+                        </a:ext>
+                      </a:extLst>
+                    </a:blip>
+                    <a:stretch>
+                      <a:fillRect/>
+                    </a:stretch>
+                  </pic:blipFill>
+                  <pic:spPr>
+                    <a:xfrm>
+                      <a:off x="0" y="0"/>
+                      <a:ext cx="2950566" cy="2216669"/>
+                    </a:xfrm>
+                    <a:prstGeom prst="rect">
+                      <a:avLst/>
+                    </a:prstGeom>
+                  </pic:spPr>
+                </pic:pic>
+              </a:graphicData>
+            </a:graphic>
+          </wp:inline>
+        </w:drawing>
+      </w:r>
+      <w:r>
+        <w:rPr>
+          <w:noProof/>
+          <w:sz w:val="22"/>
+          <w:szCs w:val="22"/>
+        </w:rPr>
+        <w:drawing>
+          <wp:inline distT="0" distB="0" distL="0" distR="0" wp14:anchorId="783BE81D" wp14:editId="314D667A">
+            <wp:extent cx="2892295" cy="2182168"/>
+            <wp:effectExtent l="0" t="0" r="3810" b="2540"/>
+            <wp:docPr id="19" name="Picture 19" descr="A picture containing screenshot&#10;&#10;Description automatically generated"/>
+            <wp:cNvGraphicFramePr>
+              <a:graphicFrameLocks xmlns:a="http://schemas.openxmlformats.org/drawingml/2006/main" noChangeAspect="1"/>
+            </wp:cNvGraphicFramePr>
+            <a:graphic xmlns:a="http://schemas.openxmlformats.org/drawingml/2006/main">
+              <a:graphicData uri="http://schemas.openxmlformats.org/drawingml/2006/picture">
+                <pic:pic xmlns:pic="http://schemas.openxmlformats.org/drawingml/2006/picture">
+                  <pic:nvPicPr>
+                    <pic:cNvPr id="19" name="3-layer loss.png"/>
+                    <pic:cNvPicPr/>
+                  </pic:nvPicPr>
+                  <pic:blipFill>
+                    <a:blip r:embed="rId8" cstate="print">
+                      <a:extLst>
+                        <a:ext uri="{28A0092B-C50C-407E-A947-70E740481C1C}">
+                          <a14:useLocalDpi xmlns:a14="http://schemas.microsoft.com/office/drawing/2010/main" val="0"/>
+                        </a:ext>
+                      </a:extLst>
+                    </a:blip>
+                    <a:stretch>
+                      <a:fillRect/>
+                    </a:stretch>
+                  </pic:blipFill>
+                  <pic:spPr>
+                    <a:xfrm>
+                      <a:off x="0" y="0"/>
+                      <a:ext cx="2938785" cy="2217244"/>
+                    </a:xfrm>
+                    <a:prstGeom prst="rect">
+                      <a:avLst/>
+                    </a:prstGeom>
+                  </pic:spPr>
+                </pic:pic>
+              </a:graphicData>
+            </a:graphic>
+          </wp:inline>
+        </w:drawing>
+      </w:r>
+    </w:p>
+    <w:p>
+      <w:pPr>
+        <w:rPr>
+          <w:sz w:val="22"/>
+          <w:szCs w:val="22"/>
+        </w:rPr>
+      </w:pPr>
+      <w:r>
+        <w:rPr>
+          <w:b/>
+          <w:sz w:val="22"/>
+          <w:szCs w:val="22"/>
+        </w:rPr>
+        <w:t>Figure 6.</w:t>
+      </w:r>
+      <w:r>
+        <w:rPr>
+          <w:sz w:val="22"/>
+          <w:szCs w:val="22"/>
+        </w:rPr>
+        <w:t xml:space="preserve"> Cross-Entropy Loss, 2-Layer Network          </w:t>
+      </w:r>
+      <w:r>
+        <w:rPr>
+          <w:b/>
+          <w:sz w:val="22"/>
+          <w:szCs w:val="22"/>
+        </w:rPr>
         <w:t xml:space="preserve">Figure </w:t>
       </w:r>
       <w:r>
@@ -6628,7 +7227,7 @@
           <w:sz w:val="22"/>
           <w:szCs w:val="22"/>
         </w:rPr>
-        <w:t>9</w:t>
+        <w:t>7</w:t>
       </w:r>
       <w:r>
         <w:rPr>
@@ -6636,73 +7235,6 @@
           <w:sz w:val="22"/>
           <w:szCs w:val="22"/>
         </w:rPr>
-        <w:t xml:space="preserve">. </w:t>
-      </w:r>
-      <w:r>
-        <w:rPr>
-          <w:sz w:val="22"/>
-          <w:szCs w:val="22"/>
-        </w:rPr>
-        <w:t>Fruit</w:t>
-      </w:r>
-      <w:r>
-        <w:rPr>
-          <w:sz w:val="22"/>
-          <w:szCs w:val="22"/>
-        </w:rPr>
-        <w:t xml:space="preserve"> Misclassifications</w:t>
-      </w:r>
-      <w:r>
-        <w:rPr>
-          <w:sz w:val="22"/>
-          <w:szCs w:val="22"/>
-        </w:rPr>
-        <w:t>, 2-layer network</w:t>
-      </w:r>
-    </w:p>
-    <w:p>
-      <w:pPr>
-        <w:rPr>
-          <w:sz w:val="22"/>
-          <w:szCs w:val="22"/>
-        </w:rPr>
-      </w:pPr>
-    </w:p>
-    <w:p>
-      <w:pPr>
-        <w:rPr>
-          <w:sz w:val="22"/>
-          <w:szCs w:val="22"/>
-        </w:rPr>
-      </w:pPr>
-    </w:p>
-    <w:p>
-      <w:pPr>
-        <w:ind w:firstLine="720"/>
-        <w:rPr>
-          <w:sz w:val="22"/>
-          <w:szCs w:val="22"/>
-        </w:rPr>
-      </w:pPr>
-      <w:r>
-        <w:rPr>
-          <w:sz w:val="22"/>
-          <w:szCs w:val="22"/>
-        </w:rPr>
-        <w:t>Increasing the epochs did not substantially change the accuracy</w:t>
-      </w:r>
-      <w:r>
-        <w:rPr>
-          <w:sz w:val="22"/>
-          <w:szCs w:val="22"/>
-        </w:rPr>
-        <w:t xml:space="preserve"> of this model</w:t>
-      </w:r>
-      <w:r>
-        <w:rPr>
-          <w:sz w:val="22"/>
-          <w:szCs w:val="22"/>
-        </w:rPr>
         <w:t>.</w:t>
       </w:r>
       <w:r>
@@ -6710,6 +7242,20 @@
           <w:sz w:val="22"/>
           <w:szCs w:val="22"/>
         </w:rPr>
+        <w:t xml:space="preserve"> Cross-Entropy Loss</w:t>
+      </w:r>
+      <w:r>
+        <w:rPr>
+          <w:sz w:val="22"/>
+          <w:szCs w:val="22"/>
+        </w:rPr>
+        <w:t>,</w:t>
+      </w:r>
+      <w:r>
+        <w:rPr>
+          <w:sz w:val="22"/>
+          <w:szCs w:val="22"/>
+        </w:rPr>
         <w:t xml:space="preserve"> </w:t>
       </w:r>
       <w:r>
@@ -6717,187 +7263,63 @@
           <w:sz w:val="22"/>
           <w:szCs w:val="22"/>
         </w:rPr>
-        <w:t>Therefore, w</w:t>
-      </w:r>
-      <w:r>
-        <w:rPr>
-          <w:sz w:val="22"/>
-          <w:szCs w:val="22"/>
-        </w:rPr>
-        <w:t>e added a third layer to see if training the network even further could have a significant effect on the accuracy. Th</w:t>
-      </w:r>
-      <w:r>
-        <w:rPr>
-          <w:sz w:val="22"/>
-          <w:szCs w:val="22"/>
-        </w:rPr>
-        <w:t>e</w:t>
-      </w:r>
-      <w:r>
-        <w:rPr>
-          <w:sz w:val="22"/>
-          <w:szCs w:val="22"/>
-        </w:rPr>
-        <w:t xml:space="preserve"> new 3-layer model had an accuracy of 99%</w:t>
-      </w:r>
-      <w:r>
-        <w:rPr>
-          <w:sz w:val="22"/>
-          <w:szCs w:val="22"/>
-        </w:rPr>
-        <w:t>, and</w:t>
-      </w:r>
-      <w:r>
-        <w:rPr>
-          <w:sz w:val="22"/>
-          <w:szCs w:val="22"/>
-        </w:rPr>
-        <w:t xml:space="preserve"> </w:t>
-      </w:r>
-      <w:r>
-        <w:rPr>
-          <w:sz w:val="22"/>
-          <w:szCs w:val="22"/>
-        </w:rPr>
-        <w:t>t</w:t>
-      </w:r>
-      <w:r>
-        <w:rPr>
-          <w:sz w:val="22"/>
-          <w:szCs w:val="22"/>
-        </w:rPr>
-        <w:t xml:space="preserve">he only misclassifications </w:t>
-      </w:r>
-      <w:r>
-        <w:rPr>
-          <w:sz w:val="22"/>
-          <w:szCs w:val="22"/>
-        </w:rPr>
-        <w:t xml:space="preserve">were between Braeburn and Nectarine, with 33 misclassifications </w:t>
-      </w:r>
-      <w:r>
-        <w:rPr>
-          <w:sz w:val="22"/>
-          <w:szCs w:val="22"/>
-        </w:rPr>
-        <w:t xml:space="preserve">(shown below). </w:t>
-      </w:r>
-      <w:r>
-        <w:rPr>
-          <w:sz w:val="22"/>
-          <w:szCs w:val="22"/>
-        </w:rPr>
-        <w:t xml:space="preserve">Though the model did learn to correct itself with all of the fruits that were misclassified </w:t>
-      </w:r>
-      <w:r>
-        <w:rPr>
-          <w:sz w:val="22"/>
-          <w:szCs w:val="22"/>
-        </w:rPr>
-        <w:t>in</w:t>
-      </w:r>
-      <w:r>
-        <w:rPr>
-          <w:sz w:val="22"/>
-          <w:szCs w:val="22"/>
-        </w:rPr>
-        <w:t xml:space="preserve"> the 2-layer network, it still had trouble </w:t>
-      </w:r>
-      <w:r>
-        <w:rPr>
-          <w:sz w:val="22"/>
-          <w:szCs w:val="22"/>
-        </w:rPr>
-        <w:t>distinguishing between these two fruits.</w:t>
-      </w:r>
-    </w:p>
-    <w:p>
-      <w:pPr>
-        <w:rPr>
-          <w:sz w:val="22"/>
-          <w:szCs w:val="22"/>
-        </w:rPr>
-      </w:pPr>
-    </w:p>
-    <w:p>
-      <w:pPr>
-        <w:rPr>
-          <w:sz w:val="22"/>
-          <w:szCs w:val="22"/>
-        </w:rPr>
-      </w:pPr>
-    </w:p>
-    <w:p>
-      <w:pPr>
-        <w:rPr>
-          <w:sz w:val="22"/>
-          <w:szCs w:val="22"/>
-        </w:rPr>
-      </w:pPr>
-    </w:p>
-    <w:p>
-      <w:pPr>
-        <w:rPr>
-          <w:sz w:val="22"/>
-          <w:szCs w:val="22"/>
-        </w:rPr>
-      </w:pPr>
-    </w:p>
-    <w:p>
-      <w:pPr>
-        <w:rPr>
-          <w:sz w:val="22"/>
-          <w:szCs w:val="22"/>
-        </w:rPr>
-      </w:pPr>
-    </w:p>
-    <w:p>
-      <w:pPr>
-        <w:rPr>
-          <w:sz w:val="22"/>
-          <w:szCs w:val="22"/>
-        </w:rPr>
-      </w:pPr>
-    </w:p>
-    <w:p>
-      <w:pPr>
-        <w:rPr>
-          <w:sz w:val="22"/>
-          <w:szCs w:val="22"/>
-        </w:rPr>
-      </w:pPr>
-    </w:p>
-    <w:p>
-      <w:pPr>
-        <w:rPr>
-          <w:sz w:val="22"/>
-          <w:szCs w:val="22"/>
-        </w:rPr>
-      </w:pPr>
-    </w:p>
-    <w:p>
-      <w:pPr>
-        <w:rPr>
-          <w:sz w:val="22"/>
-          <w:szCs w:val="22"/>
-        </w:rPr>
-      </w:pPr>
-    </w:p>
-    <w:p>
-      <w:pPr>
-        <w:rPr>
-          <w:sz w:val="22"/>
-          <w:szCs w:val="22"/>
-        </w:rPr>
-      </w:pPr>
-    </w:p>
-    <w:p>
-      <w:pPr>
-        <w:rPr>
-          <w:sz w:val="22"/>
-          <w:szCs w:val="22"/>
-        </w:rPr>
-      </w:pPr>
+        <w:t>3</w:t>
+      </w:r>
+      <w:r>
+        <w:rPr>
+          <w:sz w:val="22"/>
+          <w:szCs w:val="22"/>
+        </w:rPr>
+        <w:t>-Layer Network</w:t>
+      </w:r>
+    </w:p>
+    <w:p>
+      <w:pPr>
+        <w:rPr>
+          <w:sz w:val="22"/>
+          <w:szCs w:val="22"/>
+        </w:rPr>
+      </w:pPr>
+    </w:p>
+    <w:p>
+      <w:pPr>
+        <w:rPr>
+          <w:sz w:val="22"/>
+          <w:szCs w:val="22"/>
+        </w:rPr>
+      </w:pPr>
+    </w:p>
+    <w:p>
+      <w:pPr>
+        <w:rPr>
+          <w:sz w:val="22"/>
+          <w:szCs w:val="22"/>
+        </w:rPr>
+      </w:pPr>
+      <w:r>
+        <w:rPr>
+          <w:sz w:val="22"/>
+          <w:szCs w:val="22"/>
+          <w:highlight w:val="yellow"/>
+        </w:rPr>
+        <w:t xml:space="preserve">**Discuss </w:t>
+      </w:r>
+      <w:r>
+        <w:rPr>
+          <w:sz w:val="22"/>
+          <w:szCs w:val="22"/>
+          <w:highlight w:val="yellow"/>
+        </w:rPr>
+        <w:t>test accuracy</w:t>
+      </w:r>
+      <w:r>
+        <w:rPr>
+          <w:sz w:val="22"/>
+          <w:szCs w:val="22"/>
+          <w:highlight w:val="yellow"/>
+        </w:rPr>
+        <w:t>**</w:t>
+      </w:r>
     </w:p>
     <w:p>
       <w:pPr>
@@ -6924,26 +7346,112 @@
           <w:szCs w:val="22"/>
         </w:rPr>
       </w:pPr>
-    </w:p>
-    <w:p>
-      <w:pPr>
-        <w:rPr>
-          <w:sz w:val="22"/>
-          <w:szCs w:val="22"/>
-        </w:rPr>
-      </w:pPr>
-    </w:p>
-    <w:p>
-      <w:pPr>
-        <w:rPr>
-          <w:sz w:val="22"/>
-          <w:szCs w:val="22"/>
-        </w:rPr>
-      </w:pPr>
-    </w:p>
-    <w:p>
-      <w:pPr>
-        <w:jc w:val="center"/>
+      <w:r>
+        <w:rPr>
+          <w:noProof/>
+          <w:sz w:val="22"/>
+          <w:szCs w:val="22"/>
+        </w:rPr>
+        <w:drawing>
+          <wp:inline distT="0" distB="0" distL="0" distR="0" wp14:anchorId="634F4C13" wp14:editId="12843B1F">
+            <wp:extent cx="2905125" cy="2186255"/>
+            <wp:effectExtent l="0" t="0" r="3175" b="0"/>
+            <wp:docPr id="20" name="Picture 20" descr="A screenshot of a social media post&#10;&#10;Description automatically generated"/>
+            <wp:cNvGraphicFramePr>
+              <a:graphicFrameLocks xmlns:a="http://schemas.openxmlformats.org/drawingml/2006/main" noChangeAspect="1"/>
+            </wp:cNvGraphicFramePr>
+            <a:graphic xmlns:a="http://schemas.openxmlformats.org/drawingml/2006/main">
+              <a:graphicData uri="http://schemas.openxmlformats.org/drawingml/2006/picture">
+                <pic:pic xmlns:pic="http://schemas.openxmlformats.org/drawingml/2006/picture">
+                  <pic:nvPicPr>
+                    <pic:cNvPr id="20" name="2-layer accuracy.png"/>
+                    <pic:cNvPicPr/>
+                  </pic:nvPicPr>
+                  <pic:blipFill>
+                    <a:blip r:embed="rId9" cstate="print">
+                      <a:extLst>
+                        <a:ext uri="{28A0092B-C50C-407E-A947-70E740481C1C}">
+                          <a14:useLocalDpi xmlns:a14="http://schemas.microsoft.com/office/drawing/2010/main" val="0"/>
+                        </a:ext>
+                      </a:extLst>
+                    </a:blip>
+                    <a:stretch>
+                      <a:fillRect/>
+                    </a:stretch>
+                  </pic:blipFill>
+                  <pic:spPr>
+                    <a:xfrm>
+                      <a:off x="0" y="0"/>
+                      <a:ext cx="2926620" cy="2202431"/>
+                    </a:xfrm>
+                    <a:prstGeom prst="rect">
+                      <a:avLst/>
+                    </a:prstGeom>
+                  </pic:spPr>
+                </pic:pic>
+              </a:graphicData>
+            </a:graphic>
+          </wp:inline>
+        </w:drawing>
+      </w:r>
+      <w:r>
+        <w:rPr>
+          <w:noProof/>
+          <w:sz w:val="22"/>
+          <w:szCs w:val="22"/>
+        </w:rPr>
+        <w:drawing>
+          <wp:inline distT="0" distB="0" distL="0" distR="0" wp14:anchorId="264FB912" wp14:editId="10189CC0">
+            <wp:extent cx="2904190" cy="2185670"/>
+            <wp:effectExtent l="0" t="0" r="4445" b="0"/>
+            <wp:docPr id="21" name="Picture 21" descr="A screenshot of a social media post&#10;&#10;Description automatically generated"/>
+            <wp:cNvGraphicFramePr>
+              <a:graphicFrameLocks xmlns:a="http://schemas.openxmlformats.org/drawingml/2006/main" noChangeAspect="1"/>
+            </wp:cNvGraphicFramePr>
+            <a:graphic xmlns:a="http://schemas.openxmlformats.org/drawingml/2006/main">
+              <a:graphicData uri="http://schemas.openxmlformats.org/drawingml/2006/picture">
+                <pic:pic xmlns:pic="http://schemas.openxmlformats.org/drawingml/2006/picture">
+                  <pic:nvPicPr>
+                    <pic:cNvPr id="21" name="3-layer accuracy.png"/>
+                    <pic:cNvPicPr/>
+                  </pic:nvPicPr>
+                  <pic:blipFill rotWithShape="1">
+                    <a:blip r:embed="rId10" cstate="print">
+                      <a:extLst>
+                        <a:ext uri="{28A0092B-C50C-407E-A947-70E740481C1C}">
+                          <a14:useLocalDpi xmlns:a14="http://schemas.microsoft.com/office/drawing/2010/main" val="0"/>
+                        </a:ext>
+                      </a:extLst>
+                    </a:blip>
+                    <a:srcRect t="448"/>
+                    <a:stretch/>
+                  </pic:blipFill>
+                  <pic:spPr bwMode="auto">
+                    <a:xfrm>
+                      <a:off x="0" y="0"/>
+                      <a:ext cx="2934744" cy="2208664"/>
+                    </a:xfrm>
+                    <a:prstGeom prst="rect">
+                      <a:avLst/>
+                    </a:prstGeom>
+                    <a:ln>
+                      <a:noFill/>
+                    </a:ln>
+                    <a:extLst>
+                      <a:ext uri="{53640926-AAD7-44D8-BBD7-CCE9431645EC}">
+                        <a14:shadowObscured xmlns:a14="http://schemas.microsoft.com/office/drawing/2010/main"/>
+                      </a:ext>
+                    </a:extLst>
+                  </pic:spPr>
+                </pic:pic>
+              </a:graphicData>
+            </a:graphic>
+          </wp:inline>
+        </w:drawing>
+      </w:r>
+    </w:p>
+    <w:p>
+      <w:pPr>
         <w:rPr>
           <w:sz w:val="22"/>
           <w:szCs w:val="22"/>
@@ -6963,7 +7471,7 @@
           <w:sz w:val="22"/>
           <w:szCs w:val="22"/>
         </w:rPr>
-        <w:t>10</w:t>
+        <w:t>8</w:t>
       </w:r>
       <w:r>
         <w:rPr>
@@ -6971,28 +7479,66 @@
           <w:sz w:val="22"/>
           <w:szCs w:val="22"/>
         </w:rPr>
-        <w:t xml:space="preserve">. </w:t>
-      </w:r>
-      <w:r>
-        <w:rPr>
-          <w:sz w:val="22"/>
-          <w:szCs w:val="22"/>
-        </w:rPr>
-        <w:t>Fruit</w:t>
-      </w:r>
-      <w:r>
-        <w:rPr>
-          <w:sz w:val="22"/>
-          <w:szCs w:val="22"/>
-        </w:rPr>
-        <w:t xml:space="preserve"> Misclassifications</w:t>
-      </w:r>
-      <w:r>
-        <w:rPr>
-          <w:sz w:val="22"/>
-          <w:szCs w:val="22"/>
-        </w:rPr>
-        <w:t>, 3-layer network</w:t>
+        <w:t>.</w:t>
+      </w:r>
+      <w:r>
+        <w:rPr>
+          <w:sz w:val="22"/>
+          <w:szCs w:val="22"/>
+        </w:rPr>
+        <w:t xml:space="preserve"> </w:t>
+      </w:r>
+      <w:r>
+        <w:rPr>
+          <w:sz w:val="22"/>
+          <w:szCs w:val="22"/>
+        </w:rPr>
+        <w:t>Test Accuracy</w:t>
+      </w:r>
+      <w:r>
+        <w:rPr>
+          <w:sz w:val="22"/>
+          <w:szCs w:val="22"/>
+        </w:rPr>
+        <w:t xml:space="preserve">, 2-Layer Network          </w:t>
+      </w:r>
+      <w:r>
+        <w:rPr>
+          <w:sz w:val="22"/>
+          <w:szCs w:val="22"/>
+        </w:rPr>
+        <w:t xml:space="preserve">         </w:t>
+      </w:r>
+      <w:r>
+        <w:rPr>
+          <w:b/>
+          <w:sz w:val="22"/>
+          <w:szCs w:val="22"/>
+        </w:rPr>
+        <w:t xml:space="preserve">Figure </w:t>
+      </w:r>
+      <w:r>
+        <w:rPr>
+          <w:b/>
+          <w:sz w:val="22"/>
+          <w:szCs w:val="22"/>
+        </w:rPr>
+        <w:t>9</w:t>
+      </w:r>
+      <w:r>
+        <w:rPr>
+          <w:b/>
+          <w:sz w:val="22"/>
+          <w:szCs w:val="22"/>
+        </w:rPr>
+        <w:t>.</w:t>
+      </w:r>
+      <w:r>
+        <w:rPr>
+          <w:sz w:val="22"/>
+          <w:szCs w:val="22"/>
+        </w:rPr>
+        <w:t xml:space="preserve"> Test Accuracy, 3-Layer Network</w:t>
       </w:r>
     </w:p>
     <w:p>
@@ -7030,14 +7576,263 @@
     </w:p>
     <w:p>
       <w:pPr>
-        <w:rPr>
-          <w:rFonts w:asciiTheme="majorHAnsi" w:eastAsiaTheme="majorEastAsia" w:hAnsiTheme="majorHAnsi" w:cstheme="majorBidi"/>
-          <w:color w:val="2F5496" w:themeColor="accent1" w:themeShade="BF"/>
-          <w:sz w:val="32"/>
-          <w:szCs w:val="32"/>
-        </w:rPr>
-      </w:pPr>
-      <w:r>
+        <w:ind w:firstLine="720"/>
+        <w:rPr>
+          <w:sz w:val="22"/>
+          <w:szCs w:val="22"/>
+        </w:rPr>
+      </w:pPr>
+      <w:r>
+        <w:rPr>
+          <w:sz w:val="22"/>
+          <w:szCs w:val="22"/>
+        </w:rPr>
+        <w:lastRenderedPageBreak/>
+        <w:t xml:space="preserve">Convolutional Neural Networks are </w:t>
+      </w:r>
+      <w:r>
+        <w:rPr>
+          <w:sz w:val="22"/>
+          <w:szCs w:val="22"/>
+        </w:rPr>
+        <w:t>an important field for computer vision and</w:t>
+      </w:r>
+      <w:r>
+        <w:rPr>
+          <w:sz w:val="22"/>
+          <w:szCs w:val="22"/>
+        </w:rPr>
+        <w:t xml:space="preserve"> offer a</w:t>
+      </w:r>
+      <w:r>
+        <w:rPr>
+          <w:sz w:val="22"/>
+          <w:szCs w:val="22"/>
+        </w:rPr>
+        <w:t xml:space="preserve"> powerful yet accessible </w:t>
+      </w:r>
+      <w:r>
+        <w:rPr>
+          <w:sz w:val="22"/>
+          <w:szCs w:val="22"/>
+        </w:rPr>
+        <w:t xml:space="preserve">way </w:t>
+      </w:r>
+      <w:r>
+        <w:rPr>
+          <w:sz w:val="22"/>
+          <w:szCs w:val="22"/>
+        </w:rPr>
+        <w:t xml:space="preserve">for researchers to use </w:t>
+      </w:r>
+      <w:r>
+        <w:rPr>
+          <w:sz w:val="22"/>
+          <w:szCs w:val="22"/>
+        </w:rPr>
+        <w:t xml:space="preserve">computers </w:t>
+      </w:r>
+      <w:r>
+        <w:rPr>
+          <w:sz w:val="22"/>
+          <w:szCs w:val="22"/>
+        </w:rPr>
+        <w:t xml:space="preserve">to </w:t>
+      </w:r>
+      <w:r>
+        <w:rPr>
+          <w:sz w:val="22"/>
+          <w:szCs w:val="22"/>
+        </w:rPr>
+        <w:t>interpret images</w:t>
+      </w:r>
+      <w:r>
+        <w:rPr>
+          <w:sz w:val="22"/>
+          <w:szCs w:val="22"/>
+        </w:rPr>
+        <w:t xml:space="preserve">. Fruit </w:t>
+      </w:r>
+      <w:r>
+        <w:rPr>
+          <w:sz w:val="22"/>
+          <w:szCs w:val="22"/>
+        </w:rPr>
+        <w:t>classification</w:t>
+      </w:r>
+      <w:r>
+        <w:rPr>
+          <w:sz w:val="22"/>
+          <w:szCs w:val="22"/>
+        </w:rPr>
+        <w:t xml:space="preserve"> is a key use for CNNs and can potentially automate the </w:t>
+      </w:r>
+      <w:r>
+        <w:rPr>
+          <w:sz w:val="22"/>
+          <w:szCs w:val="22"/>
+        </w:rPr>
+        <w:t>inspect</w:t>
+      </w:r>
+      <w:r>
+        <w:rPr>
+          <w:sz w:val="22"/>
+          <w:szCs w:val="22"/>
+        </w:rPr>
+        <w:t>ion</w:t>
+      </w:r>
+      <w:r>
+        <w:rPr>
+          <w:sz w:val="22"/>
+          <w:szCs w:val="22"/>
+        </w:rPr>
+        <w:t xml:space="preserve"> </w:t>
+      </w:r>
+      <w:r>
+        <w:rPr>
+          <w:sz w:val="22"/>
+          <w:szCs w:val="22"/>
+        </w:rPr>
+        <w:t xml:space="preserve">process </w:t>
+      </w:r>
+      <w:r>
+        <w:rPr>
+          <w:sz w:val="22"/>
+          <w:szCs w:val="22"/>
+        </w:rPr>
+        <w:t xml:space="preserve">of </w:t>
+      </w:r>
+      <w:r>
+        <w:rPr>
+          <w:sz w:val="22"/>
+          <w:szCs w:val="22"/>
+        </w:rPr>
+        <w:t>fruit</w:t>
+      </w:r>
+      <w:r>
+        <w:rPr>
+          <w:sz w:val="22"/>
+          <w:szCs w:val="22"/>
+        </w:rPr>
+        <w:t>s</w:t>
+      </w:r>
+      <w:r>
+        <w:rPr>
+          <w:sz w:val="22"/>
+          <w:szCs w:val="22"/>
+        </w:rPr>
+        <w:t xml:space="preserve"> </w:t>
+      </w:r>
+      <w:r>
+        <w:rPr>
+          <w:sz w:val="22"/>
+          <w:szCs w:val="22"/>
+        </w:rPr>
+        <w:t>for Customs and Border Patrol, allowing a higher and more accurate inspection rate.</w:t>
+      </w:r>
+      <w:r>
+        <w:rPr>
+          <w:sz w:val="22"/>
+          <w:szCs w:val="22"/>
+        </w:rPr>
+        <w:t xml:space="preserve"> </w:t>
+      </w:r>
+      <w:r>
+        <w:rPr>
+          <w:sz w:val="22"/>
+          <w:szCs w:val="22"/>
+        </w:rPr>
+        <w:t xml:space="preserve">The CNN model that we developed for this project was able to classify the test set from the Fruits 360 dataset of </w:t>
+      </w:r>
+      <w:r>
+        <w:rPr>
+          <w:sz w:val="22"/>
+          <w:szCs w:val="22"/>
+        </w:rPr>
+        <w:t>5,195 images</w:t>
+      </w:r>
+      <w:r>
+        <w:rPr>
+          <w:sz w:val="22"/>
+          <w:szCs w:val="22"/>
+        </w:rPr>
+        <w:t xml:space="preserve"> </w:t>
+      </w:r>
+      <w:r>
+        <w:rPr>
+          <w:sz w:val="22"/>
+          <w:szCs w:val="22"/>
+        </w:rPr>
+        <w:t>with 99% accuracy,</w:t>
+      </w:r>
+      <w:r>
+        <w:rPr>
+          <w:sz w:val="22"/>
+          <w:szCs w:val="22"/>
+        </w:rPr>
+        <w:t xml:space="preserve"> which we determine to be a very successful classification rate. Further research would involve investigating the misclassifications for “B</w:t>
+      </w:r>
+      <w:r>
+        <w:rPr>
+          <w:sz w:val="22"/>
+          <w:szCs w:val="22"/>
+        </w:rPr>
+        <w:t>raeburn</w:t>
+      </w:r>
+      <w:r>
+        <w:rPr>
+          <w:sz w:val="22"/>
+          <w:szCs w:val="22"/>
+        </w:rPr>
+        <w:t>”</w:t>
+      </w:r>
+      <w:r>
+        <w:rPr>
+          <w:sz w:val="22"/>
+          <w:szCs w:val="22"/>
+        </w:rPr>
+        <w:t xml:space="preserve"> and </w:t>
+      </w:r>
+      <w:r>
+        <w:rPr>
+          <w:sz w:val="22"/>
+          <w:szCs w:val="22"/>
+        </w:rPr>
+        <w:t>“</w:t>
+      </w:r>
+      <w:r>
+        <w:rPr>
+          <w:sz w:val="22"/>
+          <w:szCs w:val="22"/>
+        </w:rPr>
+        <w:t>Nectarine</w:t>
+      </w:r>
+      <w:r>
+        <w:rPr>
+          <w:sz w:val="22"/>
+          <w:szCs w:val="22"/>
+        </w:rPr>
+        <w:t xml:space="preserve">” and determining how these could be mitigated. The images in the Fruits 360 dataset were specifically processed for the purpose of machine learning, so further research could also involve testing the network on raw, unprocessed photographs of fruit, and making further adjustments </w:t>
+      </w:r>
+      <w:r>
+        <w:rPr>
+          <w:sz w:val="22"/>
+          <w:szCs w:val="22"/>
+        </w:rPr>
+        <w:t>based on the results of these classifications</w:t>
+      </w:r>
+      <w:r>
+        <w:rPr>
+          <w:sz w:val="22"/>
+          <w:szCs w:val="22"/>
+        </w:rPr>
+        <w:t>.</w:t>
+      </w:r>
+      <w:r>
+        <w:rPr>
+          <w:sz w:val="22"/>
+          <w:szCs w:val="22"/>
+        </w:rPr>
         <w:br w:type="page"/>
       </w:r>
     </w:p>
@@ -7284,7 +8079,7 @@
         </w:rPr>
         <w:t xml:space="preserve"> [online] Available at: </w:t>
       </w:r>
-      <w:hyperlink r:id="rId6" w:history="1">
+      <w:hyperlink r:id="rId11" w:history="1">
         <w:r>
           <w:rPr>
             <w:rStyle w:val="Hyperlink"/>
@@ -7467,7 +8262,7 @@
         </w:rPr>
         <w:t xml:space="preserve">, M., Do, R.K.G. et al. Insights Imaging (2018) 9: 611. </w:t>
       </w:r>
-      <w:hyperlink r:id="rId7" w:history="1">
+      <w:hyperlink r:id="rId12" w:history="1">
         <w:r>
           <w:rPr>
             <w:rStyle w:val="Hyperlink"/>

</xml_diff>

<commit_message>
minor changes to report + page numbers
</commit_message>
<xml_diff>
--- a/Final-Group-Project-Report/Group4ProjectReport.docx
+++ b/Final-Group-Project-Report/Group4ProjectReport.docx
@@ -297,7 +297,7 @@
           <w:sz w:val="22"/>
           <w:szCs w:val="22"/>
         </w:rPr>
-        <w:t xml:space="preserve"> (Li et al., 2017). CNN’s take advantage of the unique way computers inte</w:t>
+        <w:t xml:space="preserve"> (Li et al., 2017). CNNs take advantage of the unique way computers inte</w:t>
       </w:r>
       <w:r>
         <w:rPr>
@@ -616,7 +616,35 @@
           <w:sz w:val="22"/>
           <w:szCs w:val="22"/>
         </w:rPr>
-        <w:t>ran in the cloud using a Google Cloud Platform instance configured with 1 GPU</w:t>
+        <w:t>r</w:t>
+      </w:r>
+      <w:r>
+        <w:rPr>
+          <w:sz w:val="22"/>
+          <w:szCs w:val="22"/>
+        </w:rPr>
+        <w:t>u</w:t>
+      </w:r>
+      <w:r>
+        <w:rPr>
+          <w:sz w:val="22"/>
+          <w:szCs w:val="22"/>
+        </w:rPr>
+        <w:t xml:space="preserve">n in the cloud using a Google Cloud Platform instance configured with </w:t>
+      </w:r>
+      <w:r>
+        <w:rPr>
+          <w:sz w:val="22"/>
+          <w:szCs w:val="22"/>
+        </w:rPr>
+        <w:t>one</w:t>
+      </w:r>
+      <w:r>
+        <w:rPr>
+          <w:sz w:val="22"/>
+          <w:szCs w:val="22"/>
+        </w:rPr>
+        <w:t xml:space="preserve"> GPU</w:t>
       </w:r>
       <w:r>
         <w:rPr>
@@ -1391,7 +1419,7 @@
                     <pic:cNvPicPr/>
                   </pic:nvPicPr>
                   <pic:blipFill>
-                    <a:blip r:embed="rId4">
+                    <a:blip r:embed="rId7">
                       <a:extLst>
                         <a:ext uri="{28A0092B-C50C-407E-A947-70E740481C1C}">
                           <a14:useLocalDpi xmlns:a14="http://schemas.microsoft.com/office/drawing/2010/main" val="0"/>
@@ -1445,7 +1473,7 @@
                     <pic:cNvPicPr/>
                   </pic:nvPicPr>
                   <pic:blipFill>
-                    <a:blip r:embed="rId5"/>
+                    <a:blip r:embed="rId8"/>
                     <a:stretch>
                       <a:fillRect/>
                     </a:stretch>
@@ -1681,6 +1709,7 @@
       <w:proofErr w:type="gramStart"/>
       <w:r>
         <w:rPr>
+          <w:rFonts w:ascii="Courier New" w:hAnsi="Courier New" w:cs="Courier New"/>
           <w:sz w:val="22"/>
           <w:szCs w:val="22"/>
         </w:rPr>
@@ -1698,6 +1727,7 @@
       <w:proofErr w:type="spellStart"/>
       <w:r>
         <w:rPr>
+          <w:rFonts w:ascii="Courier New" w:hAnsi="Courier New" w:cs="Courier New"/>
           <w:sz w:val="22"/>
           <w:szCs w:val="22"/>
         </w:rPr>
@@ -1709,6 +1739,13 @@
           <w:sz w:val="22"/>
           <w:szCs w:val="22"/>
         </w:rPr>
+        <w:t>,</w:t>
+      </w:r>
+      <w:r>
+        <w:rPr>
+          <w:sz w:val="22"/>
+          <w:szCs w:val="22"/>
+        </w:rPr>
         <w:t xml:space="preserve"> we implemented a </w:t>
       </w:r>
       <w:r>
@@ -1819,7 +1856,23 @@
           <w:sz w:val="22"/>
           <w:szCs w:val="22"/>
         </w:rPr>
-        <w:t>our familiarity with it and the lack of prior research on this dataset using it.</w:t>
+        <w:t xml:space="preserve">our familiarity with it and the lack of prior research on this dataset using </w:t>
+      </w:r>
+      <w:proofErr w:type="spellStart"/>
+      <w:r>
+        <w:rPr>
+          <w:sz w:val="22"/>
+          <w:szCs w:val="22"/>
+        </w:rPr>
+        <w:t>Pytorch</w:t>
+      </w:r>
+      <w:proofErr w:type="spellEnd"/>
+      <w:r>
+        <w:rPr>
+          <w:sz w:val="22"/>
+          <w:szCs w:val="22"/>
+        </w:rPr>
+        <w:t>.</w:t>
       </w:r>
       <w:r>
         <w:rPr>
@@ -1840,7 +1893,21 @@
           <w:sz w:val="22"/>
           <w:szCs w:val="22"/>
         </w:rPr>
-        <w:t>n in a GCP cloud environment for access to a GPU.</w:t>
+        <w:t>n in a G</w:t>
+      </w:r>
+      <w:r>
+        <w:rPr>
+          <w:sz w:val="22"/>
+          <w:szCs w:val="22"/>
+        </w:rPr>
+        <w:t>oogle</w:t>
+      </w:r>
+      <w:r>
+        <w:rPr>
+          <w:sz w:val="22"/>
+          <w:szCs w:val="22"/>
+        </w:rPr>
+        <w:t xml:space="preserve"> cloud environment for access to a GPU.</w:t>
       </w:r>
     </w:p>
     <w:p>
@@ -1864,7 +1931,22 @@
           <w:sz w:val="22"/>
           <w:szCs w:val="22"/>
         </w:rPr>
-        <w:t xml:space="preserve">The first layer is a nn.Conv2d layer with 3 input channels (Red, Green, Blue channels), </w:t>
+        <w:t xml:space="preserve">The first layer is a </w:t>
+      </w:r>
+      <w:r>
+        <w:rPr>
+          <w:rFonts w:ascii="Courier New" w:hAnsi="Courier New" w:cs="Courier New"/>
+          <w:sz w:val="22"/>
+          <w:szCs w:val="22"/>
+        </w:rPr>
+        <w:t>nn.Conv2d</w:t>
+      </w:r>
+      <w:r>
+        <w:rPr>
+          <w:sz w:val="22"/>
+          <w:szCs w:val="22"/>
+        </w:rPr>
+        <w:t xml:space="preserve"> layer with 3 input channels (Red, Green, Blue channels), </w:t>
       </w:r>
       <w:r>
         <w:rPr>
@@ -1931,10 +2013,18 @@
       </w:r>
       <w:r>
         <w:rPr>
-          <w:sz w:val="22"/>
-          <w:szCs w:val="22"/>
-        </w:rPr>
-        <w:t xml:space="preserve">BatchNorm2d was applied in order to </w:t>
+          <w:rFonts w:ascii="Courier New" w:hAnsi="Courier New" w:cs="Courier New"/>
+          <w:sz w:val="22"/>
+          <w:szCs w:val="22"/>
+        </w:rPr>
+        <w:t>BatchNorm2d</w:t>
+      </w:r>
+      <w:r>
+        <w:rPr>
+          <w:sz w:val="22"/>
+          <w:szCs w:val="22"/>
+        </w:rPr>
+        <w:t xml:space="preserve"> was applied in order to </w:t>
       </w:r>
       <w:r>
         <w:rPr>
@@ -2121,6 +2211,13 @@
           <w:sz w:val="22"/>
           <w:szCs w:val="22"/>
         </w:rPr>
+        <w:t>,</w:t>
+      </w:r>
+      <w:r>
+        <w:rPr>
+          <w:sz w:val="22"/>
+          <w:szCs w:val="22"/>
+        </w:rPr>
         <w:t xml:space="preserve"> </w:t>
       </w:r>
       <w:r>
@@ -2427,6 +2524,8 @@
         </w:rPr>
         <w:t>.</w:t>
       </w:r>
+      <w:bookmarkStart w:id="0" w:name="_GoBack"/>
+      <w:bookmarkEnd w:id="0"/>
     </w:p>
     <w:p>
       <w:pPr>
@@ -6779,7 +6878,7 @@
                     <pic:cNvPicPr/>
                   </pic:nvPicPr>
                   <pic:blipFill>
-                    <a:blip r:embed="rId6" cstate="print">
+                    <a:blip r:embed="rId9" cstate="print">
                       <a:extLst>
                         <a:ext uri="{28A0092B-C50C-407E-A947-70E740481C1C}">
                           <a14:useLocalDpi xmlns:a14="http://schemas.microsoft.com/office/drawing/2010/main" val="0"/>
@@ -7116,7 +7215,7 @@
                     <pic:cNvPicPr/>
                   </pic:nvPicPr>
                   <pic:blipFill>
-                    <a:blip r:embed="rId7" cstate="print">
+                    <a:blip r:embed="rId10" cstate="print">
                       <a:extLst>
                         <a:ext uri="{28A0092B-C50C-407E-A947-70E740481C1C}">
                           <a14:useLocalDpi xmlns:a14="http://schemas.microsoft.com/office/drawing/2010/main" val="0"/>
@@ -7164,7 +7263,7 @@
                     <pic:cNvPicPr/>
                   </pic:nvPicPr>
                   <pic:blipFill>
-                    <a:blip r:embed="rId8" cstate="print">
+                    <a:blip r:embed="rId11" cstate="print">
                       <a:extLst>
                         <a:ext uri="{28A0092B-C50C-407E-A947-70E740481C1C}">
                           <a14:useLocalDpi xmlns:a14="http://schemas.microsoft.com/office/drawing/2010/main" val="0"/>
@@ -7219,58 +7318,14 @@
           <w:sz w:val="22"/>
           <w:szCs w:val="22"/>
         </w:rPr>
-        <w:t xml:space="preserve">Figure </w:t>
-      </w:r>
-      <w:r>
-        <w:rPr>
-          <w:b/>
-          <w:sz w:val="22"/>
-          <w:szCs w:val="22"/>
-        </w:rPr>
-        <w:t>7</w:t>
-      </w:r>
-      <w:r>
-        <w:rPr>
-          <w:b/>
-          <w:sz w:val="22"/>
-          <w:szCs w:val="22"/>
-        </w:rPr>
-        <w:t>.</w:t>
-      </w:r>
-      <w:r>
-        <w:rPr>
-          <w:sz w:val="22"/>
-          <w:szCs w:val="22"/>
-        </w:rPr>
-        <w:t xml:space="preserve"> Cross-Entropy Loss</w:t>
-      </w:r>
-      <w:r>
-        <w:rPr>
-          <w:sz w:val="22"/>
-          <w:szCs w:val="22"/>
-        </w:rPr>
-        <w:t>,</w:t>
-      </w:r>
-      <w:r>
-        <w:rPr>
-          <w:sz w:val="22"/>
-          <w:szCs w:val="22"/>
-        </w:rPr>
-        <w:t xml:space="preserve"> </w:t>
-      </w:r>
-      <w:r>
-        <w:rPr>
-          <w:sz w:val="22"/>
-          <w:szCs w:val="22"/>
-        </w:rPr>
-        <w:t>3</w:t>
-      </w:r>
-      <w:r>
-        <w:rPr>
-          <w:sz w:val="22"/>
-          <w:szCs w:val="22"/>
-        </w:rPr>
-        <w:t>-Layer Network</w:t>
+        <w:t>Figure 7.</w:t>
+      </w:r>
+      <w:r>
+        <w:rPr>
+          <w:sz w:val="22"/>
+          <w:szCs w:val="22"/>
+        </w:rPr>
+        <w:t xml:space="preserve"> Cross-Entropy Loss, 3-Layer Network</w:t>
       </w:r>
     </w:p>
     <w:p>
@@ -7336,8 +7391,6 @@
           <w:szCs w:val="22"/>
         </w:rPr>
       </w:pPr>
-      <w:bookmarkStart w:id="0" w:name="_GoBack"/>
-      <w:bookmarkEnd w:id="0"/>
     </w:p>
     <w:p>
       <w:pPr>
@@ -7368,7 +7421,7 @@
                     <pic:cNvPicPr/>
                   </pic:nvPicPr>
                   <pic:blipFill>
-                    <a:blip r:embed="rId9" cstate="print">
+                    <a:blip r:embed="rId12" cstate="print">
                       <a:extLst>
                         <a:ext uri="{28A0092B-C50C-407E-A947-70E740481C1C}">
                           <a14:useLocalDpi xmlns:a14="http://schemas.microsoft.com/office/drawing/2010/main" val="0"/>
@@ -7416,7 +7469,7 @@
                     <pic:cNvPicPr/>
                   </pic:nvPicPr>
                   <pic:blipFill rotWithShape="1">
-                    <a:blip r:embed="rId10" cstate="print">
+                    <a:blip r:embed="rId13" cstate="print">
                       <a:extLst>
                         <a:ext uri="{28A0092B-C50C-407E-A947-70E740481C1C}">
                           <a14:useLocalDpi xmlns:a14="http://schemas.microsoft.com/office/drawing/2010/main" val="0"/>
@@ -7486,28 +7539,7 @@
           <w:sz w:val="22"/>
           <w:szCs w:val="22"/>
         </w:rPr>
-        <w:t xml:space="preserve"> </w:t>
-      </w:r>
-      <w:r>
-        <w:rPr>
-          <w:sz w:val="22"/>
-          <w:szCs w:val="22"/>
-        </w:rPr>
-        <w:t>Test Accuracy</w:t>
-      </w:r>
-      <w:r>
-        <w:rPr>
-          <w:sz w:val="22"/>
-          <w:szCs w:val="22"/>
-        </w:rPr>
-        <w:t xml:space="preserve">, 2-Layer Network          </w:t>
-      </w:r>
-      <w:r>
-        <w:rPr>
-          <w:sz w:val="22"/>
-          <w:szCs w:val="22"/>
-        </w:rPr>
-        <w:t xml:space="preserve">         </w:t>
+        <w:t xml:space="preserve"> Test Accuracy, 2-Layer Network                   </w:t>
       </w:r>
       <w:r>
         <w:rPr>
@@ -7665,21 +7697,28 @@
           <w:sz w:val="22"/>
           <w:szCs w:val="22"/>
         </w:rPr>
-        <w:t xml:space="preserve"> is a key use for CNNs and can potentially automate the </w:t>
-      </w:r>
-      <w:r>
-        <w:rPr>
-          <w:sz w:val="22"/>
-          <w:szCs w:val="22"/>
-        </w:rPr>
-        <w:t>inspect</w:t>
-      </w:r>
-      <w:r>
-        <w:rPr>
-          <w:sz w:val="22"/>
-          <w:szCs w:val="22"/>
-        </w:rPr>
-        <w:t>ion</w:t>
+        <w:t xml:space="preserve"> is a key use for CNNs and can potentially automate the inspection process </w:t>
+      </w:r>
+      <w:r>
+        <w:rPr>
+          <w:sz w:val="22"/>
+          <w:szCs w:val="22"/>
+        </w:rPr>
+        <w:t xml:space="preserve">of </w:t>
+      </w:r>
+      <w:r>
+        <w:rPr>
+          <w:sz w:val="22"/>
+          <w:szCs w:val="22"/>
+        </w:rPr>
+        <w:t>fruit</w:t>
+      </w:r>
+      <w:r>
+        <w:rPr>
+          <w:sz w:val="22"/>
+          <w:szCs w:val="22"/>
+        </w:rPr>
+        <w:t>s</w:t>
       </w:r>
       <w:r>
         <w:rPr>
@@ -7693,28 +7732,7 @@
           <w:sz w:val="22"/>
           <w:szCs w:val="22"/>
         </w:rPr>
-        <w:t xml:space="preserve">process </w:t>
-      </w:r>
-      <w:r>
-        <w:rPr>
-          <w:sz w:val="22"/>
-          <w:szCs w:val="22"/>
-        </w:rPr>
-        <w:t xml:space="preserve">of </w:t>
-      </w:r>
-      <w:r>
-        <w:rPr>
-          <w:sz w:val="22"/>
-          <w:szCs w:val="22"/>
-        </w:rPr>
-        <w:t>fruit</w:t>
-      </w:r>
-      <w:r>
-        <w:rPr>
-          <w:sz w:val="22"/>
-          <w:szCs w:val="22"/>
-        </w:rPr>
-        <w:t>s</w:t>
+        <w:t>for Customs and Border Patrol, allowing a higher and more accurate inspection rate.</w:t>
       </w:r>
       <w:r>
         <w:rPr>
@@ -7728,7 +7746,14 @@
           <w:sz w:val="22"/>
           <w:szCs w:val="22"/>
         </w:rPr>
-        <w:t>for Customs and Border Patrol, allowing a higher and more accurate inspection rate.</w:t>
+        <w:t xml:space="preserve">The CNN model that we developed for this project was able to classify the test set from the Fruits 360 dataset of </w:t>
+      </w:r>
+      <w:r>
+        <w:rPr>
+          <w:sz w:val="22"/>
+          <w:szCs w:val="22"/>
+        </w:rPr>
+        <w:t>5,195 images</w:t>
       </w:r>
       <w:r>
         <w:rPr>
@@ -7742,27 +7767,6 @@
           <w:sz w:val="22"/>
           <w:szCs w:val="22"/>
         </w:rPr>
-        <w:t xml:space="preserve">The CNN model that we developed for this project was able to classify the test set from the Fruits 360 dataset of </w:t>
-      </w:r>
-      <w:r>
-        <w:rPr>
-          <w:sz w:val="22"/>
-          <w:szCs w:val="22"/>
-        </w:rPr>
-        <w:t>5,195 images</w:t>
-      </w:r>
-      <w:r>
-        <w:rPr>
-          <w:sz w:val="22"/>
-          <w:szCs w:val="22"/>
-        </w:rPr>
-        <w:t xml:space="preserve"> </w:t>
-      </w:r>
-      <w:r>
-        <w:rPr>
-          <w:sz w:val="22"/>
-          <w:szCs w:val="22"/>
-        </w:rPr>
         <w:t>with 99% accuracy,</w:t>
       </w:r>
       <w:r>
@@ -7770,49 +7774,7 @@
           <w:sz w:val="22"/>
           <w:szCs w:val="22"/>
         </w:rPr>
-        <w:t xml:space="preserve"> which we determine to be a very successful classification rate. Further research would involve investigating the misclassifications for “B</w:t>
-      </w:r>
-      <w:r>
-        <w:rPr>
-          <w:sz w:val="22"/>
-          <w:szCs w:val="22"/>
-        </w:rPr>
-        <w:t>raeburn</w:t>
-      </w:r>
-      <w:r>
-        <w:rPr>
-          <w:sz w:val="22"/>
-          <w:szCs w:val="22"/>
-        </w:rPr>
-        <w:t>”</w:t>
-      </w:r>
-      <w:r>
-        <w:rPr>
-          <w:sz w:val="22"/>
-          <w:szCs w:val="22"/>
-        </w:rPr>
-        <w:t xml:space="preserve"> and </w:t>
-      </w:r>
-      <w:r>
-        <w:rPr>
-          <w:sz w:val="22"/>
-          <w:szCs w:val="22"/>
-        </w:rPr>
-        <w:t>“</w:t>
-      </w:r>
-      <w:r>
-        <w:rPr>
-          <w:sz w:val="22"/>
-          <w:szCs w:val="22"/>
-        </w:rPr>
-        <w:t>Nectarine</w:t>
-      </w:r>
-      <w:r>
-        <w:rPr>
-          <w:sz w:val="22"/>
-          <w:szCs w:val="22"/>
-        </w:rPr>
-        <w:t xml:space="preserve">” and determining how these could be mitigated. The images in the Fruits 360 dataset were specifically processed for the purpose of machine learning, so further research could also involve testing the network on raw, unprocessed photographs of fruit, and making further adjustments </w:t>
+        <w:t xml:space="preserve"> which we determine to be a very successful classification rate. Further research would involve investigating the misclassifications for “Braeburn” and “Nectarine” and determining how these could be mitigated. The images in the Fruits 360 dataset were specifically processed for the purpose of machine learning, so further research could also involve testing the network on raw, unprocessed photographs of fruit, and making further adjustments </w:t>
       </w:r>
       <w:r>
         <w:rPr>
@@ -8079,7 +8041,7 @@
         </w:rPr>
         <w:t xml:space="preserve"> [online] Available at: </w:t>
       </w:r>
-      <w:hyperlink r:id="rId11" w:history="1">
+      <w:hyperlink r:id="rId14" w:history="1">
         <w:r>
           <w:rPr>
             <w:rStyle w:val="Hyperlink"/>
@@ -8262,7 +8224,7 @@
         </w:rPr>
         <w:t xml:space="preserve">, M., Do, R.K.G. et al. Insights Imaging (2018) 9: 611. </w:t>
       </w:r>
-      <w:hyperlink r:id="rId12" w:history="1">
+      <w:hyperlink r:id="rId15" w:history="1">
         <w:r>
           <w:rPr>
             <w:rStyle w:val="Hyperlink"/>
@@ -8319,12 +8281,193 @@
     <w:p/>
     <w:p/>
     <w:sectPr>
+      <w:headerReference w:type="even" r:id="rId16"/>
+      <w:headerReference w:type="default" r:id="rId17"/>
       <w:pgSz w:w="12240" w:h="15840"/>
       <w:pgMar w:top="1440" w:right="1440" w:bottom="1440" w:left="1440" w:header="720" w:footer="720" w:gutter="0"/>
       <w:cols w:space="720"/>
+      <w:titlePg/>
     </w:sectPr>
   </w:body>
 </w:document>
+</file>
+
+<file path=word/endnotes.xml><?xml version="1.0" encoding="utf-8"?>
+<w:endnotes xmlns:wpc="http://schemas.microsoft.com/office/word/2010/wordprocessingCanvas" xmlns:cx="http://schemas.microsoft.com/office/drawing/2014/chartex" xmlns:cx1="http://schemas.microsoft.com/office/drawing/2015/9/8/chartex" xmlns:cx2="http://schemas.microsoft.com/office/drawing/2015/10/21/chartex" xmlns:cx3="http://schemas.microsoft.com/office/drawing/2016/5/9/chartex" xmlns:cx4="http://schemas.microsoft.com/office/drawing/2016/5/10/chartex" xmlns:cx5="http://schemas.microsoft.com/office/drawing/2016/5/11/chartex" xmlns:cx6="http://schemas.microsoft.com/office/drawing/2016/5/12/chartex" xmlns:cx7="http://schemas.microsoft.com/office/drawing/2016/5/13/chartex" xmlns:cx8="http://schemas.microsoft.com/office/drawing/2016/5/14/chartex" xmlns:mc="http://schemas.openxmlformats.org/markup-compatibility/2006" xmlns:aink="http://schemas.microsoft.com/office/drawing/2016/ink" xmlns:am3d="http://schemas.microsoft.com/office/drawing/2017/model3d" xmlns:o="urn:schemas-microsoft-com:office:office" xmlns:r="http://schemas.openxmlformats.org/officeDocument/2006/relationships" xmlns:m="http://schemas.openxmlformats.org/officeDocument/2006/math" xmlns:v="urn:schemas-microsoft-com:vml" xmlns:wp14="http://schemas.microsoft.com/office/word/2010/wordprocessingDrawing" xmlns:wp="http://schemas.openxmlformats.org/drawingml/2006/wordprocessingDrawing" xmlns:w10="urn:schemas-microsoft-com:office:word" xmlns:w="http://schemas.openxmlformats.org/wordprocessingml/2006/main" xmlns:w14="http://schemas.microsoft.com/office/word/2010/wordml" xmlns:w15="http://schemas.microsoft.com/office/word/2012/wordml" xmlns:w16cid="http://schemas.microsoft.com/office/word/2016/wordml/cid" xmlns:w16se="http://schemas.microsoft.com/office/word/2015/wordml/symex" xmlns:wpg="http://schemas.microsoft.com/office/word/2010/wordprocessingGroup" xmlns:wpi="http://schemas.microsoft.com/office/word/2010/wordprocessingInk" xmlns:wne="http://schemas.microsoft.com/office/word/2006/wordml" xmlns:wps="http://schemas.microsoft.com/office/word/2010/wordprocessingShape" mc:Ignorable="w14 w15 w16se w16cid wp14">
+  <w:endnote w:type="separator" w:id="-1">
+    <w:p>
+      <w:r>
+        <w:separator/>
+      </w:r>
+    </w:p>
+  </w:endnote>
+  <w:endnote w:type="continuationSeparator" w:id="0">
+    <w:p>
+      <w:r>
+        <w:continuationSeparator/>
+      </w:r>
+    </w:p>
+  </w:endnote>
+</w:endnotes>
+</file>
+
+<file path=word/footnotes.xml><?xml version="1.0" encoding="utf-8"?>
+<w:footnotes xmlns:wpc="http://schemas.microsoft.com/office/word/2010/wordprocessingCanvas" xmlns:cx="http://schemas.microsoft.com/office/drawing/2014/chartex" xmlns:cx1="http://schemas.microsoft.com/office/drawing/2015/9/8/chartex" xmlns:cx2="http://schemas.microsoft.com/office/drawing/2015/10/21/chartex" xmlns:cx3="http://schemas.microsoft.com/office/drawing/2016/5/9/chartex" xmlns:cx4="http://schemas.microsoft.com/office/drawing/2016/5/10/chartex" xmlns:cx5="http://schemas.microsoft.com/office/drawing/2016/5/11/chartex" xmlns:cx6="http://schemas.microsoft.com/office/drawing/2016/5/12/chartex" xmlns:cx7="http://schemas.microsoft.com/office/drawing/2016/5/13/chartex" xmlns:cx8="http://schemas.microsoft.com/office/drawing/2016/5/14/chartex" xmlns:mc="http://schemas.openxmlformats.org/markup-compatibility/2006" xmlns:aink="http://schemas.microsoft.com/office/drawing/2016/ink" xmlns:am3d="http://schemas.microsoft.com/office/drawing/2017/model3d" xmlns:o="urn:schemas-microsoft-com:office:office" xmlns:r="http://schemas.openxmlformats.org/officeDocument/2006/relationships" xmlns:m="http://schemas.openxmlformats.org/officeDocument/2006/math" xmlns:v="urn:schemas-microsoft-com:vml" xmlns:wp14="http://schemas.microsoft.com/office/word/2010/wordprocessingDrawing" xmlns:wp="http://schemas.openxmlformats.org/drawingml/2006/wordprocessingDrawing" xmlns:w10="urn:schemas-microsoft-com:office:word" xmlns:w="http://schemas.openxmlformats.org/wordprocessingml/2006/main" xmlns:w14="http://schemas.microsoft.com/office/word/2010/wordml" xmlns:w15="http://schemas.microsoft.com/office/word/2012/wordml" xmlns:w16cid="http://schemas.microsoft.com/office/word/2016/wordml/cid" xmlns:w16se="http://schemas.microsoft.com/office/word/2015/wordml/symex" xmlns:wpg="http://schemas.microsoft.com/office/word/2010/wordprocessingGroup" xmlns:wpi="http://schemas.microsoft.com/office/word/2010/wordprocessingInk" xmlns:wne="http://schemas.microsoft.com/office/word/2006/wordml" xmlns:wps="http://schemas.microsoft.com/office/word/2010/wordprocessingShape" mc:Ignorable="w14 w15 w16se w16cid wp14">
+  <w:footnote w:type="separator" w:id="-1">
+    <w:p>
+      <w:r>
+        <w:separator/>
+      </w:r>
+    </w:p>
+  </w:footnote>
+  <w:footnote w:type="continuationSeparator" w:id="0">
+    <w:p>
+      <w:r>
+        <w:continuationSeparator/>
+      </w:r>
+    </w:p>
+  </w:footnote>
+</w:footnotes>
+</file>
+
+<file path=word/header1.xml><?xml version="1.0" encoding="utf-8"?>
+<w:hdr xmlns:wpc="http://schemas.microsoft.com/office/word/2010/wordprocessingCanvas" xmlns:cx="http://schemas.microsoft.com/office/drawing/2014/chartex" xmlns:cx1="http://schemas.microsoft.com/office/drawing/2015/9/8/chartex" xmlns:cx2="http://schemas.microsoft.com/office/drawing/2015/10/21/chartex" xmlns:cx3="http://schemas.microsoft.com/office/drawing/2016/5/9/chartex" xmlns:cx4="http://schemas.microsoft.com/office/drawing/2016/5/10/chartex" xmlns:cx5="http://schemas.microsoft.com/office/drawing/2016/5/11/chartex" xmlns:cx6="http://schemas.microsoft.com/office/drawing/2016/5/12/chartex" xmlns:cx7="http://schemas.microsoft.com/office/drawing/2016/5/13/chartex" xmlns:cx8="http://schemas.microsoft.com/office/drawing/2016/5/14/chartex" xmlns:mc="http://schemas.openxmlformats.org/markup-compatibility/2006" xmlns:aink="http://schemas.microsoft.com/office/drawing/2016/ink" xmlns:am3d="http://schemas.microsoft.com/office/drawing/2017/model3d" xmlns:o="urn:schemas-microsoft-com:office:office" xmlns:r="http://schemas.openxmlformats.org/officeDocument/2006/relationships" xmlns:m="http://schemas.openxmlformats.org/officeDocument/2006/math" xmlns:v="urn:schemas-microsoft-com:vml" xmlns:wp14="http://schemas.microsoft.com/office/word/2010/wordprocessingDrawing" xmlns:wp="http://schemas.openxmlformats.org/drawingml/2006/wordprocessingDrawing" xmlns:w10="urn:schemas-microsoft-com:office:word" xmlns:w="http://schemas.openxmlformats.org/wordprocessingml/2006/main" xmlns:w14="http://schemas.microsoft.com/office/word/2010/wordml" xmlns:w15="http://schemas.microsoft.com/office/word/2012/wordml" xmlns:w16cid="http://schemas.microsoft.com/office/word/2016/wordml/cid" xmlns:w16se="http://schemas.microsoft.com/office/word/2015/wordml/symex" xmlns:wpg="http://schemas.microsoft.com/office/word/2010/wordprocessingGroup" xmlns:wpi="http://schemas.microsoft.com/office/word/2010/wordprocessingInk" xmlns:wne="http://schemas.microsoft.com/office/word/2006/wordml" xmlns:wps="http://schemas.microsoft.com/office/word/2010/wordprocessingShape" mc:Ignorable="w14 w15 w16se w16cid wp14">
+  <w:sdt>
+    <w:sdtPr>
+      <w:rPr>
+        <w:rStyle w:val="PageNumber"/>
+      </w:rPr>
+      <w:id w:val="1852440100"/>
+      <w:docPartObj>
+        <w:docPartGallery w:val="Page Numbers (Top of Page)"/>
+        <w:docPartUnique/>
+      </w:docPartObj>
+    </w:sdtPr>
+    <w:sdtContent>
+      <w:p>
+        <w:pPr>
+          <w:pStyle w:val="Header"/>
+          <w:framePr w:wrap="none" w:vAnchor="text" w:hAnchor="margin" w:xAlign="right" w:y="1"/>
+          <w:rPr>
+            <w:rStyle w:val="PageNumber"/>
+          </w:rPr>
+        </w:pPr>
+        <w:r>
+          <w:rPr>
+            <w:rStyle w:val="PageNumber"/>
+          </w:rPr>
+          <w:fldChar w:fldCharType="begin"/>
+        </w:r>
+        <w:r>
+          <w:rPr>
+            <w:rStyle w:val="PageNumber"/>
+          </w:rPr>
+          <w:instrText xml:space="preserve"> PAGE </w:instrText>
+        </w:r>
+        <w:r>
+          <w:rPr>
+            <w:rStyle w:val="PageNumber"/>
+          </w:rPr>
+          <w:fldChar w:fldCharType="end"/>
+        </w:r>
+      </w:p>
+    </w:sdtContent>
+  </w:sdt>
+  <w:p>
+    <w:pPr>
+      <w:pStyle w:val="Header"/>
+      <w:ind w:right="360"/>
+    </w:pPr>
+  </w:p>
+</w:hdr>
+</file>
+
+<file path=word/header2.xml><?xml version="1.0" encoding="utf-8"?>
+<w:hdr xmlns:wpc="http://schemas.microsoft.com/office/word/2010/wordprocessingCanvas" xmlns:cx="http://schemas.microsoft.com/office/drawing/2014/chartex" xmlns:cx1="http://schemas.microsoft.com/office/drawing/2015/9/8/chartex" xmlns:cx2="http://schemas.microsoft.com/office/drawing/2015/10/21/chartex" xmlns:cx3="http://schemas.microsoft.com/office/drawing/2016/5/9/chartex" xmlns:cx4="http://schemas.microsoft.com/office/drawing/2016/5/10/chartex" xmlns:cx5="http://schemas.microsoft.com/office/drawing/2016/5/11/chartex" xmlns:cx6="http://schemas.microsoft.com/office/drawing/2016/5/12/chartex" xmlns:cx7="http://schemas.microsoft.com/office/drawing/2016/5/13/chartex" xmlns:cx8="http://schemas.microsoft.com/office/drawing/2016/5/14/chartex" xmlns:mc="http://schemas.openxmlformats.org/markup-compatibility/2006" xmlns:aink="http://schemas.microsoft.com/office/drawing/2016/ink" xmlns:am3d="http://schemas.microsoft.com/office/drawing/2017/model3d" xmlns:o="urn:schemas-microsoft-com:office:office" xmlns:r="http://schemas.openxmlformats.org/officeDocument/2006/relationships" xmlns:m="http://schemas.openxmlformats.org/officeDocument/2006/math" xmlns:v="urn:schemas-microsoft-com:vml" xmlns:wp14="http://schemas.microsoft.com/office/word/2010/wordprocessingDrawing" xmlns:wp="http://schemas.openxmlformats.org/drawingml/2006/wordprocessingDrawing" xmlns:w10="urn:schemas-microsoft-com:office:word" xmlns:w="http://schemas.openxmlformats.org/wordprocessingml/2006/main" xmlns:w14="http://schemas.microsoft.com/office/word/2010/wordml" xmlns:w15="http://schemas.microsoft.com/office/word/2012/wordml" xmlns:w16cid="http://schemas.microsoft.com/office/word/2016/wordml/cid" xmlns:w16se="http://schemas.microsoft.com/office/word/2015/wordml/symex" xmlns:wpg="http://schemas.microsoft.com/office/word/2010/wordprocessingGroup" xmlns:wpi="http://schemas.microsoft.com/office/word/2010/wordprocessingInk" xmlns:wne="http://schemas.microsoft.com/office/word/2006/wordml" xmlns:wps="http://schemas.microsoft.com/office/word/2010/wordprocessingShape" mc:Ignorable="w14 w15 w16se w16cid wp14">
+  <w:sdt>
+    <w:sdtPr>
+      <w:rPr>
+        <w:rStyle w:val="PageNumber"/>
+        <w:sz w:val="20"/>
+        <w:szCs w:val="20"/>
+      </w:rPr>
+      <w:id w:val="1007325936"/>
+      <w:docPartObj>
+        <w:docPartGallery w:val="Page Numbers (Top of Page)"/>
+        <w:docPartUnique/>
+      </w:docPartObj>
+    </w:sdtPr>
+    <w:sdtContent>
+      <w:p>
+        <w:pPr>
+          <w:pStyle w:val="Header"/>
+          <w:framePr w:wrap="none" w:vAnchor="text" w:hAnchor="margin" w:xAlign="right" w:y="1"/>
+          <w:rPr>
+            <w:rStyle w:val="PageNumber"/>
+            <w:sz w:val="20"/>
+            <w:szCs w:val="20"/>
+          </w:rPr>
+        </w:pPr>
+        <w:r>
+          <w:rPr>
+            <w:rStyle w:val="PageNumber"/>
+            <w:sz w:val="20"/>
+            <w:szCs w:val="20"/>
+          </w:rPr>
+          <w:fldChar w:fldCharType="begin"/>
+        </w:r>
+        <w:r>
+          <w:rPr>
+            <w:rStyle w:val="PageNumber"/>
+            <w:sz w:val="20"/>
+            <w:szCs w:val="20"/>
+          </w:rPr>
+          <w:instrText xml:space="preserve"> PAGE </w:instrText>
+        </w:r>
+        <w:r>
+          <w:rPr>
+            <w:rStyle w:val="PageNumber"/>
+            <w:sz w:val="20"/>
+            <w:szCs w:val="20"/>
+          </w:rPr>
+          <w:fldChar w:fldCharType="separate"/>
+        </w:r>
+        <w:r>
+          <w:rPr>
+            <w:rStyle w:val="PageNumber"/>
+            <w:noProof/>
+            <w:sz w:val="20"/>
+            <w:szCs w:val="20"/>
+          </w:rPr>
+          <w:t>2</w:t>
+        </w:r>
+        <w:r>
+          <w:rPr>
+            <w:rStyle w:val="PageNumber"/>
+            <w:sz w:val="20"/>
+            <w:szCs w:val="20"/>
+          </w:rPr>
+          <w:fldChar w:fldCharType="end"/>
+        </w:r>
+      </w:p>
+    </w:sdtContent>
+  </w:sdt>
+  <w:p>
+    <w:pPr>
+      <w:pStyle w:val="Header"/>
+      <w:ind w:right="360"/>
+      <w:rPr>
+        <w:sz w:val="20"/>
+      </w:rPr>
+    </w:pPr>
+    <w:r>
+      <w:rPr>
+        <w:sz w:val="20"/>
+      </w:rPr>
+      <w:t>Fruit Classification Using Convolutional Neural Network</w:t>
+    </w:r>
+  </w:p>
+</w:hdr>
 </file>
 
 <file path=word/styles.xml><?xml version="1.0" encoding="utf-8"?>
@@ -8895,6 +9038,56 @@
       <w:shd w:val="clear" w:color="auto" w:fill="E1DFDD"/>
     </w:rPr>
   </w:style>
+  <w:style w:type="paragraph" w:styleId="Header">
+    <w:name w:val="header"/>
+    <w:basedOn w:val="Normal"/>
+    <w:link w:val="HeaderChar"/>
+    <w:uiPriority w:val="99"/>
+    <w:unhideWhenUsed/>
+    <w:rsid w:val="00815408"/>
+    <w:pPr>
+      <w:tabs>
+        <w:tab w:val="center" w:pos="4680"/>
+        <w:tab w:val="right" w:pos="9360"/>
+      </w:tabs>
+    </w:pPr>
+  </w:style>
+  <w:style w:type="character" w:customStyle="1" w:styleId="HeaderChar">
+    <w:name w:val="Header Char"/>
+    <w:basedOn w:val="DefaultParagraphFont"/>
+    <w:link w:val="Header"/>
+    <w:uiPriority w:val="99"/>
+    <w:rsid w:val="00815408"/>
+  </w:style>
+  <w:style w:type="character" w:styleId="PageNumber">
+    <w:name w:val="page number"/>
+    <w:basedOn w:val="DefaultParagraphFont"/>
+    <w:uiPriority w:val="99"/>
+    <w:semiHidden/>
+    <w:unhideWhenUsed/>
+    <w:rsid w:val="00815408"/>
+  </w:style>
+  <w:style w:type="paragraph" w:styleId="Footer">
+    <w:name w:val="footer"/>
+    <w:basedOn w:val="Normal"/>
+    <w:link w:val="FooterChar"/>
+    <w:uiPriority w:val="99"/>
+    <w:unhideWhenUsed/>
+    <w:rsid w:val="00815408"/>
+    <w:pPr>
+      <w:tabs>
+        <w:tab w:val="center" w:pos="4680"/>
+        <w:tab w:val="right" w:pos="9360"/>
+      </w:tabs>
+    </w:pPr>
+  </w:style>
+  <w:style w:type="character" w:customStyle="1" w:styleId="FooterChar">
+    <w:name w:val="Footer Char"/>
+    <w:basedOn w:val="DefaultParagraphFont"/>
+    <w:link w:val="Footer"/>
+    <w:uiPriority w:val="99"/>
+    <w:rsid w:val="00815408"/>
+  </w:style>
 </w:styles>
 </file>
 
@@ -9191,4 +9384,16 @@
     </a:ext>
   </a:extLst>
 </a:theme>
+</file>
+
+<file path=customXml/item1.xml><?xml version="1.0" encoding="utf-8"?>
+<b:Sources xmlns:b="http://schemas.openxmlformats.org/officeDocument/2006/bibliography" xmlns="http://schemas.openxmlformats.org/officeDocument/2006/bibliography" SelectedStyle="/APASixthEditionOfficeOnline.xsl" StyleName="APA" Version="6"/>
+</file>
+
+<file path=customXml/itemProps1.xml><?xml version="1.0" encoding="utf-8"?>
+<ds:datastoreItem xmlns:ds="http://schemas.openxmlformats.org/officeDocument/2006/customXml" ds:itemID="{6EB777FD-357B-FF4D-B70A-8C14D52C9AFB}">
+  <ds:schemaRefs>
+    <ds:schemaRef ds:uri="http://schemas.openxmlformats.org/officeDocument/2006/bibliography"/>
+  </ds:schemaRefs>
+</ds:datastoreItem>
 </file>
</xml_diff>